<commit_message>
3d model mesh and design document updated
updated design document without excel and the the 3d mesh of the hunter
</commit_message>
<xml_diff>
--- a/Art Assets/Research/Design Documents/Design Document For Monster Miner.docx
+++ b/Art Assets/Research/Design Documents/Design Document For Monster Miner.docx
@@ -215,8 +215,6 @@
       <w:r>
         <w:t>mountains around the outskirts and water around further outskirts, waterfalls and ponds will also be included and different grasslands depending on its purpose.</w:t>
       </w:r>
-      <w:bookmarkStart w:id="0" w:name="_GoBack"/>
-      <w:bookmarkEnd w:id="0"/>
     </w:p>
     <w:p/>
     <w:p/>
@@ -410,8 +408,655 @@
         <w:t>An idea I came up for the game which I wanted to briefly mention in the design document is the concept of gating via of the terrain of the map, such as making bridges to advance over rivers or digging through mountains.</w:t>
       </w:r>
     </w:p>
+    <w:p/>
+    <w:p>
+      <w:pPr>
+        <w:rPr>
+          <w:b/>
+          <w:u w:val="single"/>
+        </w:rPr>
+      </w:pPr>
+      <w:r>
+        <w:rPr>
+          <w:b/>
+          <w:u w:val="single"/>
+        </w:rPr>
+        <w:t>Resource Design.</w:t>
+      </w:r>
+    </w:p>
+    <w:p>
+      <w:r>
+        <w:t xml:space="preserve">I was given the task to establish the resources we are going to use in our game, what loops they </w:t>
+      </w:r>
+      <w:proofErr w:type="spellStart"/>
+      <w:r>
+        <w:t>ay</w:t>
+      </w:r>
+      <w:proofErr w:type="spellEnd"/>
+      <w:r>
+        <w:t xml:space="preserve"> have and what they would do for example, how if we were to use wood in our game, what purposes would it have to benefit the player and what resource would it be.</w:t>
+      </w:r>
+    </w:p>
+    <w:p>
+      <w:r>
+        <w:t>I will use the mood board I had created earlier showing some resources you would mine and gather, on top of some more research to help establish this.</w:t>
+      </w:r>
+    </w:p>
+    <w:p>
+      <w:r>
+        <w:t xml:space="preserve">I researched into a basic list of human needs to use as a footing for the resources our colony would </w:t>
+      </w:r>
+      <w:r>
+        <w:t xml:space="preserve">need. </w:t>
+      </w:r>
+    </w:p>
+    <w:p>
+      <w:pPr>
+        <w:numPr>
+          <w:ilvl w:val="0"/>
+          <w:numId w:val="2"/>
+        </w:numPr>
+        <w:shd w:val="clear" w:color="auto" w:fill="FFFFFF"/>
+        <w:spacing w:after="60" w:line="240" w:lineRule="auto"/>
+        <w:ind w:left="0"/>
+        <w:rPr>
+          <w:rFonts w:eastAsia="Times New Roman" w:cs="Arial"/>
+          <w:color w:val="222222"/>
+        </w:rPr>
+      </w:pPr>
+      <w:r>
+        <w:rPr>
+          <w:rFonts w:eastAsia="Times New Roman" w:cs="Arial"/>
+          <w:color w:val="222222"/>
+        </w:rPr>
+        <w:t>Water.</w:t>
+      </w:r>
+    </w:p>
+    <w:p>
+      <w:pPr>
+        <w:numPr>
+          <w:ilvl w:val="0"/>
+          <w:numId w:val="2"/>
+        </w:numPr>
+        <w:shd w:val="clear" w:color="auto" w:fill="FFFFFF"/>
+        <w:spacing w:after="60" w:line="240" w:lineRule="auto"/>
+        <w:ind w:left="0"/>
+        <w:rPr>
+          <w:rFonts w:eastAsia="Times New Roman" w:cs="Arial"/>
+          <w:color w:val="222222"/>
+        </w:rPr>
+      </w:pPr>
+      <w:r>
+        <w:rPr>
+          <w:rFonts w:eastAsia="Times New Roman" w:cs="Arial"/>
+          <w:color w:val="222222"/>
+        </w:rPr>
+        <w:t>Food.</w:t>
+      </w:r>
+    </w:p>
+    <w:p>
+      <w:pPr>
+        <w:numPr>
+          <w:ilvl w:val="0"/>
+          <w:numId w:val="2"/>
+        </w:numPr>
+        <w:shd w:val="clear" w:color="auto" w:fill="FFFFFF"/>
+        <w:spacing w:after="60" w:line="240" w:lineRule="auto"/>
+        <w:ind w:left="0"/>
+        <w:rPr>
+          <w:rFonts w:eastAsia="Times New Roman" w:cs="Arial"/>
+          <w:color w:val="222222"/>
+        </w:rPr>
+      </w:pPr>
+      <w:r>
+        <w:rPr>
+          <w:rFonts w:eastAsia="Times New Roman" w:cs="Arial"/>
+          <w:color w:val="222222"/>
+        </w:rPr>
+        <w:t>Shelter.</w:t>
+      </w:r>
+    </w:p>
+    <w:p>
+      <w:pPr>
+        <w:numPr>
+          <w:ilvl w:val="0"/>
+          <w:numId w:val="2"/>
+        </w:numPr>
+        <w:shd w:val="clear" w:color="auto" w:fill="FFFFFF"/>
+        <w:spacing w:after="60" w:line="240" w:lineRule="auto"/>
+        <w:ind w:left="0"/>
+        <w:rPr>
+          <w:rFonts w:eastAsia="Times New Roman" w:cs="Arial"/>
+          <w:color w:val="222222"/>
+        </w:rPr>
+      </w:pPr>
+      <w:r>
+        <w:rPr>
+          <w:rFonts w:eastAsia="Times New Roman" w:cs="Arial"/>
+          <w:color w:val="222222"/>
+        </w:rPr>
+        <w:t>Sleep.</w:t>
+      </w:r>
+    </w:p>
+    <w:p>
+      <w:pPr>
+        <w:numPr>
+          <w:ilvl w:val="0"/>
+          <w:numId w:val="2"/>
+        </w:numPr>
+        <w:shd w:val="clear" w:color="auto" w:fill="FFFFFF"/>
+        <w:spacing w:after="60" w:line="240" w:lineRule="auto"/>
+        <w:ind w:left="0"/>
+        <w:rPr>
+          <w:rFonts w:eastAsia="Times New Roman" w:cs="Arial"/>
+          <w:color w:val="222222"/>
+        </w:rPr>
+      </w:pPr>
+      <w:r>
+        <w:rPr>
+          <w:rFonts w:eastAsia="Times New Roman" w:cs="Arial"/>
+          <w:color w:val="222222"/>
+        </w:rPr>
+        <w:t>Oxygen.</w:t>
+      </w:r>
+    </w:p>
+    <w:p>
+      <w:pPr>
+        <w:shd w:val="clear" w:color="auto" w:fill="FFFFFF"/>
+        <w:spacing w:after="60" w:line="240" w:lineRule="auto"/>
+        <w:rPr>
+          <w:rFonts w:eastAsia="Times New Roman" w:cs="Arial"/>
+          <w:color w:val="222222"/>
+        </w:rPr>
+      </w:pPr>
+    </w:p>
+    <w:p>
+      <w:pPr>
+        <w:shd w:val="clear" w:color="auto" w:fill="FFFFFF"/>
+        <w:spacing w:after="60" w:line="240" w:lineRule="auto"/>
+        <w:rPr>
+          <w:rFonts w:eastAsia="Times New Roman" w:cs="Arial"/>
+          <w:color w:val="222222"/>
+        </w:rPr>
+      </w:pPr>
+      <w:r>
+        <w:rPr>
+          <w:rFonts w:eastAsia="Times New Roman" w:cs="Arial"/>
+          <w:color w:val="222222"/>
+        </w:rPr>
+        <w:t>From (</w:t>
+      </w:r>
+      <w:hyperlink r:id="rId11" w:history="1">
+        <w:r>
+          <w:rPr>
+            <w:rStyle w:val="Hyperlink"/>
+            <w:rFonts w:eastAsia="Times New Roman" w:cs="Arial"/>
+          </w:rPr>
+          <w:t>http://www.brighthub.com/environment/science-environmental/articles/123273.aspx</w:t>
+        </w:r>
+      </w:hyperlink>
+      <w:r>
+        <w:rPr>
+          <w:rFonts w:eastAsia="Times New Roman" w:cs="Arial"/>
+          <w:color w:val="222222"/>
+        </w:rPr>
+        <w:t>)</w:t>
+      </w:r>
+    </w:p>
+    <w:p>
+      <w:pPr>
+        <w:shd w:val="clear" w:color="auto" w:fill="FFFFFF"/>
+        <w:spacing w:after="60" w:line="240" w:lineRule="auto"/>
+        <w:rPr>
+          <w:rFonts w:eastAsia="Times New Roman" w:cs="Arial"/>
+          <w:color w:val="222222"/>
+        </w:rPr>
+      </w:pPr>
+    </w:p>
+    <w:p>
+      <w:pPr>
+        <w:shd w:val="clear" w:color="auto" w:fill="FFFFFF"/>
+        <w:spacing w:after="60" w:line="240" w:lineRule="auto"/>
+        <w:rPr>
+          <w:rFonts w:eastAsia="Times New Roman" w:cs="Arial"/>
+          <w:color w:val="222222"/>
+        </w:rPr>
+      </w:pPr>
+      <w:r>
+        <w:rPr>
+          <w:rFonts w:eastAsia="Times New Roman" w:cs="Arial"/>
+          <w:color w:val="222222"/>
+        </w:rPr>
+        <w:t>This website gave some ob</w:t>
+      </w:r>
+      <w:r>
+        <w:rPr>
+          <w:rFonts w:eastAsia="Times New Roman" w:cs="Arial"/>
+          <w:color w:val="222222"/>
+        </w:rPr>
+        <w:t>vious resources that the game will need, of course there will be oxygen in the game world and it will not have to be obvious, but the players will need to gather resources to make shelter, this would also be used for the buildings they construct like the granary and blacksmiths forge.</w:t>
+      </w:r>
+    </w:p>
+    <w:p>
+      <w:pPr>
+        <w:shd w:val="clear" w:color="auto" w:fill="FFFFFF"/>
+        <w:spacing w:after="60" w:line="240" w:lineRule="auto"/>
+        <w:rPr>
+          <w:rFonts w:eastAsia="Times New Roman" w:cs="Arial"/>
+          <w:color w:val="222222"/>
+        </w:rPr>
+      </w:pPr>
+    </w:p>
+    <w:p>
+      <w:pPr>
+        <w:shd w:val="clear" w:color="auto" w:fill="FFFFFF"/>
+        <w:spacing w:after="60" w:line="240" w:lineRule="auto"/>
+        <w:rPr>
+          <w:rFonts w:eastAsia="Times New Roman" w:cs="Arial"/>
+          <w:color w:val="222222"/>
+        </w:rPr>
+      </w:pPr>
+      <w:r>
+        <w:rPr>
+          <w:rFonts w:eastAsia="Times New Roman" w:cs="Arial"/>
+          <w:color w:val="222222"/>
+        </w:rPr>
+        <w:t xml:space="preserve">Considering several websites that describe the building resources you need for a house all specify you need lumber and stone. Although this seems obvious it was important to include. </w:t>
+      </w:r>
+    </w:p>
+    <w:p>
+      <w:pPr>
+        <w:shd w:val="clear" w:color="auto" w:fill="FFFFFF"/>
+        <w:spacing w:after="60" w:line="240" w:lineRule="auto"/>
+        <w:rPr>
+          <w:rFonts w:eastAsia="Times New Roman" w:cs="Arial"/>
+          <w:color w:val="222222"/>
+        </w:rPr>
+      </w:pPr>
+    </w:p>
+    <w:p>
+      <w:pPr>
+        <w:shd w:val="clear" w:color="auto" w:fill="FFFFFF"/>
+        <w:spacing w:after="60" w:line="240" w:lineRule="auto"/>
+        <w:rPr>
+          <w:rFonts w:eastAsia="Times New Roman" w:cs="Arial"/>
+          <w:color w:val="222222"/>
+        </w:rPr>
+      </w:pPr>
+      <w:r>
+        <w:rPr>
+          <w:rFonts w:eastAsia="Times New Roman" w:cs="Arial"/>
+          <w:color w:val="222222"/>
+        </w:rPr>
+        <w:t xml:space="preserve">So now we know that that colony needs buildings for sleep and shelter, so they need lumber, stone, water and food such as meat and vegetables. But how will the player get the food. As most colonies do they hunt and gather for their food, we had already established we will go out and hunt for most of our resources so now I must find out what resources the player will need to hunt, since I already know we will use wood and stone to build, we can also use them for tools such as spears and bows. </w:t>
+      </w:r>
+    </w:p>
+    <w:p>
+      <w:pPr>
+        <w:shd w:val="clear" w:color="auto" w:fill="FFFFFF"/>
+        <w:spacing w:after="60" w:line="240" w:lineRule="auto"/>
+        <w:rPr>
+          <w:rFonts w:eastAsia="Times New Roman" w:cs="Arial"/>
+          <w:color w:val="222222"/>
+        </w:rPr>
+      </w:pPr>
+    </w:p>
+    <w:p>
+      <w:pPr>
+        <w:shd w:val="clear" w:color="auto" w:fill="FFFFFF"/>
+        <w:spacing w:after="60" w:line="240" w:lineRule="auto"/>
+        <w:rPr>
+          <w:rFonts w:eastAsia="Times New Roman" w:cs="Arial"/>
+          <w:color w:val="222222"/>
+        </w:rPr>
+      </w:pPr>
+      <w:r>
+        <w:rPr>
+          <w:rFonts w:eastAsia="Times New Roman" w:cs="Arial"/>
+          <w:color w:val="222222"/>
+        </w:rPr>
+        <w:t>As a way of showing progression in the game we will use metals as an advance resource to</w:t>
+      </w:r>
+      <w:r>
+        <w:rPr>
+          <w:rFonts w:eastAsia="Times New Roman" w:cs="Arial"/>
+          <w:color w:val="222222"/>
+        </w:rPr>
+        <w:t xml:space="preserve"> make tools and shelters out of, for example tools made from metal will help the hunter NPS’s to hunt creatures faster and more efficiently. And you can use those metals to make more advanced buildings that add new features to the colony’s.</w:t>
+      </w:r>
+    </w:p>
+    <w:p>
+      <w:pPr>
+        <w:shd w:val="clear" w:color="auto" w:fill="FFFFFF"/>
+        <w:spacing w:after="60" w:line="240" w:lineRule="auto"/>
+        <w:rPr>
+          <w:rFonts w:eastAsia="Times New Roman" w:cs="Arial"/>
+          <w:color w:val="222222"/>
+        </w:rPr>
+      </w:pPr>
+    </w:p>
+    <w:p>
+      <w:pPr>
+        <w:shd w:val="clear" w:color="auto" w:fill="FFFFFF"/>
+        <w:spacing w:after="60" w:line="240" w:lineRule="auto"/>
+        <w:rPr>
+          <w:rFonts w:eastAsia="Times New Roman" w:cs="Arial"/>
+          <w:color w:val="222222"/>
+        </w:rPr>
+      </w:pPr>
+      <w:r>
+        <w:rPr>
+          <w:rFonts w:eastAsia="Times New Roman" w:cs="Arial"/>
+          <w:color w:val="222222"/>
+        </w:rPr>
+        <w:t>Another of way of showing progression will be to have two metals, one that is more optimal and is cost effective, but you obtain later in the game to show the progression, this metal can also be used to make other buildings that you would not be able to make otherwise. Using and affordance that most people know of iron being better than bronze, bronze and iron will be the two metals that we use.</w:t>
+      </w:r>
+      <w:r>
+        <w:rPr>
+          <w:rFonts w:eastAsia="Times New Roman" w:cs="Arial"/>
+          <w:color w:val="222222"/>
+        </w:rPr>
+        <w:t xml:space="preserve"> We will also </w:t>
+      </w:r>
+      <w:r>
+        <w:rPr>
+          <w:rFonts w:eastAsia="Times New Roman" w:cs="Arial"/>
+          <w:color w:val="222222"/>
+        </w:rPr>
+        <w:lastRenderedPageBreak/>
+        <w:t>have two woods of oak and mahogany to show progression, mahogany being the higher progress resource.</w:t>
+      </w:r>
+    </w:p>
+    <w:p>
+      <w:pPr>
+        <w:shd w:val="clear" w:color="auto" w:fill="FFFFFF"/>
+        <w:spacing w:after="60" w:line="240" w:lineRule="auto"/>
+        <w:rPr>
+          <w:rFonts w:eastAsia="Times New Roman" w:cs="Arial"/>
+          <w:color w:val="222222"/>
+        </w:rPr>
+      </w:pPr>
+    </w:p>
+    <w:p>
+      <w:pPr>
+        <w:shd w:val="clear" w:color="auto" w:fill="FFFFFF"/>
+        <w:spacing w:after="60" w:line="240" w:lineRule="auto"/>
+        <w:rPr>
+          <w:rFonts w:eastAsia="Times New Roman" w:cs="Arial"/>
+          <w:color w:val="222222"/>
+        </w:rPr>
+      </w:pPr>
+      <w:r>
+        <w:rPr>
+          <w:rFonts w:eastAsia="Times New Roman" w:cs="Arial"/>
+          <w:color w:val="222222"/>
+        </w:rPr>
+        <w:t>We will use two diverse types of food of meat and fruit/Vegetables we will add them together into one name known as “nutrition” so nutrition will be the name of the food resource and even though it may be made of multiple resources it is under one name.</w:t>
+      </w:r>
+    </w:p>
+    <w:p>
+      <w:pPr>
+        <w:shd w:val="clear" w:color="auto" w:fill="FFFFFF"/>
+        <w:spacing w:after="60" w:line="240" w:lineRule="auto"/>
+        <w:rPr>
+          <w:rFonts w:eastAsia="Times New Roman" w:cs="Arial"/>
+          <w:color w:val="222222"/>
+        </w:rPr>
+      </w:pPr>
+    </w:p>
+    <w:p>
+      <w:pPr>
+        <w:shd w:val="clear" w:color="auto" w:fill="FFFFFF"/>
+        <w:spacing w:after="60" w:line="240" w:lineRule="auto"/>
+        <w:rPr>
+          <w:rFonts w:eastAsia="Times New Roman" w:cs="Arial"/>
+          <w:color w:val="222222"/>
+        </w:rPr>
+      </w:pPr>
+      <w:r>
+        <w:rPr>
+          <w:rFonts w:eastAsia="Times New Roman" w:cs="Arial"/>
+          <w:color w:val="222222"/>
+        </w:rPr>
+        <w:t>List of resources that will be in the game;</w:t>
+      </w:r>
+    </w:p>
+    <w:p>
+      <w:pPr>
+        <w:shd w:val="clear" w:color="auto" w:fill="FFFFFF"/>
+        <w:spacing w:after="60" w:line="240" w:lineRule="auto"/>
+        <w:rPr>
+          <w:rFonts w:eastAsia="Times New Roman" w:cs="Arial"/>
+          <w:color w:val="222222"/>
+        </w:rPr>
+      </w:pPr>
+    </w:p>
+    <w:p>
+      <w:pPr>
+        <w:pStyle w:val="ListParagraph"/>
+        <w:numPr>
+          <w:ilvl w:val="0"/>
+          <w:numId w:val="1"/>
+        </w:numPr>
+        <w:shd w:val="clear" w:color="auto" w:fill="FFFFFF"/>
+        <w:spacing w:after="60" w:line="240" w:lineRule="auto"/>
+        <w:rPr>
+          <w:rFonts w:eastAsia="Times New Roman" w:cs="Arial"/>
+          <w:color w:val="222222"/>
+        </w:rPr>
+      </w:pPr>
+      <w:r>
+        <w:rPr>
+          <w:rFonts w:eastAsia="Times New Roman" w:cs="Arial"/>
+          <w:color w:val="222222"/>
+        </w:rPr>
+        <w:t>Wood</w:t>
+      </w:r>
+    </w:p>
+    <w:p>
+      <w:pPr>
+        <w:pStyle w:val="ListParagraph"/>
+        <w:numPr>
+          <w:ilvl w:val="0"/>
+          <w:numId w:val="1"/>
+        </w:numPr>
+        <w:shd w:val="clear" w:color="auto" w:fill="FFFFFF"/>
+        <w:spacing w:after="60" w:line="240" w:lineRule="auto"/>
+        <w:rPr>
+          <w:rFonts w:eastAsia="Times New Roman" w:cs="Arial"/>
+          <w:color w:val="222222"/>
+        </w:rPr>
+      </w:pPr>
+      <w:r>
+        <w:rPr>
+          <w:rFonts w:eastAsia="Times New Roman" w:cs="Arial"/>
+          <w:color w:val="222222"/>
+        </w:rPr>
+        <w:t>Bone</w:t>
+      </w:r>
+    </w:p>
+    <w:p>
+      <w:pPr>
+        <w:pStyle w:val="ListParagraph"/>
+        <w:numPr>
+          <w:ilvl w:val="0"/>
+          <w:numId w:val="1"/>
+        </w:numPr>
+        <w:shd w:val="clear" w:color="auto" w:fill="FFFFFF"/>
+        <w:spacing w:after="60" w:line="240" w:lineRule="auto"/>
+        <w:rPr>
+          <w:rFonts w:eastAsia="Times New Roman" w:cs="Arial"/>
+          <w:color w:val="222222"/>
+        </w:rPr>
+      </w:pPr>
+      <w:r>
+        <w:rPr>
+          <w:rFonts w:eastAsia="Times New Roman" w:cs="Arial"/>
+          <w:color w:val="222222"/>
+        </w:rPr>
+        <w:t>Stone</w:t>
+      </w:r>
+    </w:p>
+    <w:p>
+      <w:pPr>
+        <w:pStyle w:val="ListParagraph"/>
+        <w:numPr>
+          <w:ilvl w:val="0"/>
+          <w:numId w:val="1"/>
+        </w:numPr>
+        <w:shd w:val="clear" w:color="auto" w:fill="FFFFFF"/>
+        <w:spacing w:after="60" w:line="240" w:lineRule="auto"/>
+        <w:rPr>
+          <w:rFonts w:eastAsia="Times New Roman" w:cs="Arial"/>
+          <w:color w:val="222222"/>
+        </w:rPr>
+      </w:pPr>
+      <w:r>
+        <w:rPr>
+          <w:rFonts w:eastAsia="Times New Roman" w:cs="Arial"/>
+          <w:color w:val="222222"/>
+        </w:rPr>
+        <w:t>Bronze</w:t>
+      </w:r>
+    </w:p>
+    <w:p>
+      <w:pPr>
+        <w:pStyle w:val="ListParagraph"/>
+        <w:numPr>
+          <w:ilvl w:val="0"/>
+          <w:numId w:val="1"/>
+        </w:numPr>
+        <w:shd w:val="clear" w:color="auto" w:fill="FFFFFF"/>
+        <w:spacing w:after="60" w:line="240" w:lineRule="auto"/>
+        <w:rPr>
+          <w:rFonts w:eastAsia="Times New Roman" w:cs="Arial"/>
+          <w:color w:val="222222"/>
+        </w:rPr>
+      </w:pPr>
+      <w:r>
+        <w:rPr>
+          <w:rFonts w:eastAsia="Times New Roman" w:cs="Arial"/>
+          <w:color w:val="222222"/>
+        </w:rPr>
+        <w:t>Iron</w:t>
+      </w:r>
+    </w:p>
+    <w:p>
+      <w:pPr>
+        <w:pStyle w:val="ListParagraph"/>
+        <w:numPr>
+          <w:ilvl w:val="0"/>
+          <w:numId w:val="1"/>
+        </w:numPr>
+        <w:shd w:val="clear" w:color="auto" w:fill="FFFFFF"/>
+        <w:spacing w:after="60" w:line="240" w:lineRule="auto"/>
+        <w:rPr>
+          <w:rFonts w:eastAsia="Times New Roman" w:cs="Arial"/>
+          <w:color w:val="222222"/>
+        </w:rPr>
+      </w:pPr>
+      <w:r>
+        <w:rPr>
+          <w:rFonts w:eastAsia="Times New Roman" w:cs="Arial"/>
+          <w:color w:val="222222"/>
+        </w:rPr>
+        <w:t>Water</w:t>
+      </w:r>
+    </w:p>
+    <w:p>
+      <w:pPr>
+        <w:pStyle w:val="ListParagraph"/>
+        <w:numPr>
+          <w:ilvl w:val="0"/>
+          <w:numId w:val="1"/>
+        </w:numPr>
+        <w:shd w:val="clear" w:color="auto" w:fill="FFFFFF"/>
+        <w:spacing w:after="60" w:line="240" w:lineRule="auto"/>
+        <w:rPr>
+          <w:rFonts w:eastAsia="Times New Roman" w:cs="Arial"/>
+          <w:color w:val="222222"/>
+        </w:rPr>
+      </w:pPr>
+      <w:r>
+        <w:rPr>
+          <w:rFonts w:eastAsia="Times New Roman" w:cs="Arial"/>
+          <w:color w:val="222222"/>
+        </w:rPr>
+        <w:t>Meat (nutrition)</w:t>
+      </w:r>
+    </w:p>
+    <w:p>
+      <w:pPr>
+        <w:pStyle w:val="ListParagraph"/>
+        <w:numPr>
+          <w:ilvl w:val="0"/>
+          <w:numId w:val="1"/>
+        </w:numPr>
+        <w:shd w:val="clear" w:color="auto" w:fill="FFFFFF"/>
+        <w:spacing w:after="60" w:line="240" w:lineRule="auto"/>
+        <w:rPr>
+          <w:rFonts w:eastAsia="Times New Roman" w:cs="Arial"/>
+          <w:color w:val="222222"/>
+        </w:rPr>
+      </w:pPr>
+      <w:r>
+        <w:rPr>
+          <w:rFonts w:eastAsia="Times New Roman" w:cs="Arial"/>
+          <w:color w:val="222222"/>
+        </w:rPr>
+        <w:t>Vegetables/Fruit (nutrition)</w:t>
+      </w:r>
+    </w:p>
+    <w:p>
+      <w:pPr>
+        <w:shd w:val="clear" w:color="auto" w:fill="FFFFFF"/>
+        <w:spacing w:after="60" w:line="240" w:lineRule="auto"/>
+        <w:rPr>
+          <w:rFonts w:eastAsia="Times New Roman" w:cs="Arial"/>
+          <w:color w:val="222222"/>
+        </w:rPr>
+      </w:pPr>
+    </w:p>
+    <w:p>
+      <w:pPr>
+        <w:shd w:val="clear" w:color="auto" w:fill="FFFFFF"/>
+        <w:spacing w:after="60" w:line="240" w:lineRule="auto"/>
+        <w:rPr>
+          <w:rFonts w:eastAsia="Times New Roman" w:cs="Arial"/>
+          <w:color w:val="222222"/>
+        </w:rPr>
+      </w:pPr>
+      <w:r>
+        <w:rPr>
+          <w:rFonts w:eastAsia="Times New Roman" w:cs="Arial"/>
+          <w:color w:val="222222"/>
+        </w:rPr>
+        <w:t>Using the gating we as a team had planned to use before, we will gate off the better resources for metal and wood</w:t>
+      </w:r>
+      <w:r>
+        <w:rPr>
+          <w:rFonts w:eastAsia="Times New Roman" w:cs="Arial"/>
+          <w:color w:val="222222"/>
+        </w:rPr>
+        <w:t xml:space="preserve"> (iron and mahogany) and once the players have crossed the gating they will then have access to these new materials. </w:t>
+      </w:r>
+      <w:bookmarkStart w:id="0" w:name="_GoBack"/>
+      <w:bookmarkEnd w:id="0"/>
+    </w:p>
+    <w:p>
+      <w:pPr>
+        <w:shd w:val="clear" w:color="auto" w:fill="FFFFFF"/>
+        <w:spacing w:after="60" w:line="240" w:lineRule="auto"/>
+        <w:rPr>
+          <w:rFonts w:eastAsia="Times New Roman" w:cs="Arial"/>
+          <w:color w:val="222222"/>
+        </w:rPr>
+      </w:pPr>
+    </w:p>
+    <w:p/>
+    <w:p/>
     <w:sectPr>
-      <w:headerReference w:type="default" r:id="rId11"/>
+      <w:headerReference w:type="default" r:id="rId12"/>
       <w:pgSz w:w="12240" w:h="15840"/>
       <w:pgMar w:top="1440" w:right="1440" w:bottom="1440" w:left="1440" w:header="720" w:footer="720" w:gutter="0"/>
       <w:cols w:space="720"/>
@@ -495,9 +1140,158 @@
 <file path=word/numbering.xml><?xml version="1.0" encoding="utf-8"?>
 <w:numbering xmlns:wpc="http://schemas.microsoft.com/office/word/2010/wordprocessingCanvas" xmlns:cx="http://schemas.microsoft.com/office/drawing/2014/chartex" xmlns:cx1="http://schemas.microsoft.com/office/drawing/2015/9/8/chartex" xmlns:cx2="http://schemas.microsoft.com/office/drawing/2015/10/21/chartex" xmlns:cx3="http://schemas.microsoft.com/office/drawing/2016/5/9/chartex" xmlns:cx4="http://schemas.microsoft.com/office/drawing/2016/5/10/chartex" xmlns:cx5="http://schemas.microsoft.com/office/drawing/2016/5/11/chartex" xmlns:cx6="http://schemas.microsoft.com/office/drawing/2016/5/12/chartex" xmlns:cx7="http://schemas.microsoft.com/office/drawing/2016/5/13/chartex" xmlns:cx8="http://schemas.microsoft.com/office/drawing/2016/5/14/chartex" xmlns:mc="http://schemas.openxmlformats.org/markup-compatibility/2006" xmlns:aink="http://schemas.microsoft.com/office/drawing/2016/ink" xmlns:am3d="http://schemas.microsoft.com/office/drawing/2017/model3d" xmlns:o="urn:schemas-microsoft-com:office:office" xmlns:r="http://schemas.openxmlformats.org/officeDocument/2006/relationships" xmlns:m="http://schemas.openxmlformats.org/officeDocument/2006/math" xmlns:v="urn:schemas-microsoft-com:vml" xmlns:wp14="http://schemas.microsoft.com/office/word/2010/wordprocessingDrawing" xmlns:wp="http://schemas.openxmlformats.org/drawingml/2006/wordprocessingDrawing" xmlns:w10="urn:schemas-microsoft-com:office:word" xmlns:w="http://schemas.openxmlformats.org/wordprocessingml/2006/main" xmlns:w14="http://schemas.microsoft.com/office/word/2010/wordml" xmlns:w15="http://schemas.microsoft.com/office/word/2012/wordml" xmlns:w16cid="http://schemas.microsoft.com/office/word/2016/wordml/cid" xmlns:w16se="http://schemas.microsoft.com/office/word/2015/wordml/symex" xmlns:wpg="http://schemas.microsoft.com/office/word/2010/wordprocessingGroup" xmlns:wpi="http://schemas.microsoft.com/office/word/2010/wordprocessingInk" xmlns:wne="http://schemas.microsoft.com/office/word/2006/wordml" xmlns:wps="http://schemas.microsoft.com/office/word/2010/wordprocessingShape" mc:Ignorable="w14 w15 w16se w16cid wp14">
   <w:abstractNum w:abstractNumId="0" w15:restartNumberingAfterBreak="0">
+    <w:nsid w:val="206B54EF"/>
+    <w:multiLevelType w:val="multilevel"/>
+    <w:tmpl w:val="19541042"/>
+    <w:lvl w:ilvl="0">
+      <w:start w:val="1"/>
+      <w:numFmt w:val="bullet"/>
+      <w:lvlText w:val=""/>
+      <w:lvlJc w:val="left"/>
+      <w:pPr>
+        <w:tabs>
+          <w:tab w:val="num" w:pos="720"/>
+        </w:tabs>
+        <w:ind w:left="720" w:hanging="360"/>
+      </w:pPr>
+      <w:rPr>
+        <w:rFonts w:ascii="Symbol" w:hAnsi="Symbol" w:hint="default"/>
+        <w:sz w:val="20"/>
+      </w:rPr>
+    </w:lvl>
+    <w:lvl w:ilvl="1" w:tentative="1">
+      <w:start w:val="1"/>
+      <w:numFmt w:val="bullet"/>
+      <w:lvlText w:val="o"/>
+      <w:lvlJc w:val="left"/>
+      <w:pPr>
+        <w:tabs>
+          <w:tab w:val="num" w:pos="1440"/>
+        </w:tabs>
+        <w:ind w:left="1440" w:hanging="360"/>
+      </w:pPr>
+      <w:rPr>
+        <w:rFonts w:ascii="Courier New" w:hAnsi="Courier New" w:hint="default"/>
+        <w:sz w:val="20"/>
+      </w:rPr>
+    </w:lvl>
+    <w:lvl w:ilvl="2" w:tentative="1">
+      <w:start w:val="1"/>
+      <w:numFmt w:val="bullet"/>
+      <w:lvlText w:val=""/>
+      <w:lvlJc w:val="left"/>
+      <w:pPr>
+        <w:tabs>
+          <w:tab w:val="num" w:pos="2160"/>
+        </w:tabs>
+        <w:ind w:left="2160" w:hanging="360"/>
+      </w:pPr>
+      <w:rPr>
+        <w:rFonts w:ascii="Wingdings" w:hAnsi="Wingdings" w:hint="default"/>
+        <w:sz w:val="20"/>
+      </w:rPr>
+    </w:lvl>
+    <w:lvl w:ilvl="3" w:tentative="1">
+      <w:start w:val="1"/>
+      <w:numFmt w:val="bullet"/>
+      <w:lvlText w:val=""/>
+      <w:lvlJc w:val="left"/>
+      <w:pPr>
+        <w:tabs>
+          <w:tab w:val="num" w:pos="2880"/>
+        </w:tabs>
+        <w:ind w:left="2880" w:hanging="360"/>
+      </w:pPr>
+      <w:rPr>
+        <w:rFonts w:ascii="Wingdings" w:hAnsi="Wingdings" w:hint="default"/>
+        <w:sz w:val="20"/>
+      </w:rPr>
+    </w:lvl>
+    <w:lvl w:ilvl="4" w:tentative="1">
+      <w:start w:val="1"/>
+      <w:numFmt w:val="bullet"/>
+      <w:lvlText w:val=""/>
+      <w:lvlJc w:val="left"/>
+      <w:pPr>
+        <w:tabs>
+          <w:tab w:val="num" w:pos="3600"/>
+        </w:tabs>
+        <w:ind w:left="3600" w:hanging="360"/>
+      </w:pPr>
+      <w:rPr>
+        <w:rFonts w:ascii="Wingdings" w:hAnsi="Wingdings" w:hint="default"/>
+        <w:sz w:val="20"/>
+      </w:rPr>
+    </w:lvl>
+    <w:lvl w:ilvl="5" w:tentative="1">
+      <w:start w:val="1"/>
+      <w:numFmt w:val="bullet"/>
+      <w:lvlText w:val=""/>
+      <w:lvlJc w:val="left"/>
+      <w:pPr>
+        <w:tabs>
+          <w:tab w:val="num" w:pos="4320"/>
+        </w:tabs>
+        <w:ind w:left="4320" w:hanging="360"/>
+      </w:pPr>
+      <w:rPr>
+        <w:rFonts w:ascii="Wingdings" w:hAnsi="Wingdings" w:hint="default"/>
+        <w:sz w:val="20"/>
+      </w:rPr>
+    </w:lvl>
+    <w:lvl w:ilvl="6" w:tentative="1">
+      <w:start w:val="1"/>
+      <w:numFmt w:val="bullet"/>
+      <w:lvlText w:val=""/>
+      <w:lvlJc w:val="left"/>
+      <w:pPr>
+        <w:tabs>
+          <w:tab w:val="num" w:pos="5040"/>
+        </w:tabs>
+        <w:ind w:left="5040" w:hanging="360"/>
+      </w:pPr>
+      <w:rPr>
+        <w:rFonts w:ascii="Wingdings" w:hAnsi="Wingdings" w:hint="default"/>
+        <w:sz w:val="20"/>
+      </w:rPr>
+    </w:lvl>
+    <w:lvl w:ilvl="7" w:tentative="1">
+      <w:start w:val="1"/>
+      <w:numFmt w:val="bullet"/>
+      <w:lvlText w:val=""/>
+      <w:lvlJc w:val="left"/>
+      <w:pPr>
+        <w:tabs>
+          <w:tab w:val="num" w:pos="5760"/>
+        </w:tabs>
+        <w:ind w:left="5760" w:hanging="360"/>
+      </w:pPr>
+      <w:rPr>
+        <w:rFonts w:ascii="Wingdings" w:hAnsi="Wingdings" w:hint="default"/>
+        <w:sz w:val="20"/>
+      </w:rPr>
+    </w:lvl>
+    <w:lvl w:ilvl="8" w:tentative="1">
+      <w:start w:val="1"/>
+      <w:numFmt w:val="bullet"/>
+      <w:lvlText w:val=""/>
+      <w:lvlJc w:val="left"/>
+      <w:pPr>
+        <w:tabs>
+          <w:tab w:val="num" w:pos="6480"/>
+        </w:tabs>
+        <w:ind w:left="6480" w:hanging="360"/>
+      </w:pPr>
+      <w:rPr>
+        <w:rFonts w:ascii="Wingdings" w:hAnsi="Wingdings" w:hint="default"/>
+        <w:sz w:val="20"/>
+      </w:rPr>
+    </w:lvl>
+  </w:abstractNum>
+  <w:abstractNum w:abstractNumId="1" w15:restartNumberingAfterBreak="0">
     <w:nsid w:val="39C62C78"/>
     <w:multiLevelType w:val="hybridMultilevel"/>
-    <w:tmpl w:val="4AE4684C"/>
+    <w:tmpl w:val="BAD06602"/>
     <w:lvl w:ilvl="0" w:tplc="04090001">
       <w:start w:val="1"/>
       <w:numFmt w:val="bullet"/>
@@ -608,6 +1402,9 @@
     </w:lvl>
   </w:abstractNum>
   <w:num w:numId="1">
+    <w:abstractNumId w:val="1"/>
+  </w:num>
+  <w:num w:numId="2">
     <w:abstractNumId w:val="0"/>
   </w:num>
 </w:numbering>
@@ -1093,6 +1890,29 @@
       <w:contextualSpacing/>
     </w:pPr>
   </w:style>
+  <w:style w:type="character" w:styleId="Hyperlink">
+    <w:name w:val="Hyperlink"/>
+    <w:basedOn w:val="DefaultParagraphFont"/>
+    <w:uiPriority w:val="99"/>
+    <w:unhideWhenUsed/>
+    <w:rsid w:val="001A5114"/>
+    <w:rPr>
+      <w:color w:val="0563C1" w:themeColor="hyperlink"/>
+      <w:u w:val="single"/>
+    </w:rPr>
+  </w:style>
+  <w:style w:type="character" w:styleId="UnresolvedMention">
+    <w:name w:val="Unresolved Mention"/>
+    <w:basedOn w:val="DefaultParagraphFont"/>
+    <w:uiPriority w:val="99"/>
+    <w:semiHidden/>
+    <w:unhideWhenUsed/>
+    <w:rsid w:val="001A5114"/>
+    <w:rPr>
+      <w:color w:val="808080"/>
+      <w:shd w:val="clear" w:color="auto" w:fill="E6E6E6"/>
+    </w:rPr>
+  </w:style>
 </w:styles>
 </file>
 

</xml_diff>

<commit_message>
Updated design document and Finished Model
</commit_message>
<xml_diff>
--- a/Art Assets/Research/Design Documents/Design Document For Monster Miner.docx
+++ b/Art Assets/Research/Design Documents/Design Document For Monster Miner.docx
@@ -1,6 +1,6 @@
 
 <file path=word/document.xml><?xml version="1.0" encoding="utf-8"?>
-<w:document xmlns:wpc="http://schemas.microsoft.com/office/word/2010/wordprocessingCanvas" xmlns:cx="http://schemas.microsoft.com/office/drawing/2014/chartex" xmlns:cx1="http://schemas.microsoft.com/office/drawing/2015/9/8/chartex" xmlns:cx2="http://schemas.microsoft.com/office/drawing/2015/10/21/chartex" xmlns:cx3="http://schemas.microsoft.com/office/drawing/2016/5/9/chartex" xmlns:cx4="http://schemas.microsoft.com/office/drawing/2016/5/10/chartex" xmlns:cx5="http://schemas.microsoft.com/office/drawing/2016/5/11/chartex" xmlns:cx6="http://schemas.microsoft.com/office/drawing/2016/5/12/chartex" xmlns:cx7="http://schemas.microsoft.com/office/drawing/2016/5/13/chartex" xmlns:cx8="http://schemas.microsoft.com/office/drawing/2016/5/14/chartex" xmlns:mc="http://schemas.openxmlformats.org/markup-compatibility/2006" xmlns:aink="http://schemas.microsoft.com/office/drawing/2016/ink" xmlns:am3d="http://schemas.microsoft.com/office/drawing/2017/model3d" xmlns:o="urn:schemas-microsoft-com:office:office" xmlns:r="http://schemas.openxmlformats.org/officeDocument/2006/relationships" xmlns:m="http://schemas.openxmlformats.org/officeDocument/2006/math" xmlns:v="urn:schemas-microsoft-com:vml" xmlns:wp14="http://schemas.microsoft.com/office/word/2010/wordprocessingDrawing" xmlns:wp="http://schemas.openxmlformats.org/drawingml/2006/wordprocessingDrawing" xmlns:w10="urn:schemas-microsoft-com:office:word" xmlns:w="http://schemas.openxmlformats.org/wordprocessingml/2006/main" xmlns:w14="http://schemas.microsoft.com/office/word/2010/wordml" xmlns:w15="http://schemas.microsoft.com/office/word/2012/wordml" xmlns:w16cid="http://schemas.microsoft.com/office/word/2016/wordml/cid" xmlns:w16se="http://schemas.microsoft.com/office/word/2015/wordml/symex" xmlns:wpg="http://schemas.microsoft.com/office/word/2010/wordprocessingGroup" xmlns:wpi="http://schemas.microsoft.com/office/word/2010/wordprocessingInk" xmlns:wne="http://schemas.microsoft.com/office/word/2006/wordml" xmlns:wps="http://schemas.microsoft.com/office/word/2010/wordprocessingShape" mc:Ignorable="w14 w15 w16se w16cid wp14">
+<w:document xmlns:ve="http://schemas.openxmlformats.org/markup-compatibility/2006" xmlns:o="urn:schemas-microsoft-com:office:office" xmlns:r="http://schemas.openxmlformats.org/officeDocument/2006/relationships" xmlns:m="http://schemas.openxmlformats.org/officeDocument/2006/math" xmlns:v="urn:schemas-microsoft-com:vml" xmlns:wp="http://schemas.openxmlformats.org/drawingml/2006/wordprocessingDrawing" xmlns:w10="urn:schemas-microsoft-com:office:word" xmlns:w="http://schemas.openxmlformats.org/wordprocessingml/2006/main" xmlns:wne="http://schemas.microsoft.com/office/word/2006/wordml">
   <w:body>
     <w:p/>
     <w:p>
@@ -50,6 +50,7 @@
       <w:r>
         <w:rPr>
           <w:noProof/>
+          <w:lang w:val="en-GB" w:eastAsia="en-GB"/>
         </w:rPr>
         <w:drawing>
           <wp:anchor distT="0" distB="0" distL="114300" distR="114300" simplePos="0" relativeHeight="251658240" behindDoc="0" locked="0" layoutInCell="1" allowOverlap="1">
@@ -78,7 +79,7 @@
                     <a:blip r:embed="rId7" cstate="print">
                       <a:extLst>
                         <a:ext uri="{28A0092B-C50C-407E-A947-70E740481C1C}">
-                          <a14:useLocalDpi xmlns:a14="http://schemas.microsoft.com/office/drawing/2010/main" val="0"/>
+                          <a14:useLocalDpi xmlns:a14="http://schemas.microsoft.com/office/drawing/2010/main" xmlns:wps="http://schemas.microsoft.com/office/word/2010/wordprocessingShape" xmlns:wpi="http://schemas.microsoft.com/office/word/2010/wordprocessingInk" xmlns:wpg="http://schemas.microsoft.com/office/word/2010/wordprocessingGroup" xmlns:w16se="http://schemas.microsoft.com/office/word/2015/wordml/symex" xmlns:w16cid="http://schemas.microsoft.com/office/word/2016/wordml/cid" xmlns:w15="http://schemas.microsoft.com/office/word/2012/wordml" xmlns:w14="http://schemas.microsoft.com/office/word/2010/wordml" xmlns:w="http://schemas.openxmlformats.org/wordprocessingml/2006/main" xmlns:w10="urn:schemas-microsoft-com:office:word" xmlns:wp14="http://schemas.microsoft.com/office/word/2010/wordprocessingDrawing" xmlns:v="urn:schemas-microsoft-com:vml" xmlns:o="urn:schemas-microsoft-com:office:office" xmlns:am3d="http://schemas.microsoft.com/office/drawing/2017/model3d" xmlns:aink="http://schemas.microsoft.com/office/drawing/2016/ink" xmlns:mc="http://schemas.openxmlformats.org/markup-compatibility/2006" xmlns:cx8="http://schemas.microsoft.com/office/drawing/2016/5/14/chartex" xmlns:cx7="http://schemas.microsoft.com/office/drawing/2016/5/13/chartex" xmlns:cx6="http://schemas.microsoft.com/office/drawing/2016/5/12/chartex" xmlns:cx5="http://schemas.microsoft.com/office/drawing/2016/5/11/chartex" xmlns:cx4="http://schemas.microsoft.com/office/drawing/2016/5/10/chartex" xmlns:cx3="http://schemas.microsoft.com/office/drawing/2016/5/9/chartex" xmlns:cx2="http://schemas.microsoft.com/office/drawing/2015/10/21/chartex" xmlns:cx1="http://schemas.microsoft.com/office/drawing/2015/9/8/chartex" xmlns:cx="http://schemas.microsoft.com/office/drawing/2014/chartex" xmlns:wpc="http://schemas.microsoft.com/office/word/2010/wordprocessingCanvas" xmlns="" val="0"/>
                         </a:ext>
                       </a:extLst>
                     </a:blip>
@@ -98,12 +99,6 @@
                 </pic:pic>
               </a:graphicData>
             </a:graphic>
-            <wp14:sizeRelH relativeFrom="page">
-              <wp14:pctWidth>0</wp14:pctWidth>
-            </wp14:sizeRelH>
-            <wp14:sizeRelV relativeFrom="page">
-              <wp14:pctHeight>0</wp14:pctHeight>
-            </wp14:sizeRelV>
           </wp:anchor>
         </w:drawing>
       </w:r>
@@ -158,9 +153,10 @@
       <w:r>
         <w:rPr>
           <w:noProof/>
+          <w:lang w:val="en-GB" w:eastAsia="en-GB"/>
         </w:rPr>
         <w:drawing>
-          <wp:inline distT="0" distB="0" distL="0" distR="0" wp14:anchorId="49CED1C1" wp14:editId="1E51B4FA">
+          <wp:inline distT="0" distB="0" distL="0" distR="0">
             <wp:extent cx="2747328" cy="3886200"/>
             <wp:effectExtent l="0" t="0" r="0" b="0"/>
             <wp:docPr id="3" name="Picture 3"/>
@@ -178,7 +174,7 @@
                     <a:blip r:embed="rId8" cstate="print">
                       <a:extLst>
                         <a:ext uri="{28A0092B-C50C-407E-A947-70E740481C1C}">
-                          <a14:useLocalDpi xmlns:a14="http://schemas.microsoft.com/office/drawing/2010/main" val="0"/>
+                          <a14:useLocalDpi xmlns:a14="http://schemas.microsoft.com/office/drawing/2010/main" xmlns:wps="http://schemas.microsoft.com/office/word/2010/wordprocessingShape" xmlns:wpi="http://schemas.microsoft.com/office/word/2010/wordprocessingInk" xmlns:wpg="http://schemas.microsoft.com/office/word/2010/wordprocessingGroup" xmlns:w16se="http://schemas.microsoft.com/office/word/2015/wordml/symex" xmlns:w16cid="http://schemas.microsoft.com/office/word/2016/wordml/cid" xmlns:w15="http://schemas.microsoft.com/office/word/2012/wordml" xmlns:w14="http://schemas.microsoft.com/office/word/2010/wordml" xmlns:w="http://schemas.openxmlformats.org/wordprocessingml/2006/main" xmlns:w10="urn:schemas-microsoft-com:office:word" xmlns:wp14="http://schemas.microsoft.com/office/word/2010/wordprocessingDrawing" xmlns:v="urn:schemas-microsoft-com:vml" xmlns:o="urn:schemas-microsoft-com:office:office" xmlns:am3d="http://schemas.microsoft.com/office/drawing/2017/model3d" xmlns:aink="http://schemas.microsoft.com/office/drawing/2016/ink" xmlns:mc="http://schemas.openxmlformats.org/markup-compatibility/2006" xmlns:cx8="http://schemas.microsoft.com/office/drawing/2016/5/14/chartex" xmlns:cx7="http://schemas.microsoft.com/office/drawing/2016/5/13/chartex" xmlns:cx6="http://schemas.microsoft.com/office/drawing/2016/5/12/chartex" xmlns:cx5="http://schemas.microsoft.com/office/drawing/2016/5/11/chartex" xmlns:cx4="http://schemas.microsoft.com/office/drawing/2016/5/10/chartex" xmlns:cx3="http://schemas.microsoft.com/office/drawing/2016/5/9/chartex" xmlns:cx2="http://schemas.microsoft.com/office/drawing/2015/10/21/chartex" xmlns:cx1="http://schemas.microsoft.com/office/drawing/2015/9/8/chartex" xmlns:cx="http://schemas.microsoft.com/office/drawing/2014/chartex" xmlns:wpc="http://schemas.microsoft.com/office/word/2010/wordprocessingCanvas" xmlns="" val="0"/>
                         </a:ext>
                       </a:extLst>
                     </a:blip>
@@ -238,6 +234,7 @@
       <w:r>
         <w:rPr>
           <w:noProof/>
+          <w:lang w:val="en-GB" w:eastAsia="en-GB"/>
         </w:rPr>
         <w:drawing>
           <wp:anchor distT="0" distB="0" distL="114300" distR="114300" simplePos="0" relativeHeight="251659264" behindDoc="0" locked="0" layoutInCell="1" allowOverlap="1">
@@ -266,7 +263,7 @@
                     <a:blip r:embed="rId9" cstate="print">
                       <a:extLst>
                         <a:ext uri="{28A0092B-C50C-407E-A947-70E740481C1C}">
-                          <a14:useLocalDpi xmlns:a14="http://schemas.microsoft.com/office/drawing/2010/main" val="0"/>
+                          <a14:useLocalDpi xmlns:a14="http://schemas.microsoft.com/office/drawing/2010/main" xmlns:wps="http://schemas.microsoft.com/office/word/2010/wordprocessingShape" xmlns:wpi="http://schemas.microsoft.com/office/word/2010/wordprocessingInk" xmlns:wpg="http://schemas.microsoft.com/office/word/2010/wordprocessingGroup" xmlns:w16se="http://schemas.microsoft.com/office/word/2015/wordml/symex" xmlns:w16cid="http://schemas.microsoft.com/office/word/2016/wordml/cid" xmlns:w15="http://schemas.microsoft.com/office/word/2012/wordml" xmlns:w14="http://schemas.microsoft.com/office/word/2010/wordml" xmlns:w="http://schemas.openxmlformats.org/wordprocessingml/2006/main" xmlns:w10="urn:schemas-microsoft-com:office:word" xmlns:wp14="http://schemas.microsoft.com/office/word/2010/wordprocessingDrawing" xmlns:v="urn:schemas-microsoft-com:vml" xmlns:o="urn:schemas-microsoft-com:office:office" xmlns:am3d="http://schemas.microsoft.com/office/drawing/2017/model3d" xmlns:aink="http://schemas.microsoft.com/office/drawing/2016/ink" xmlns:mc="http://schemas.openxmlformats.org/markup-compatibility/2006" xmlns:cx8="http://schemas.microsoft.com/office/drawing/2016/5/14/chartex" xmlns:cx7="http://schemas.microsoft.com/office/drawing/2016/5/13/chartex" xmlns:cx6="http://schemas.microsoft.com/office/drawing/2016/5/12/chartex" xmlns:cx5="http://schemas.microsoft.com/office/drawing/2016/5/11/chartex" xmlns:cx4="http://schemas.microsoft.com/office/drawing/2016/5/10/chartex" xmlns:cx3="http://schemas.microsoft.com/office/drawing/2016/5/9/chartex" xmlns:cx2="http://schemas.microsoft.com/office/drawing/2015/10/21/chartex" xmlns:cx1="http://schemas.microsoft.com/office/drawing/2015/9/8/chartex" xmlns:cx="http://schemas.microsoft.com/office/drawing/2014/chartex" xmlns:wpc="http://schemas.microsoft.com/office/word/2010/wordprocessingCanvas" xmlns="" val="0"/>
                         </a:ext>
                       </a:extLst>
                     </a:blip>
@@ -286,12 +283,6 @@
                 </pic:pic>
               </a:graphicData>
             </a:graphic>
-            <wp14:sizeRelH relativeFrom="page">
-              <wp14:pctWidth>0</wp14:pctWidth>
-            </wp14:sizeRelH>
-            <wp14:sizeRelV relativeFrom="page">
-              <wp14:pctHeight>0</wp14:pctHeight>
-            </wp14:sizeRelV>
           </wp:anchor>
         </w:drawing>
       </w:r>
@@ -315,6 +306,7 @@
       <w:r>
         <w:rPr>
           <w:noProof/>
+          <w:lang w:val="en-GB" w:eastAsia="en-GB"/>
         </w:rPr>
         <w:drawing>
           <wp:anchor distT="0" distB="0" distL="114300" distR="114300" simplePos="0" relativeHeight="251660288" behindDoc="0" locked="0" layoutInCell="1" allowOverlap="1">
@@ -343,7 +335,7 @@
                     <a:blip r:embed="rId10" cstate="print">
                       <a:extLst>
                         <a:ext uri="{28A0092B-C50C-407E-A947-70E740481C1C}">
-                          <a14:useLocalDpi xmlns:a14="http://schemas.microsoft.com/office/drawing/2010/main" val="0"/>
+                          <a14:useLocalDpi xmlns:a14="http://schemas.microsoft.com/office/drawing/2010/main" xmlns:wps="http://schemas.microsoft.com/office/word/2010/wordprocessingShape" xmlns:wpi="http://schemas.microsoft.com/office/word/2010/wordprocessingInk" xmlns:wpg="http://schemas.microsoft.com/office/word/2010/wordprocessingGroup" xmlns:w16se="http://schemas.microsoft.com/office/word/2015/wordml/symex" xmlns:w16cid="http://schemas.microsoft.com/office/word/2016/wordml/cid" xmlns:w15="http://schemas.microsoft.com/office/word/2012/wordml" xmlns:w14="http://schemas.microsoft.com/office/word/2010/wordml" xmlns:w="http://schemas.openxmlformats.org/wordprocessingml/2006/main" xmlns:w10="urn:schemas-microsoft-com:office:word" xmlns:wp14="http://schemas.microsoft.com/office/word/2010/wordprocessingDrawing" xmlns:v="urn:schemas-microsoft-com:vml" xmlns:o="urn:schemas-microsoft-com:office:office" xmlns:am3d="http://schemas.microsoft.com/office/drawing/2017/model3d" xmlns:aink="http://schemas.microsoft.com/office/drawing/2016/ink" xmlns:mc="http://schemas.openxmlformats.org/markup-compatibility/2006" xmlns:cx8="http://schemas.microsoft.com/office/drawing/2016/5/14/chartex" xmlns:cx7="http://schemas.microsoft.com/office/drawing/2016/5/13/chartex" xmlns:cx6="http://schemas.microsoft.com/office/drawing/2016/5/12/chartex" xmlns:cx5="http://schemas.microsoft.com/office/drawing/2016/5/11/chartex" xmlns:cx4="http://schemas.microsoft.com/office/drawing/2016/5/10/chartex" xmlns:cx3="http://schemas.microsoft.com/office/drawing/2016/5/9/chartex" xmlns:cx2="http://schemas.microsoft.com/office/drawing/2015/10/21/chartex" xmlns:cx1="http://schemas.microsoft.com/office/drawing/2015/9/8/chartex" xmlns:cx="http://schemas.microsoft.com/office/drawing/2014/chartex" xmlns:wpc="http://schemas.microsoft.com/office/word/2010/wordprocessingCanvas" xmlns="" val="0"/>
                         </a:ext>
                       </a:extLst>
                     </a:blip>
@@ -363,12 +355,6 @@
                 </pic:pic>
               </a:graphicData>
             </a:graphic>
-            <wp14:sizeRelH relativeFrom="page">
-              <wp14:pctWidth>0</wp14:pctWidth>
-            </wp14:sizeRelH>
-            <wp14:sizeRelV relativeFrom="page">
-              <wp14:pctHeight>0</wp14:pctHeight>
-            </wp14:sizeRelV>
           </wp:anchor>
         </w:drawing>
       </w:r>
@@ -405,6 +391,7 @@
     </w:p>
     <w:p>
       <w:r>
+        <w:lastRenderedPageBreak/>
         <w:t>An idea I came up for the game which I wanted to briefly mention in the design document is the concept of gating via of the terrain of the map, such as making bridges to advance over rivers or digging through mountains.</w:t>
       </w:r>
     </w:p>
@@ -426,15 +413,7 @@
     </w:p>
     <w:p>
       <w:r>
-        <w:t xml:space="preserve">I was given the task to establish the resources we are going to use in our game, what loops they </w:t>
-      </w:r>
-      <w:proofErr w:type="spellStart"/>
-      <w:r>
-        <w:t>ay</w:t>
-      </w:r>
-      <w:proofErr w:type="spellEnd"/>
-      <w:r>
-        <w:t xml:space="preserve"> have and what they would do for example, how if we were to use wood in our game, what purposes would it have to benefit the player and what resource would it be.</w:t>
+        <w:t>I was given the task to establish the resources we are going to use in our game, what loops they ay have and what they would do for example, how if we were to use wood in our game, what purposes would it have to benefit the player and what resource would it be.</w:t>
       </w:r>
     </w:p>
     <w:p>
@@ -749,14 +728,7 @@
           <w:rFonts w:eastAsia="Times New Roman" w:cs="Arial"/>
           <w:color w:val="222222"/>
         </w:rPr>
-        <w:t>Another of way of showing progression will be to have two metals, one that is more optimal and is cost effective, but you obtain later in the game to show the progression, this metal can also be used to make other buildings that you would not be able to make otherwise. Using and affordance that most people know of iron being better than bronze, bronze and iron will be the two metals that we use.</w:t>
-      </w:r>
-      <w:r>
-        <w:rPr>
-          <w:rFonts w:eastAsia="Times New Roman" w:cs="Arial"/>
-          <w:color w:val="222222"/>
-        </w:rPr>
-        <w:t xml:space="preserve"> We will also </w:t>
+        <w:t xml:space="preserve">Another of way of showing progression will be to have two metals, one that is more optimal and is cost effective, but you obtain later in the game to show the progression, this metal can also be used to make </w:t>
       </w:r>
       <w:r>
         <w:rPr>
@@ -764,7 +736,14 @@
           <w:color w:val="222222"/>
         </w:rPr>
         <w:lastRenderedPageBreak/>
-        <w:t>have two woods of oak and mahogany to show progression, mahogany being the higher progress resource.</w:t>
+        <w:t>other buildings that you would not be able to make otherwise. Using and affordance that most people know of iron being better than bronze, bronze and iron will be the two metals that we use.</w:t>
+      </w:r>
+      <w:r>
+        <w:rPr>
+          <w:rFonts w:eastAsia="Times New Roman" w:cs="Arial"/>
+          <w:color w:val="222222"/>
+        </w:rPr>
+        <w:t xml:space="preserve"> We will also have two woods of oak and mahogany to show progression, mahogany being the higher progress resource.</w:t>
       </w:r>
     </w:p>
     <w:p>
@@ -1049,9 +1028,51 @@
         <w:spacing w:after="60" w:line="240" w:lineRule="auto"/>
         <w:rPr>
           <w:rFonts w:eastAsia="Times New Roman" w:cs="Arial"/>
-          <w:color w:val="222222"/>
-        </w:rPr>
-      </w:pPr>
+          <w:b/>
+          <w:color w:val="222222"/>
+          <w:u w:val="single"/>
+        </w:rPr>
+      </w:pPr>
+    </w:p>
+    <w:p>
+      <w:pPr>
+        <w:rPr>
+          <w:b/>
+          <w:u w:val="single"/>
+        </w:rPr>
+      </w:pPr>
+      <w:r>
+        <w:rPr>
+          <w:b/>
+          <w:u w:val="single"/>
+        </w:rPr>
+        <w:t>Options for the transition of NPC’s changing roles;</w:t>
+      </w:r>
+    </w:p>
+    <w:p>
+      <w:r>
+        <w:t>Options;</w:t>
+      </w:r>
+    </w:p>
+    <w:p>
+      <w:r>
+        <w:t>Have the NPC’S change their jobs at choice and the models just swap out. This task is more click efficent to the player, with the player not having to interact with them at all. Although this could also contain an issue within if the player does not iteract with the NPC and the NPC performs an action the player can be left confused if there is not some sort of obvious sign this happened, which i would assume would be from assigning the job that needed to be done.</w:t>
+      </w:r>
+    </w:p>
+    <w:p>
+      <w:r>
+        <w:t>Or</w:t>
+      </w:r>
+    </w:p>
+    <w:p>
+      <w:r>
+        <w:t>Have NPC’s request to do another job. And you can agree and then assign; If we have it as an assignable task we can impliment, then the characters have more player interaction with the NPC’s, from a design point more interaction with the NPC’s can help the player to become attached to the NPC’s. If that is what we want this would be the correct decision.</w:t>
+      </w:r>
+    </w:p>
+    <w:p>
+      <w:r>
+        <w:t>Either make the player interact with the NPC to create emmersion through attachment to your colonists or have the NPC’s change their roles at choice for the sake of convenience and efficentness and aim to generate other emotions that bring the player back and create replayability and emergence.</w:t>
+      </w:r>
     </w:p>
     <w:p/>
     <w:p/>
@@ -1067,7 +1088,7 @@
 </file>
 
 <file path=word/endnotes.xml><?xml version="1.0" encoding="utf-8"?>
-<w:endnotes xmlns:wpc="http://schemas.microsoft.com/office/word/2010/wordprocessingCanvas" xmlns:cx="http://schemas.microsoft.com/office/drawing/2014/chartex" xmlns:cx1="http://schemas.microsoft.com/office/drawing/2015/9/8/chartex" xmlns:cx2="http://schemas.microsoft.com/office/drawing/2015/10/21/chartex" xmlns:cx3="http://schemas.microsoft.com/office/drawing/2016/5/9/chartex" xmlns:cx4="http://schemas.microsoft.com/office/drawing/2016/5/10/chartex" xmlns:cx5="http://schemas.microsoft.com/office/drawing/2016/5/11/chartex" xmlns:cx6="http://schemas.microsoft.com/office/drawing/2016/5/12/chartex" xmlns:cx7="http://schemas.microsoft.com/office/drawing/2016/5/13/chartex" xmlns:cx8="http://schemas.microsoft.com/office/drawing/2016/5/14/chartex" xmlns:mc="http://schemas.openxmlformats.org/markup-compatibility/2006" xmlns:aink="http://schemas.microsoft.com/office/drawing/2016/ink" xmlns:am3d="http://schemas.microsoft.com/office/drawing/2017/model3d" xmlns:o="urn:schemas-microsoft-com:office:office" xmlns:r="http://schemas.openxmlformats.org/officeDocument/2006/relationships" xmlns:m="http://schemas.openxmlformats.org/officeDocument/2006/math" xmlns:v="urn:schemas-microsoft-com:vml" xmlns:wp14="http://schemas.microsoft.com/office/word/2010/wordprocessingDrawing" xmlns:wp="http://schemas.openxmlformats.org/drawingml/2006/wordprocessingDrawing" xmlns:w10="urn:schemas-microsoft-com:office:word" xmlns:w="http://schemas.openxmlformats.org/wordprocessingml/2006/main" xmlns:w14="http://schemas.microsoft.com/office/word/2010/wordml" xmlns:w15="http://schemas.microsoft.com/office/word/2012/wordml" xmlns:w16cid="http://schemas.microsoft.com/office/word/2016/wordml/cid" xmlns:w16se="http://schemas.microsoft.com/office/word/2015/wordml/symex" xmlns:wpg="http://schemas.microsoft.com/office/word/2010/wordprocessingGroup" xmlns:wpi="http://schemas.microsoft.com/office/word/2010/wordprocessingInk" xmlns:wne="http://schemas.microsoft.com/office/word/2006/wordml" xmlns:wps="http://schemas.microsoft.com/office/word/2010/wordprocessingShape" mc:Ignorable="w14 w15 w16se w16cid wp14">
+<w:endnotes xmlns:ve="http://schemas.openxmlformats.org/markup-compatibility/2006" xmlns:o="urn:schemas-microsoft-com:office:office" xmlns:r="http://schemas.openxmlformats.org/officeDocument/2006/relationships" xmlns:m="http://schemas.openxmlformats.org/officeDocument/2006/math" xmlns:v="urn:schemas-microsoft-com:vml" xmlns:wp="http://schemas.openxmlformats.org/drawingml/2006/wordprocessingDrawing" xmlns:w10="urn:schemas-microsoft-com:office:word" xmlns:w="http://schemas.openxmlformats.org/wordprocessingml/2006/main" xmlns:wne="http://schemas.microsoft.com/office/word/2006/wordml">
   <w:endnote w:type="separator" w:id="-1">
     <w:p>
       <w:pPr>
@@ -1092,7 +1113,7 @@
 </file>
 
 <file path=word/footnotes.xml><?xml version="1.0" encoding="utf-8"?>
-<w:footnotes xmlns:wpc="http://schemas.microsoft.com/office/word/2010/wordprocessingCanvas" xmlns:cx="http://schemas.microsoft.com/office/drawing/2014/chartex" xmlns:cx1="http://schemas.microsoft.com/office/drawing/2015/9/8/chartex" xmlns:cx2="http://schemas.microsoft.com/office/drawing/2015/10/21/chartex" xmlns:cx3="http://schemas.microsoft.com/office/drawing/2016/5/9/chartex" xmlns:cx4="http://schemas.microsoft.com/office/drawing/2016/5/10/chartex" xmlns:cx5="http://schemas.microsoft.com/office/drawing/2016/5/11/chartex" xmlns:cx6="http://schemas.microsoft.com/office/drawing/2016/5/12/chartex" xmlns:cx7="http://schemas.microsoft.com/office/drawing/2016/5/13/chartex" xmlns:cx8="http://schemas.microsoft.com/office/drawing/2016/5/14/chartex" xmlns:mc="http://schemas.openxmlformats.org/markup-compatibility/2006" xmlns:aink="http://schemas.microsoft.com/office/drawing/2016/ink" xmlns:am3d="http://schemas.microsoft.com/office/drawing/2017/model3d" xmlns:o="urn:schemas-microsoft-com:office:office" xmlns:r="http://schemas.openxmlformats.org/officeDocument/2006/relationships" xmlns:m="http://schemas.openxmlformats.org/officeDocument/2006/math" xmlns:v="urn:schemas-microsoft-com:vml" xmlns:wp14="http://schemas.microsoft.com/office/word/2010/wordprocessingDrawing" xmlns:wp="http://schemas.openxmlformats.org/drawingml/2006/wordprocessingDrawing" xmlns:w10="urn:schemas-microsoft-com:office:word" xmlns:w="http://schemas.openxmlformats.org/wordprocessingml/2006/main" xmlns:w14="http://schemas.microsoft.com/office/word/2010/wordml" xmlns:w15="http://schemas.microsoft.com/office/word/2012/wordml" xmlns:w16cid="http://schemas.microsoft.com/office/word/2016/wordml/cid" xmlns:w16se="http://schemas.microsoft.com/office/word/2015/wordml/symex" xmlns:wpg="http://schemas.microsoft.com/office/word/2010/wordprocessingGroup" xmlns:wpi="http://schemas.microsoft.com/office/word/2010/wordprocessingInk" xmlns:wne="http://schemas.microsoft.com/office/word/2006/wordml" xmlns:wps="http://schemas.microsoft.com/office/word/2010/wordprocessingShape" mc:Ignorable="w14 w15 w16se w16cid wp14">
+<w:footnotes xmlns:ve="http://schemas.openxmlformats.org/markup-compatibility/2006" xmlns:o="urn:schemas-microsoft-com:office:office" xmlns:r="http://schemas.openxmlformats.org/officeDocument/2006/relationships" xmlns:m="http://schemas.openxmlformats.org/officeDocument/2006/math" xmlns:v="urn:schemas-microsoft-com:vml" xmlns:wp="http://schemas.openxmlformats.org/drawingml/2006/wordprocessingDrawing" xmlns:w10="urn:schemas-microsoft-com:office:word" xmlns:w="http://schemas.openxmlformats.org/wordprocessingml/2006/main" xmlns:wne="http://schemas.microsoft.com/office/word/2006/wordml">
   <w:footnote w:type="separator" w:id="-1">
     <w:p>
       <w:pPr>
@@ -1117,7 +1138,7 @@
 </file>
 
 <file path=word/header1.xml><?xml version="1.0" encoding="utf-8"?>
-<w:hdr xmlns:wpc="http://schemas.microsoft.com/office/word/2010/wordprocessingCanvas" xmlns:cx="http://schemas.microsoft.com/office/drawing/2014/chartex" xmlns:cx1="http://schemas.microsoft.com/office/drawing/2015/9/8/chartex" xmlns:cx2="http://schemas.microsoft.com/office/drawing/2015/10/21/chartex" xmlns:cx3="http://schemas.microsoft.com/office/drawing/2016/5/9/chartex" xmlns:cx4="http://schemas.microsoft.com/office/drawing/2016/5/10/chartex" xmlns:cx5="http://schemas.microsoft.com/office/drawing/2016/5/11/chartex" xmlns:cx6="http://schemas.microsoft.com/office/drawing/2016/5/12/chartex" xmlns:cx7="http://schemas.microsoft.com/office/drawing/2016/5/13/chartex" xmlns:cx8="http://schemas.microsoft.com/office/drawing/2016/5/14/chartex" xmlns:mc="http://schemas.openxmlformats.org/markup-compatibility/2006" xmlns:aink="http://schemas.microsoft.com/office/drawing/2016/ink" xmlns:am3d="http://schemas.microsoft.com/office/drawing/2017/model3d" xmlns:o="urn:schemas-microsoft-com:office:office" xmlns:r="http://schemas.openxmlformats.org/officeDocument/2006/relationships" xmlns:m="http://schemas.openxmlformats.org/officeDocument/2006/math" xmlns:v="urn:schemas-microsoft-com:vml" xmlns:wp14="http://schemas.microsoft.com/office/word/2010/wordprocessingDrawing" xmlns:wp="http://schemas.openxmlformats.org/drawingml/2006/wordprocessingDrawing" xmlns:w10="urn:schemas-microsoft-com:office:word" xmlns:w="http://schemas.openxmlformats.org/wordprocessingml/2006/main" xmlns:w14="http://schemas.microsoft.com/office/word/2010/wordml" xmlns:w15="http://schemas.microsoft.com/office/word/2012/wordml" xmlns:w16cid="http://schemas.microsoft.com/office/word/2016/wordml/cid" xmlns:w16se="http://schemas.microsoft.com/office/word/2015/wordml/symex" xmlns:wpg="http://schemas.microsoft.com/office/word/2010/wordprocessingGroup" xmlns:wpi="http://schemas.microsoft.com/office/word/2010/wordprocessingInk" xmlns:wne="http://schemas.microsoft.com/office/word/2006/wordml" xmlns:wps="http://schemas.microsoft.com/office/word/2010/wordprocessingShape" mc:Ignorable="w14 w15 w16se w16cid wp14">
+<w:hdr xmlns:ve="http://schemas.openxmlformats.org/markup-compatibility/2006" xmlns:o="urn:schemas-microsoft-com:office:office" xmlns:r="http://schemas.openxmlformats.org/officeDocument/2006/relationships" xmlns:m="http://schemas.openxmlformats.org/officeDocument/2006/math" xmlns:v="urn:schemas-microsoft-com:vml" xmlns:wp="http://schemas.openxmlformats.org/drawingml/2006/wordprocessingDrawing" xmlns:w10="urn:schemas-microsoft-com:office:word" xmlns:w="http://schemas.openxmlformats.org/wordprocessingml/2006/main" xmlns:wne="http://schemas.microsoft.com/office/word/2006/wordml">
   <w:p>
     <w:pPr>
       <w:pStyle w:val="Header"/>
@@ -1138,8 +1159,8 @@
 </file>
 
 <file path=word/numbering.xml><?xml version="1.0" encoding="utf-8"?>
-<w:numbering xmlns:wpc="http://schemas.microsoft.com/office/word/2010/wordprocessingCanvas" xmlns:cx="http://schemas.microsoft.com/office/drawing/2014/chartex" xmlns:cx1="http://schemas.microsoft.com/office/drawing/2015/9/8/chartex" xmlns:cx2="http://schemas.microsoft.com/office/drawing/2015/10/21/chartex" xmlns:cx3="http://schemas.microsoft.com/office/drawing/2016/5/9/chartex" xmlns:cx4="http://schemas.microsoft.com/office/drawing/2016/5/10/chartex" xmlns:cx5="http://schemas.microsoft.com/office/drawing/2016/5/11/chartex" xmlns:cx6="http://schemas.microsoft.com/office/drawing/2016/5/12/chartex" xmlns:cx7="http://schemas.microsoft.com/office/drawing/2016/5/13/chartex" xmlns:cx8="http://schemas.microsoft.com/office/drawing/2016/5/14/chartex" xmlns:mc="http://schemas.openxmlformats.org/markup-compatibility/2006" xmlns:aink="http://schemas.microsoft.com/office/drawing/2016/ink" xmlns:am3d="http://schemas.microsoft.com/office/drawing/2017/model3d" xmlns:o="urn:schemas-microsoft-com:office:office" xmlns:r="http://schemas.openxmlformats.org/officeDocument/2006/relationships" xmlns:m="http://schemas.openxmlformats.org/officeDocument/2006/math" xmlns:v="urn:schemas-microsoft-com:vml" xmlns:wp14="http://schemas.microsoft.com/office/word/2010/wordprocessingDrawing" xmlns:wp="http://schemas.openxmlformats.org/drawingml/2006/wordprocessingDrawing" xmlns:w10="urn:schemas-microsoft-com:office:word" xmlns:w="http://schemas.openxmlformats.org/wordprocessingml/2006/main" xmlns:w14="http://schemas.microsoft.com/office/word/2010/wordml" xmlns:w15="http://schemas.microsoft.com/office/word/2012/wordml" xmlns:w16cid="http://schemas.microsoft.com/office/word/2016/wordml/cid" xmlns:w16se="http://schemas.microsoft.com/office/word/2015/wordml/symex" xmlns:wpg="http://schemas.microsoft.com/office/word/2010/wordprocessingGroup" xmlns:wpi="http://schemas.microsoft.com/office/word/2010/wordprocessingInk" xmlns:wne="http://schemas.microsoft.com/office/word/2006/wordml" xmlns:wps="http://schemas.microsoft.com/office/word/2010/wordprocessingShape" mc:Ignorable="w14 w15 w16se w16cid wp14">
-  <w:abstractNum w:abstractNumId="0" w15:restartNumberingAfterBreak="0">
+<w:numbering xmlns:ve="http://schemas.openxmlformats.org/markup-compatibility/2006" xmlns:o="urn:schemas-microsoft-com:office:office" xmlns:r="http://schemas.openxmlformats.org/officeDocument/2006/relationships" xmlns:m="http://schemas.openxmlformats.org/officeDocument/2006/math" xmlns:v="urn:schemas-microsoft-com:vml" xmlns:wp="http://schemas.openxmlformats.org/drawingml/2006/wordprocessingDrawing" xmlns:w10="urn:schemas-microsoft-com:office:word" xmlns:w="http://schemas.openxmlformats.org/wordprocessingml/2006/main" xmlns:wne="http://schemas.microsoft.com/office/word/2006/wordml">
+  <w:abstractNum w:abstractNumId="0">
     <w:nsid w:val="206B54EF"/>
     <w:multiLevelType w:val="multilevel"/>
     <w:tmpl w:val="19541042"/>
@@ -1288,7 +1309,7 @@
       </w:rPr>
     </w:lvl>
   </w:abstractNum>
-  <w:abstractNum w:abstractNumId="1" w15:restartNumberingAfterBreak="0">
+  <w:abstractNum w:abstractNumId="1">
     <w:nsid w:val="39C62C78"/>
     <w:multiLevelType w:val="hybridMultilevel"/>
     <w:tmpl w:val="BAD06602"/>
@@ -1411,7 +1432,7 @@
 </file>
 
 <file path=word/styles.xml><?xml version="1.0" encoding="utf-8"?>
-<w:styles xmlns:mc="http://schemas.openxmlformats.org/markup-compatibility/2006" xmlns:r="http://schemas.openxmlformats.org/officeDocument/2006/relationships" xmlns:w="http://schemas.openxmlformats.org/wordprocessingml/2006/main" xmlns:w14="http://schemas.microsoft.com/office/word/2010/wordml" xmlns:w15="http://schemas.microsoft.com/office/word/2012/wordml" xmlns:w16cid="http://schemas.microsoft.com/office/word/2016/wordml/cid" xmlns:w16se="http://schemas.microsoft.com/office/word/2015/wordml/symex" mc:Ignorable="w14 w15 w16se w16cid">
+<w:styles xmlns:r="http://schemas.openxmlformats.org/officeDocument/2006/relationships" xmlns:w="http://schemas.openxmlformats.org/wordprocessingml/2006/main">
   <w:docDefaults>
     <w:rPrDefault>
       <w:rPr>
@@ -1427,386 +1448,149 @@
       </w:pPr>
     </w:pPrDefault>
   </w:docDefaults>
-  <w:latentStyles w:defLockedState="0" w:defUIPriority="99" w:defSemiHidden="0" w:defUnhideWhenUsed="0" w:defQFormat="0" w:count="375">
-    <w:lsdException w:name="Normal" w:uiPriority="0" w:qFormat="1"/>
-    <w:lsdException w:name="heading 1" w:uiPriority="9" w:qFormat="1"/>
-    <w:lsdException w:name="heading 2" w:semiHidden="1" w:uiPriority="9" w:unhideWhenUsed="1" w:qFormat="1"/>
-    <w:lsdException w:name="heading 3" w:semiHidden="1" w:uiPriority="9" w:unhideWhenUsed="1" w:qFormat="1"/>
-    <w:lsdException w:name="heading 4" w:semiHidden="1" w:uiPriority="9" w:unhideWhenUsed="1" w:qFormat="1"/>
-    <w:lsdException w:name="heading 5" w:semiHidden="1" w:uiPriority="9" w:unhideWhenUsed="1" w:qFormat="1"/>
-    <w:lsdException w:name="heading 6" w:semiHidden="1" w:uiPriority="9" w:unhideWhenUsed="1" w:qFormat="1"/>
-    <w:lsdException w:name="heading 7" w:semiHidden="1" w:uiPriority="9" w:unhideWhenUsed="1" w:qFormat="1"/>
-    <w:lsdException w:name="heading 8" w:semiHidden="1" w:uiPriority="9" w:unhideWhenUsed="1" w:qFormat="1"/>
-    <w:lsdException w:name="heading 9" w:semiHidden="1" w:uiPriority="9" w:unhideWhenUsed="1" w:qFormat="1"/>
-    <w:lsdException w:name="index 1" w:semiHidden="1" w:unhideWhenUsed="1"/>
-    <w:lsdException w:name="index 2" w:semiHidden="1" w:unhideWhenUsed="1"/>
-    <w:lsdException w:name="index 3" w:semiHidden="1" w:unhideWhenUsed="1"/>
-    <w:lsdException w:name="index 4" w:semiHidden="1" w:unhideWhenUsed="1"/>
-    <w:lsdException w:name="index 5" w:semiHidden="1" w:unhideWhenUsed="1"/>
-    <w:lsdException w:name="index 6" w:semiHidden="1" w:unhideWhenUsed="1"/>
-    <w:lsdException w:name="index 7" w:semiHidden="1" w:unhideWhenUsed="1"/>
-    <w:lsdException w:name="index 8" w:semiHidden="1" w:unhideWhenUsed="1"/>
-    <w:lsdException w:name="index 9" w:semiHidden="1" w:unhideWhenUsed="1"/>
-    <w:lsdException w:name="toc 1" w:semiHidden="1" w:uiPriority="39" w:unhideWhenUsed="1"/>
-    <w:lsdException w:name="toc 2" w:semiHidden="1" w:uiPriority="39" w:unhideWhenUsed="1"/>
-    <w:lsdException w:name="toc 3" w:semiHidden="1" w:uiPriority="39" w:unhideWhenUsed="1"/>
-    <w:lsdException w:name="toc 4" w:semiHidden="1" w:uiPriority="39" w:unhideWhenUsed="1"/>
-    <w:lsdException w:name="toc 5" w:semiHidden="1" w:uiPriority="39" w:unhideWhenUsed="1"/>
-    <w:lsdException w:name="toc 6" w:semiHidden="1" w:uiPriority="39" w:unhideWhenUsed="1"/>
-    <w:lsdException w:name="toc 7" w:semiHidden="1" w:uiPriority="39" w:unhideWhenUsed="1"/>
-    <w:lsdException w:name="toc 8" w:semiHidden="1" w:uiPriority="39" w:unhideWhenUsed="1"/>
-    <w:lsdException w:name="toc 9" w:semiHidden="1" w:uiPriority="39" w:unhideWhenUsed="1"/>
-    <w:lsdException w:name="Normal Indent" w:semiHidden="1" w:unhideWhenUsed="1"/>
-    <w:lsdException w:name="footnote text" w:semiHidden="1" w:unhideWhenUsed="1"/>
-    <w:lsdException w:name="annotation text" w:semiHidden="1" w:unhideWhenUsed="1"/>
-    <w:lsdException w:name="header" w:semiHidden="1" w:unhideWhenUsed="1"/>
-    <w:lsdException w:name="footer" w:semiHidden="1" w:unhideWhenUsed="1"/>
-    <w:lsdException w:name="index heading" w:semiHidden="1" w:unhideWhenUsed="1"/>
-    <w:lsdException w:name="caption" w:semiHidden="1" w:uiPriority="35" w:unhideWhenUsed="1" w:qFormat="1"/>
-    <w:lsdException w:name="table of figures" w:semiHidden="1" w:unhideWhenUsed="1"/>
-    <w:lsdException w:name="envelope address" w:semiHidden="1" w:unhideWhenUsed="1"/>
-    <w:lsdException w:name="envelope return" w:semiHidden="1" w:unhideWhenUsed="1"/>
-    <w:lsdException w:name="footnote reference" w:semiHidden="1" w:unhideWhenUsed="1"/>
-    <w:lsdException w:name="annotation reference" w:semiHidden="1" w:unhideWhenUsed="1"/>
-    <w:lsdException w:name="line number" w:semiHidden="1" w:unhideWhenUsed="1"/>
-    <w:lsdException w:name="page number" w:semiHidden="1" w:unhideWhenUsed="1"/>
-    <w:lsdException w:name="endnote reference" w:semiHidden="1" w:unhideWhenUsed="1"/>
-    <w:lsdException w:name="endnote text" w:semiHidden="1" w:unhideWhenUsed="1"/>
-    <w:lsdException w:name="table of authorities" w:semiHidden="1" w:unhideWhenUsed="1"/>
-    <w:lsdException w:name="macro" w:semiHidden="1" w:unhideWhenUsed="1"/>
-    <w:lsdException w:name="toa heading" w:semiHidden="1" w:unhideWhenUsed="1"/>
-    <w:lsdException w:name="List" w:semiHidden="1" w:unhideWhenUsed="1"/>
-    <w:lsdException w:name="List Bullet" w:semiHidden="1" w:unhideWhenUsed="1"/>
-    <w:lsdException w:name="List Number" w:semiHidden="1" w:unhideWhenUsed="1"/>
-    <w:lsdException w:name="List 2" w:semiHidden="1" w:unhideWhenUsed="1"/>
-    <w:lsdException w:name="List 3" w:semiHidden="1" w:unhideWhenUsed="1"/>
-    <w:lsdException w:name="List 4" w:semiHidden="1" w:unhideWhenUsed="1"/>
-    <w:lsdException w:name="List 5" w:semiHidden="1" w:unhideWhenUsed="1"/>
-    <w:lsdException w:name="List Bullet 2" w:semiHidden="1" w:unhideWhenUsed="1"/>
-    <w:lsdException w:name="List Bullet 3" w:semiHidden="1" w:unhideWhenUsed="1"/>
-    <w:lsdException w:name="List Bullet 4" w:semiHidden="1" w:unhideWhenUsed="1"/>
-    <w:lsdException w:name="List Bullet 5" w:semiHidden="1" w:unhideWhenUsed="1"/>
-    <w:lsdException w:name="List Number 2" w:semiHidden="1" w:unhideWhenUsed="1"/>
-    <w:lsdException w:name="List Number 3" w:semiHidden="1" w:unhideWhenUsed="1"/>
-    <w:lsdException w:name="List Number 4" w:semiHidden="1" w:unhideWhenUsed="1"/>
-    <w:lsdException w:name="List Number 5" w:semiHidden="1" w:unhideWhenUsed="1"/>
-    <w:lsdException w:name="Title" w:uiPriority="10" w:qFormat="1"/>
-    <w:lsdException w:name="Closing" w:semiHidden="1" w:unhideWhenUsed="1"/>
-    <w:lsdException w:name="Signature" w:semiHidden="1" w:unhideWhenUsed="1"/>
-    <w:lsdException w:name="Default Paragraph Font" w:semiHidden="1" w:uiPriority="1" w:unhideWhenUsed="1"/>
-    <w:lsdException w:name="Body Text" w:semiHidden="1" w:unhideWhenUsed="1"/>
-    <w:lsdException w:name="Body Text Indent" w:semiHidden="1" w:unhideWhenUsed="1"/>
-    <w:lsdException w:name="List Continue" w:semiHidden="1" w:unhideWhenUsed="1"/>
-    <w:lsdException w:name="List Continue 2" w:semiHidden="1" w:unhideWhenUsed="1"/>
-    <w:lsdException w:name="List Continue 3" w:semiHidden="1" w:unhideWhenUsed="1"/>
-    <w:lsdException w:name="List Continue 4" w:semiHidden="1" w:unhideWhenUsed="1"/>
-    <w:lsdException w:name="List Continue 5" w:semiHidden="1" w:unhideWhenUsed="1"/>
-    <w:lsdException w:name="Message Header" w:semiHidden="1" w:unhideWhenUsed="1"/>
-    <w:lsdException w:name="Subtitle" w:uiPriority="11" w:qFormat="1"/>
-    <w:lsdException w:name="Salutation" w:semiHidden="1" w:unhideWhenUsed="1"/>
-    <w:lsdException w:name="Date" w:semiHidden="1" w:unhideWhenUsed="1"/>
-    <w:lsdException w:name="Body Text First Indent" w:semiHidden="1" w:unhideWhenUsed="1"/>
-    <w:lsdException w:name="Body Text First Indent 2" w:semiHidden="1" w:unhideWhenUsed="1"/>
-    <w:lsdException w:name="Note Heading" w:semiHidden="1" w:unhideWhenUsed="1"/>
-    <w:lsdException w:name="Body Text 2" w:semiHidden="1" w:unhideWhenUsed="1"/>
-    <w:lsdException w:name="Body Text 3" w:semiHidden="1" w:unhideWhenUsed="1"/>
-    <w:lsdException w:name="Body Text Indent 2" w:semiHidden="1" w:unhideWhenUsed="1"/>
-    <w:lsdException w:name="Body Text Indent 3" w:semiHidden="1" w:unhideWhenUsed="1"/>
-    <w:lsdException w:name="Block Text" w:semiHidden="1" w:unhideWhenUsed="1"/>
-    <w:lsdException w:name="Hyperlink" w:semiHidden="1" w:unhideWhenUsed="1"/>
-    <w:lsdException w:name="FollowedHyperlink" w:semiHidden="1" w:unhideWhenUsed="1"/>
-    <w:lsdException w:name="Strong" w:uiPriority="22" w:qFormat="1"/>
-    <w:lsdException w:name="Emphasis" w:uiPriority="20" w:qFormat="1"/>
-    <w:lsdException w:name="Document Map" w:semiHidden="1" w:unhideWhenUsed="1"/>
-    <w:lsdException w:name="Plain Text" w:semiHidden="1" w:unhideWhenUsed="1"/>
-    <w:lsdException w:name="E-mail Signature" w:semiHidden="1" w:unhideWhenUsed="1"/>
-    <w:lsdException w:name="HTML Top of Form" w:semiHidden="1" w:unhideWhenUsed="1"/>
-    <w:lsdException w:name="HTML Bottom of Form" w:semiHidden="1" w:unhideWhenUsed="1"/>
-    <w:lsdException w:name="Normal (Web)" w:semiHidden="1" w:unhideWhenUsed="1"/>
-    <w:lsdException w:name="HTML Acronym" w:semiHidden="1" w:unhideWhenUsed="1"/>
-    <w:lsdException w:name="HTML Address" w:semiHidden="1" w:unhideWhenUsed="1"/>
-    <w:lsdException w:name="HTML Cite" w:semiHidden="1" w:unhideWhenUsed="1"/>
-    <w:lsdException w:name="HTML Code" w:semiHidden="1" w:unhideWhenUsed="1"/>
-    <w:lsdException w:name="HTML Definition" w:semiHidden="1" w:unhideWhenUsed="1"/>
-    <w:lsdException w:name="HTML Keyboard" w:semiHidden="1" w:unhideWhenUsed="1"/>
-    <w:lsdException w:name="HTML Preformatted" w:semiHidden="1" w:unhideWhenUsed="1"/>
-    <w:lsdException w:name="HTML Sample" w:semiHidden="1" w:unhideWhenUsed="1"/>
-    <w:lsdException w:name="HTML Typewriter" w:semiHidden="1" w:unhideWhenUsed="1"/>
-    <w:lsdException w:name="HTML Variable" w:semiHidden="1" w:unhideWhenUsed="1"/>
-    <w:lsdException w:name="Normal Table" w:semiHidden="1" w:unhideWhenUsed="1"/>
-    <w:lsdException w:name="annotation subject" w:semiHidden="1" w:unhideWhenUsed="1"/>
-    <w:lsdException w:name="No List" w:semiHidden="1" w:unhideWhenUsed="1"/>
-    <w:lsdException w:name="Outline List 1" w:semiHidden="1" w:unhideWhenUsed="1"/>
-    <w:lsdException w:name="Outline List 2" w:semiHidden="1" w:unhideWhenUsed="1"/>
-    <w:lsdException w:name="Outline List 3" w:semiHidden="1" w:unhideWhenUsed="1"/>
-    <w:lsdException w:name="Table Simple 1" w:semiHidden="1" w:unhideWhenUsed="1"/>
-    <w:lsdException w:name="Table Simple 2" w:semiHidden="1" w:unhideWhenUsed="1"/>
-    <w:lsdException w:name="Table Simple 3" w:semiHidden="1" w:unhideWhenUsed="1"/>
-    <w:lsdException w:name="Table Classic 1" w:semiHidden="1" w:unhideWhenUsed="1"/>
-    <w:lsdException w:name="Table Classic 2" w:semiHidden="1" w:unhideWhenUsed="1"/>
-    <w:lsdException w:name="Table Classic 3" w:semiHidden="1" w:unhideWhenUsed="1"/>
-    <w:lsdException w:name="Table Classic 4" w:semiHidden="1" w:unhideWhenUsed="1"/>
-    <w:lsdException w:name="Table Colorful 1" w:semiHidden="1" w:unhideWhenUsed="1"/>
-    <w:lsdException w:name="Table Colorful 2" w:semiHidden="1" w:unhideWhenUsed="1"/>
-    <w:lsdException w:name="Table Colorful 3" w:semiHidden="1" w:unhideWhenUsed="1"/>
-    <w:lsdException w:name="Table Columns 1" w:semiHidden="1" w:unhideWhenUsed="1"/>
-    <w:lsdException w:name="Table Columns 2" w:semiHidden="1" w:unhideWhenUsed="1"/>
-    <w:lsdException w:name="Table Columns 3" w:semiHidden="1" w:unhideWhenUsed="1"/>
-    <w:lsdException w:name="Table Columns 4" w:semiHidden="1" w:unhideWhenUsed="1"/>
-    <w:lsdException w:name="Table Columns 5" w:semiHidden="1" w:unhideWhenUsed="1"/>
-    <w:lsdException w:name="Table Grid 1" w:semiHidden="1" w:unhideWhenUsed="1"/>
-    <w:lsdException w:name="Table Grid 2" w:semiHidden="1" w:unhideWhenUsed="1"/>
-    <w:lsdException w:name="Table Grid 3" w:semiHidden="1" w:unhideWhenUsed="1"/>
-    <w:lsdException w:name="Table Grid 4" w:semiHidden="1" w:unhideWhenUsed="1"/>
-    <w:lsdException w:name="Table Grid 5" w:semiHidden="1" w:unhideWhenUsed="1"/>
-    <w:lsdException w:name="Table Grid 6" w:semiHidden="1" w:unhideWhenUsed="1"/>
-    <w:lsdException w:name="Table Grid 7" w:semiHidden="1" w:unhideWhenUsed="1"/>
-    <w:lsdException w:name="Table Grid 8" w:semiHidden="1" w:unhideWhenUsed="1"/>
-    <w:lsdException w:name="Table List 1" w:semiHidden="1" w:unhideWhenUsed="1"/>
-    <w:lsdException w:name="Table List 2" w:semiHidden="1" w:unhideWhenUsed="1"/>
-    <w:lsdException w:name="Table List 3" w:semiHidden="1" w:unhideWhenUsed="1"/>
-    <w:lsdException w:name="Table List 4" w:semiHidden="1" w:unhideWhenUsed="1"/>
-    <w:lsdException w:name="Table List 5" w:semiHidden="1" w:unhideWhenUsed="1"/>
-    <w:lsdException w:name="Table List 6" w:semiHidden="1" w:unhideWhenUsed="1"/>
-    <w:lsdException w:name="Table List 7" w:semiHidden="1" w:unhideWhenUsed="1"/>
-    <w:lsdException w:name="Table List 8" w:semiHidden="1" w:unhideWhenUsed="1"/>
-    <w:lsdException w:name="Table 3D effects 1" w:semiHidden="1" w:unhideWhenUsed="1"/>
-    <w:lsdException w:name="Table 3D effects 2" w:semiHidden="1" w:unhideWhenUsed="1"/>
-    <w:lsdException w:name="Table 3D effects 3" w:semiHidden="1" w:unhideWhenUsed="1"/>
-    <w:lsdException w:name="Table Contemporary" w:semiHidden="1" w:unhideWhenUsed="1"/>
-    <w:lsdException w:name="Table Elegant" w:semiHidden="1" w:unhideWhenUsed="1"/>
-    <w:lsdException w:name="Table Professional" w:semiHidden="1" w:unhideWhenUsed="1"/>
-    <w:lsdException w:name="Table Subtle 1" w:semiHidden="1" w:unhideWhenUsed="1"/>
-    <w:lsdException w:name="Table Subtle 2" w:semiHidden="1" w:unhideWhenUsed="1"/>
-    <w:lsdException w:name="Table Web 1" w:semiHidden="1" w:unhideWhenUsed="1"/>
-    <w:lsdException w:name="Table Web 2" w:semiHidden="1" w:unhideWhenUsed="1"/>
-    <w:lsdException w:name="Table Web 3" w:semiHidden="1" w:unhideWhenUsed="1"/>
-    <w:lsdException w:name="Balloon Text" w:semiHidden="1" w:unhideWhenUsed="1"/>
-    <w:lsdException w:name="Table Grid" w:uiPriority="39"/>
-    <w:lsdException w:name="Table Theme" w:semiHidden="1" w:unhideWhenUsed="1"/>
-    <w:lsdException w:name="Placeholder Text" w:semiHidden="1"/>
-    <w:lsdException w:name="No Spacing" w:uiPriority="1" w:qFormat="1"/>
-    <w:lsdException w:name="Light Shading" w:uiPriority="60"/>
-    <w:lsdException w:name="Light List" w:uiPriority="61"/>
-    <w:lsdException w:name="Light Grid" w:uiPriority="62"/>
-    <w:lsdException w:name="Medium Shading 1" w:uiPriority="63"/>
-    <w:lsdException w:name="Medium Shading 2" w:uiPriority="64"/>
-    <w:lsdException w:name="Medium List 1" w:uiPriority="65"/>
-    <w:lsdException w:name="Medium List 2" w:uiPriority="66"/>
-    <w:lsdException w:name="Medium Grid 1" w:uiPriority="67"/>
-    <w:lsdException w:name="Medium Grid 2" w:uiPriority="68"/>
-    <w:lsdException w:name="Medium Grid 3" w:uiPriority="69"/>
-    <w:lsdException w:name="Dark List" w:uiPriority="70"/>
-    <w:lsdException w:name="Colorful Shading" w:uiPriority="71"/>
-    <w:lsdException w:name="Colorful List" w:uiPriority="72"/>
-    <w:lsdException w:name="Colorful Grid" w:uiPriority="73"/>
-    <w:lsdException w:name="Light Shading Accent 1" w:uiPriority="60"/>
-    <w:lsdException w:name="Light List Accent 1" w:uiPriority="61"/>
-    <w:lsdException w:name="Light Grid Accent 1" w:uiPriority="62"/>
-    <w:lsdException w:name="Medium Shading 1 Accent 1" w:uiPriority="63"/>
-    <w:lsdException w:name="Medium Shading 2 Accent 1" w:uiPriority="64"/>
-    <w:lsdException w:name="Medium List 1 Accent 1" w:uiPriority="65"/>
-    <w:lsdException w:name="Revision" w:semiHidden="1"/>
-    <w:lsdException w:name="List Paragraph" w:uiPriority="34" w:qFormat="1"/>
-    <w:lsdException w:name="Quote" w:uiPriority="29" w:qFormat="1"/>
-    <w:lsdException w:name="Intense Quote" w:uiPriority="30" w:qFormat="1"/>
-    <w:lsdException w:name="Medium List 2 Accent 1" w:uiPriority="66"/>
-    <w:lsdException w:name="Medium Grid 1 Accent 1" w:uiPriority="67"/>
-    <w:lsdException w:name="Medium Grid 2 Accent 1" w:uiPriority="68"/>
-    <w:lsdException w:name="Medium Grid 3 Accent 1" w:uiPriority="69"/>
-    <w:lsdException w:name="Dark List Accent 1" w:uiPriority="70"/>
-    <w:lsdException w:name="Colorful Shading Accent 1" w:uiPriority="71"/>
-    <w:lsdException w:name="Colorful List Accent 1" w:uiPriority="72"/>
-    <w:lsdException w:name="Colorful Grid Accent 1" w:uiPriority="73"/>
-    <w:lsdException w:name="Light Shading Accent 2" w:uiPriority="60"/>
-    <w:lsdException w:name="Light List Accent 2" w:uiPriority="61"/>
-    <w:lsdException w:name="Light Grid Accent 2" w:uiPriority="62"/>
-    <w:lsdException w:name="Medium Shading 1 Accent 2" w:uiPriority="63"/>
-    <w:lsdException w:name="Medium Shading 2 Accent 2" w:uiPriority="64"/>
-    <w:lsdException w:name="Medium List 1 Accent 2" w:uiPriority="65"/>
-    <w:lsdException w:name="Medium List 2 Accent 2" w:uiPriority="66"/>
-    <w:lsdException w:name="Medium Grid 1 Accent 2" w:uiPriority="67"/>
-    <w:lsdException w:name="Medium Grid 2 Accent 2" w:uiPriority="68"/>
-    <w:lsdException w:name="Medium Grid 3 Accent 2" w:uiPriority="69"/>
-    <w:lsdException w:name="Dark List Accent 2" w:uiPriority="70"/>
-    <w:lsdException w:name="Colorful Shading Accent 2" w:uiPriority="71"/>
-    <w:lsdException w:name="Colorful List Accent 2" w:uiPriority="72"/>
-    <w:lsdException w:name="Colorful Grid Accent 2" w:uiPriority="73"/>
-    <w:lsdException w:name="Light Shading Accent 3" w:uiPriority="60"/>
-    <w:lsdException w:name="Light List Accent 3" w:uiPriority="61"/>
-    <w:lsdException w:name="Light Grid Accent 3" w:uiPriority="62"/>
-    <w:lsdException w:name="Medium Shading 1 Accent 3" w:uiPriority="63"/>
-    <w:lsdException w:name="Medium Shading 2 Accent 3" w:uiPriority="64"/>
-    <w:lsdException w:name="Medium List 1 Accent 3" w:uiPriority="65"/>
-    <w:lsdException w:name="Medium List 2 Accent 3" w:uiPriority="66"/>
-    <w:lsdException w:name="Medium Grid 1 Accent 3" w:uiPriority="67"/>
-    <w:lsdException w:name="Medium Grid 2 Accent 3" w:uiPriority="68"/>
-    <w:lsdException w:name="Medium Grid 3 Accent 3" w:uiPriority="69"/>
-    <w:lsdException w:name="Dark List Accent 3" w:uiPriority="70"/>
-    <w:lsdException w:name="Colorful Shading Accent 3" w:uiPriority="71"/>
-    <w:lsdException w:name="Colorful List Accent 3" w:uiPriority="72"/>
-    <w:lsdException w:name="Colorful Grid Accent 3" w:uiPriority="73"/>
-    <w:lsdException w:name="Light Shading Accent 4" w:uiPriority="60"/>
-    <w:lsdException w:name="Light List Accent 4" w:uiPriority="61"/>
-    <w:lsdException w:name="Light Grid Accent 4" w:uiPriority="62"/>
-    <w:lsdException w:name="Medium Shading 1 Accent 4" w:uiPriority="63"/>
-    <w:lsdException w:name="Medium Shading 2 Accent 4" w:uiPriority="64"/>
-    <w:lsdException w:name="Medium List 1 Accent 4" w:uiPriority="65"/>
-    <w:lsdException w:name="Medium List 2 Accent 4" w:uiPriority="66"/>
-    <w:lsdException w:name="Medium Grid 1 Accent 4" w:uiPriority="67"/>
-    <w:lsdException w:name="Medium Grid 2 Accent 4" w:uiPriority="68"/>
-    <w:lsdException w:name="Medium Grid 3 Accent 4" w:uiPriority="69"/>
-    <w:lsdException w:name="Dark List Accent 4" w:uiPriority="70"/>
-    <w:lsdException w:name="Colorful Shading Accent 4" w:uiPriority="71"/>
-    <w:lsdException w:name="Colorful List Accent 4" w:uiPriority="72"/>
-    <w:lsdException w:name="Colorful Grid Accent 4" w:uiPriority="73"/>
-    <w:lsdException w:name="Light Shading Accent 5" w:uiPriority="60"/>
-    <w:lsdException w:name="Light List Accent 5" w:uiPriority="61"/>
-    <w:lsdException w:name="Light Grid Accent 5" w:uiPriority="62"/>
-    <w:lsdException w:name="Medium Shading 1 Accent 5" w:uiPriority="63"/>
-    <w:lsdException w:name="Medium Shading 2 Accent 5" w:uiPriority="64"/>
-    <w:lsdException w:name="Medium List 1 Accent 5" w:uiPriority="65"/>
-    <w:lsdException w:name="Medium List 2 Accent 5" w:uiPriority="66"/>
-    <w:lsdException w:name="Medium Grid 1 Accent 5" w:uiPriority="67"/>
-    <w:lsdException w:name="Medium Grid 2 Accent 5" w:uiPriority="68"/>
-    <w:lsdException w:name="Medium Grid 3 Accent 5" w:uiPriority="69"/>
-    <w:lsdException w:name="Dark List Accent 5" w:uiPriority="70"/>
-    <w:lsdException w:name="Colorful Shading Accent 5" w:uiPriority="71"/>
-    <w:lsdException w:name="Colorful List Accent 5" w:uiPriority="72"/>
-    <w:lsdException w:name="Colorful Grid Accent 5" w:uiPriority="73"/>
-    <w:lsdException w:name="Light Shading Accent 6" w:uiPriority="60"/>
-    <w:lsdException w:name="Light List Accent 6" w:uiPriority="61"/>
-    <w:lsdException w:name="Light Grid Accent 6" w:uiPriority="62"/>
-    <w:lsdException w:name="Medium Shading 1 Accent 6" w:uiPriority="63"/>
-    <w:lsdException w:name="Medium Shading 2 Accent 6" w:uiPriority="64"/>
-    <w:lsdException w:name="Medium List 1 Accent 6" w:uiPriority="65"/>
-    <w:lsdException w:name="Medium List 2 Accent 6" w:uiPriority="66"/>
-    <w:lsdException w:name="Medium Grid 1 Accent 6" w:uiPriority="67"/>
-    <w:lsdException w:name="Medium Grid 2 Accent 6" w:uiPriority="68"/>
-    <w:lsdException w:name="Medium Grid 3 Accent 6" w:uiPriority="69"/>
-    <w:lsdException w:name="Dark List Accent 6" w:uiPriority="70"/>
-    <w:lsdException w:name="Colorful Shading Accent 6" w:uiPriority="71"/>
-    <w:lsdException w:name="Colorful List Accent 6" w:uiPriority="72"/>
-    <w:lsdException w:name="Colorful Grid Accent 6" w:uiPriority="73"/>
-    <w:lsdException w:name="Subtle Emphasis" w:uiPriority="19" w:qFormat="1"/>
-    <w:lsdException w:name="Intense Emphasis" w:uiPriority="21" w:qFormat="1"/>
-    <w:lsdException w:name="Subtle Reference" w:uiPriority="31" w:qFormat="1"/>
-    <w:lsdException w:name="Intense Reference" w:uiPriority="32" w:qFormat="1"/>
-    <w:lsdException w:name="Book Title" w:uiPriority="33" w:qFormat="1"/>
-    <w:lsdException w:name="Bibliography" w:semiHidden="1" w:uiPriority="37" w:unhideWhenUsed="1"/>
-    <w:lsdException w:name="TOC Heading" w:semiHidden="1" w:uiPriority="39" w:unhideWhenUsed="1" w:qFormat="1"/>
-    <w:lsdException w:name="Plain Table 1" w:uiPriority="41"/>
-    <w:lsdException w:name="Plain Table 2" w:uiPriority="42"/>
-    <w:lsdException w:name="Plain Table 3" w:uiPriority="43"/>
-    <w:lsdException w:name="Plain Table 4" w:uiPriority="44"/>
-    <w:lsdException w:name="Plain Table 5" w:uiPriority="45"/>
-    <w:lsdException w:name="Grid Table Light" w:uiPriority="40"/>
-    <w:lsdException w:name="Grid Table 1 Light" w:uiPriority="46"/>
-    <w:lsdException w:name="Grid Table 2" w:uiPriority="47"/>
-    <w:lsdException w:name="Grid Table 3" w:uiPriority="48"/>
-    <w:lsdException w:name="Grid Table 4" w:uiPriority="49"/>
-    <w:lsdException w:name="Grid Table 5 Dark" w:uiPriority="50"/>
-    <w:lsdException w:name="Grid Table 6 Colorful" w:uiPriority="51"/>
-    <w:lsdException w:name="Grid Table 7 Colorful" w:uiPriority="52"/>
-    <w:lsdException w:name="Grid Table 1 Light Accent 1" w:uiPriority="46"/>
-    <w:lsdException w:name="Grid Table 2 Accent 1" w:uiPriority="47"/>
-    <w:lsdException w:name="Grid Table 3 Accent 1" w:uiPriority="48"/>
-    <w:lsdException w:name="Grid Table 4 Accent 1" w:uiPriority="49"/>
-    <w:lsdException w:name="Grid Table 5 Dark Accent 1" w:uiPriority="50"/>
-    <w:lsdException w:name="Grid Table 6 Colorful Accent 1" w:uiPriority="51"/>
-    <w:lsdException w:name="Grid Table 7 Colorful Accent 1" w:uiPriority="52"/>
-    <w:lsdException w:name="Grid Table 1 Light Accent 2" w:uiPriority="46"/>
-    <w:lsdException w:name="Grid Table 2 Accent 2" w:uiPriority="47"/>
-    <w:lsdException w:name="Grid Table 3 Accent 2" w:uiPriority="48"/>
-    <w:lsdException w:name="Grid Table 4 Accent 2" w:uiPriority="49"/>
-    <w:lsdException w:name="Grid Table 5 Dark Accent 2" w:uiPriority="50"/>
-    <w:lsdException w:name="Grid Table 6 Colorful Accent 2" w:uiPriority="51"/>
-    <w:lsdException w:name="Grid Table 7 Colorful Accent 2" w:uiPriority="52"/>
-    <w:lsdException w:name="Grid Table 1 Light Accent 3" w:uiPriority="46"/>
-    <w:lsdException w:name="Grid Table 2 Accent 3" w:uiPriority="47"/>
-    <w:lsdException w:name="Grid Table 3 Accent 3" w:uiPriority="48"/>
-    <w:lsdException w:name="Grid Table 4 Accent 3" w:uiPriority="49"/>
-    <w:lsdException w:name="Grid Table 5 Dark Accent 3" w:uiPriority="50"/>
-    <w:lsdException w:name="Grid Table 6 Colorful Accent 3" w:uiPriority="51"/>
-    <w:lsdException w:name="Grid Table 7 Colorful Accent 3" w:uiPriority="52"/>
-    <w:lsdException w:name="Grid Table 1 Light Accent 4" w:uiPriority="46"/>
-    <w:lsdException w:name="Grid Table 2 Accent 4" w:uiPriority="47"/>
-    <w:lsdException w:name="Grid Table 3 Accent 4" w:uiPriority="48"/>
-    <w:lsdException w:name="Grid Table 4 Accent 4" w:uiPriority="49"/>
-    <w:lsdException w:name="Grid Table 5 Dark Accent 4" w:uiPriority="50"/>
-    <w:lsdException w:name="Grid Table 6 Colorful Accent 4" w:uiPriority="51"/>
-    <w:lsdException w:name="Grid Table 7 Colorful Accent 4" w:uiPriority="52"/>
-    <w:lsdException w:name="Grid Table 1 Light Accent 5" w:uiPriority="46"/>
-    <w:lsdException w:name="Grid Table 2 Accent 5" w:uiPriority="47"/>
-    <w:lsdException w:name="Grid Table 3 Accent 5" w:uiPriority="48"/>
-    <w:lsdException w:name="Grid Table 4 Accent 5" w:uiPriority="49"/>
-    <w:lsdException w:name="Grid Table 5 Dark Accent 5" w:uiPriority="50"/>
-    <w:lsdException w:name="Grid Table 6 Colorful Accent 5" w:uiPriority="51"/>
-    <w:lsdException w:name="Grid Table 7 Colorful Accent 5" w:uiPriority="52"/>
-    <w:lsdException w:name="Grid Table 1 Light Accent 6" w:uiPriority="46"/>
-    <w:lsdException w:name="Grid Table 2 Accent 6" w:uiPriority="47"/>
-    <w:lsdException w:name="Grid Table 3 Accent 6" w:uiPriority="48"/>
-    <w:lsdException w:name="Grid Table 4 Accent 6" w:uiPriority="49"/>
-    <w:lsdException w:name="Grid Table 5 Dark Accent 6" w:uiPriority="50"/>
-    <w:lsdException w:name="Grid Table 6 Colorful Accent 6" w:uiPriority="51"/>
-    <w:lsdException w:name="Grid Table 7 Colorful Accent 6" w:uiPriority="52"/>
-    <w:lsdException w:name="List Table 1 Light" w:uiPriority="46"/>
-    <w:lsdException w:name="List Table 2" w:uiPriority="47"/>
-    <w:lsdException w:name="List Table 3" w:uiPriority="48"/>
-    <w:lsdException w:name="List Table 4" w:uiPriority="49"/>
-    <w:lsdException w:name="List Table 5 Dark" w:uiPriority="50"/>
-    <w:lsdException w:name="List Table 6 Colorful" w:uiPriority="51"/>
-    <w:lsdException w:name="List Table 7 Colorful" w:uiPriority="52"/>
-    <w:lsdException w:name="List Table 1 Light Accent 1" w:uiPriority="46"/>
-    <w:lsdException w:name="List Table 2 Accent 1" w:uiPriority="47"/>
-    <w:lsdException w:name="List Table 3 Accent 1" w:uiPriority="48"/>
-    <w:lsdException w:name="List Table 4 Accent 1" w:uiPriority="49"/>
-    <w:lsdException w:name="List Table 5 Dark Accent 1" w:uiPriority="50"/>
-    <w:lsdException w:name="List Table 6 Colorful Accent 1" w:uiPriority="51"/>
-    <w:lsdException w:name="List Table 7 Colorful Accent 1" w:uiPriority="52"/>
-    <w:lsdException w:name="List Table 1 Light Accent 2" w:uiPriority="46"/>
-    <w:lsdException w:name="List Table 2 Accent 2" w:uiPriority="47"/>
-    <w:lsdException w:name="List Table 3 Accent 2" w:uiPriority="48"/>
-    <w:lsdException w:name="List Table 4 Accent 2" w:uiPriority="49"/>
-    <w:lsdException w:name="List Table 5 Dark Accent 2" w:uiPriority="50"/>
-    <w:lsdException w:name="List Table 6 Colorful Accent 2" w:uiPriority="51"/>
-    <w:lsdException w:name="List Table 7 Colorful Accent 2" w:uiPriority="52"/>
-    <w:lsdException w:name="List Table 1 Light Accent 3" w:uiPriority="46"/>
-    <w:lsdException w:name="List Table 2 Accent 3" w:uiPriority="47"/>
-    <w:lsdException w:name="List Table 3 Accent 3" w:uiPriority="48"/>
-    <w:lsdException w:name="List Table 4 Accent 3" w:uiPriority="49"/>
-    <w:lsdException w:name="List Table 5 Dark Accent 3" w:uiPriority="50"/>
-    <w:lsdException w:name="List Table 6 Colorful Accent 3" w:uiPriority="51"/>
-    <w:lsdException w:name="List Table 7 Colorful Accent 3" w:uiPriority="52"/>
-    <w:lsdException w:name="List Table 1 Light Accent 4" w:uiPriority="46"/>
-    <w:lsdException w:name="List Table 2 Accent 4" w:uiPriority="47"/>
-    <w:lsdException w:name="List Table 3 Accent 4" w:uiPriority="48"/>
-    <w:lsdException w:name="List Table 4 Accent 4" w:uiPriority="49"/>
-    <w:lsdException w:name="List Table 5 Dark Accent 4" w:uiPriority="50"/>
-    <w:lsdException w:name="List Table 6 Colorful Accent 4" w:uiPriority="51"/>
-    <w:lsdException w:name="List Table 7 Colorful Accent 4" w:uiPriority="52"/>
-    <w:lsdException w:name="List Table 1 Light Accent 5" w:uiPriority="46"/>
-    <w:lsdException w:name="List Table 2 Accent 5" w:uiPriority="47"/>
-    <w:lsdException w:name="List Table 3 Accent 5" w:uiPriority="48"/>
-    <w:lsdException w:name="List Table 4 Accent 5" w:uiPriority="49"/>
-    <w:lsdException w:name="List Table 5 Dark Accent 5" w:uiPriority="50"/>
-    <w:lsdException w:name="List Table 6 Colorful Accent 5" w:uiPriority="51"/>
-    <w:lsdException w:name="List Table 7 Colorful Accent 5" w:uiPriority="52"/>
-    <w:lsdException w:name="List Table 1 Light Accent 6" w:uiPriority="46"/>
-    <w:lsdException w:name="List Table 2 Accent 6" w:uiPriority="47"/>
-    <w:lsdException w:name="List Table 3 Accent 6" w:uiPriority="48"/>
-    <w:lsdException w:name="List Table 4 Accent 6" w:uiPriority="49"/>
-    <w:lsdException w:name="List Table 5 Dark Accent 6" w:uiPriority="50"/>
-    <w:lsdException w:name="List Table 6 Colorful Accent 6" w:uiPriority="51"/>
-    <w:lsdException w:name="List Table 7 Colorful Accent 6" w:uiPriority="52"/>
-    <w:lsdException w:name="Mention" w:semiHidden="1" w:unhideWhenUsed="1"/>
-    <w:lsdException w:name="Smart Hyperlink" w:semiHidden="1" w:unhideWhenUsed="1"/>
-    <w:lsdException w:name="Hashtag" w:semiHidden="1" w:unhideWhenUsed="1"/>
-    <w:lsdException w:name="Unresolved Mention" w:semiHidden="1" w:unhideWhenUsed="1"/>
+  <w:latentStyles w:defLockedState="0" w:defUIPriority="99" w:defSemiHidden="1" w:defUnhideWhenUsed="1" w:defQFormat="0" w:count="267">
+    <w:lsdException w:name="Normal" w:semiHidden="0" w:uiPriority="0" w:unhideWhenUsed="0" w:qFormat="1"/>
+    <w:lsdException w:name="heading 1" w:semiHidden="0" w:uiPriority="9" w:unhideWhenUsed="0" w:qFormat="1"/>
+    <w:lsdException w:name="heading 2" w:uiPriority="9" w:qFormat="1"/>
+    <w:lsdException w:name="heading 3" w:uiPriority="9" w:qFormat="1"/>
+    <w:lsdException w:name="heading 4" w:uiPriority="9" w:qFormat="1"/>
+    <w:lsdException w:name="heading 5" w:uiPriority="9" w:qFormat="1"/>
+    <w:lsdException w:name="heading 6" w:uiPriority="9" w:qFormat="1"/>
+    <w:lsdException w:name="heading 7" w:uiPriority="9" w:qFormat="1"/>
+    <w:lsdException w:name="heading 8" w:uiPriority="9" w:qFormat="1"/>
+    <w:lsdException w:name="heading 9" w:uiPriority="9" w:qFormat="1"/>
+    <w:lsdException w:name="toc 1" w:uiPriority="39"/>
+    <w:lsdException w:name="toc 2" w:uiPriority="39"/>
+    <w:lsdException w:name="toc 3" w:uiPriority="39"/>
+    <w:lsdException w:name="toc 4" w:uiPriority="39"/>
+    <w:lsdException w:name="toc 5" w:uiPriority="39"/>
+    <w:lsdException w:name="toc 6" w:uiPriority="39"/>
+    <w:lsdException w:name="toc 7" w:uiPriority="39"/>
+    <w:lsdException w:name="toc 8" w:uiPriority="39"/>
+    <w:lsdException w:name="toc 9" w:uiPriority="39"/>
+    <w:lsdException w:name="caption" w:uiPriority="35" w:qFormat="1"/>
+    <w:lsdException w:name="Title" w:semiHidden="0" w:uiPriority="10" w:unhideWhenUsed="0" w:qFormat="1"/>
+    <w:lsdException w:name="Default Paragraph Font" w:uiPriority="1"/>
+    <w:lsdException w:name="Subtitle" w:semiHidden="0" w:uiPriority="11" w:unhideWhenUsed="0" w:qFormat="1"/>
+    <w:lsdException w:name="Strong" w:semiHidden="0" w:uiPriority="22" w:unhideWhenUsed="0" w:qFormat="1"/>
+    <w:lsdException w:name="Emphasis" w:semiHidden="0" w:uiPriority="20" w:unhideWhenUsed="0" w:qFormat="1"/>
+    <w:lsdException w:name="Table Grid" w:semiHidden="0" w:uiPriority="39" w:unhideWhenUsed="0"/>
+    <w:lsdException w:name="Placeholder Text" w:unhideWhenUsed="0"/>
+    <w:lsdException w:name="No Spacing" w:semiHidden="0" w:uiPriority="1" w:unhideWhenUsed="0" w:qFormat="1"/>
+    <w:lsdException w:name="Light Shading" w:semiHidden="0" w:uiPriority="60" w:unhideWhenUsed="0"/>
+    <w:lsdException w:name="Light List" w:semiHidden="0" w:uiPriority="61" w:unhideWhenUsed="0"/>
+    <w:lsdException w:name="Light Grid" w:semiHidden="0" w:uiPriority="62" w:unhideWhenUsed="0"/>
+    <w:lsdException w:name="Medium Shading 1" w:semiHidden="0" w:uiPriority="63" w:unhideWhenUsed="0"/>
+    <w:lsdException w:name="Medium Shading 2" w:semiHidden="0" w:uiPriority="64" w:unhideWhenUsed="0"/>
+    <w:lsdException w:name="Medium List 1" w:semiHidden="0" w:uiPriority="65" w:unhideWhenUsed="0"/>
+    <w:lsdException w:name="Medium List 2" w:semiHidden="0" w:uiPriority="66" w:unhideWhenUsed="0"/>
+    <w:lsdException w:name="Medium Grid 1" w:semiHidden="0" w:uiPriority="67" w:unhideWhenUsed="0"/>
+    <w:lsdException w:name="Medium Grid 2" w:semiHidden="0" w:uiPriority="68" w:unhideWhenUsed="0"/>
+    <w:lsdException w:name="Medium Grid 3" w:semiHidden="0" w:uiPriority="69" w:unhideWhenUsed="0"/>
+    <w:lsdException w:name="Dark List" w:semiHidden="0" w:uiPriority="70" w:unhideWhenUsed="0"/>
+    <w:lsdException w:name="Colorful Shading" w:semiHidden="0" w:uiPriority="71" w:unhideWhenUsed="0"/>
+    <w:lsdException w:name="Colorful List" w:semiHidden="0" w:uiPriority="72" w:unhideWhenUsed="0"/>
+    <w:lsdException w:name="Colorful Grid" w:semiHidden="0" w:uiPriority="73" w:unhideWhenUsed="0"/>
+    <w:lsdException w:name="Light Shading Accent 1" w:semiHidden="0" w:uiPriority="60" w:unhideWhenUsed="0"/>
+    <w:lsdException w:name="Light List Accent 1" w:semiHidden="0" w:uiPriority="61" w:unhideWhenUsed="0"/>
+    <w:lsdException w:name="Light Grid Accent 1" w:semiHidden="0" w:uiPriority="62" w:unhideWhenUsed="0"/>
+    <w:lsdException w:name="Medium Shading 1 Accent 1" w:semiHidden="0" w:uiPriority="63" w:unhideWhenUsed="0"/>
+    <w:lsdException w:name="Medium Shading 2 Accent 1" w:semiHidden="0" w:uiPriority="64" w:unhideWhenUsed="0"/>
+    <w:lsdException w:name="Medium List 1 Accent 1" w:semiHidden="0" w:uiPriority="65" w:unhideWhenUsed="0"/>
+    <w:lsdException w:name="Revision" w:unhideWhenUsed="0"/>
+    <w:lsdException w:name="List Paragraph" w:semiHidden="0" w:uiPriority="34" w:unhideWhenUsed="0" w:qFormat="1"/>
+    <w:lsdException w:name="Quote" w:semiHidden="0" w:uiPriority="29" w:unhideWhenUsed="0" w:qFormat="1"/>
+    <w:lsdException w:name="Intense Quote" w:semiHidden="0" w:uiPriority="30" w:unhideWhenUsed="0" w:qFormat="1"/>
+    <w:lsdException w:name="Medium List 2 Accent 1" w:semiHidden="0" w:uiPriority="66" w:unhideWhenUsed="0"/>
+    <w:lsdException w:name="Medium Grid 1 Accent 1" w:semiHidden="0" w:uiPriority="67" w:unhideWhenUsed="0"/>
+    <w:lsdException w:name="Medium Grid 2 Accent 1" w:semiHidden="0" w:uiPriority="68" w:unhideWhenUsed="0"/>
+    <w:lsdException w:name="Medium Grid 3 Accent 1" w:semiHidden="0" w:uiPriority="69" w:unhideWhenUsed="0"/>
+    <w:lsdException w:name="Dark List Accent 1" w:semiHidden="0" w:uiPriority="70" w:unhideWhenUsed="0"/>
+    <w:lsdException w:name="Colorful Shading Accent 1" w:semiHidden="0" w:uiPriority="71" w:unhideWhenUsed="0"/>
+    <w:lsdException w:name="Colorful List Accent 1" w:semiHidden="0" w:uiPriority="72" w:unhideWhenUsed="0"/>
+    <w:lsdException w:name="Colorful Grid Accent 1" w:semiHidden="0" w:uiPriority="73" w:unhideWhenUsed="0"/>
+    <w:lsdException w:name="Light Shading Accent 2" w:semiHidden="0" w:uiPriority="60" w:unhideWhenUsed="0"/>
+    <w:lsdException w:name="Light List Accent 2" w:semiHidden="0" w:uiPriority="61" w:unhideWhenUsed="0"/>
+    <w:lsdException w:name="Light Grid Accent 2" w:semiHidden="0" w:uiPriority="62" w:unhideWhenUsed="0"/>
+    <w:lsdException w:name="Medium Shading 1 Accent 2" w:semiHidden="0" w:uiPriority="63" w:unhideWhenUsed="0"/>
+    <w:lsdException w:name="Medium Shading 2 Accent 2" w:semiHidden="0" w:uiPriority="64" w:unhideWhenUsed="0"/>
+    <w:lsdException w:name="Medium List 1 Accent 2" w:semiHidden="0" w:uiPriority="65" w:unhideWhenUsed="0"/>
+    <w:lsdException w:name="Medium List 2 Accent 2" w:semiHidden="0" w:uiPriority="66" w:unhideWhenUsed="0"/>
+    <w:lsdException w:name="Medium Grid 1 Accent 2" w:semiHidden="0" w:uiPriority="67" w:unhideWhenUsed="0"/>
+    <w:lsdException w:name="Medium Grid 2 Accent 2" w:semiHidden="0" w:uiPriority="68" w:unhideWhenUsed="0"/>
+    <w:lsdException w:name="Medium Grid 3 Accent 2" w:semiHidden="0" w:uiPriority="69" w:unhideWhenUsed="0"/>
+    <w:lsdException w:name="Dark List Accent 2" w:semiHidden="0" w:uiPriority="70" w:unhideWhenUsed="0"/>
+    <w:lsdException w:name="Colorful Shading Accent 2" w:semiHidden="0" w:uiPriority="71" w:unhideWhenUsed="0"/>
+    <w:lsdException w:name="Colorful List Accent 2" w:semiHidden="0" w:uiPriority="72" w:unhideWhenUsed="0"/>
+    <w:lsdException w:name="Colorful Grid Accent 2" w:semiHidden="0" w:uiPriority="73" w:unhideWhenUsed="0"/>
+    <w:lsdException w:name="Light Shading Accent 3" w:semiHidden="0" w:uiPriority="60" w:unhideWhenUsed="0"/>
+    <w:lsdException w:name="Light List Accent 3" w:semiHidden="0" w:uiPriority="61" w:unhideWhenUsed="0"/>
+    <w:lsdException w:name="Light Grid Accent 3" w:semiHidden="0" w:uiPriority="62" w:unhideWhenUsed="0"/>
+    <w:lsdException w:name="Medium Shading 1 Accent 3" w:semiHidden="0" w:uiPriority="63" w:unhideWhenUsed="0"/>
+    <w:lsdException w:name="Medium Shading 2 Accent 3" w:semiHidden="0" w:uiPriority="64" w:unhideWhenUsed="0"/>
+    <w:lsdException w:name="Medium List 1 Accent 3" w:semiHidden="0" w:uiPriority="65" w:unhideWhenUsed="0"/>
+    <w:lsdException w:name="Medium List 2 Accent 3" w:semiHidden="0" w:uiPriority="66" w:unhideWhenUsed="0"/>
+    <w:lsdException w:name="Medium Grid 1 Accent 3" w:semiHidden="0" w:uiPriority="67" w:unhideWhenUsed="0"/>
+    <w:lsdException w:name="Medium Grid 2 Accent 3" w:semiHidden="0" w:uiPriority="68" w:unhideWhenUsed="0"/>
+    <w:lsdException w:name="Medium Grid 3 Accent 3" w:semiHidden="0" w:uiPriority="69" w:unhideWhenUsed="0"/>
+    <w:lsdException w:name="Dark List Accent 3" w:semiHidden="0" w:uiPriority="70" w:unhideWhenUsed="0"/>
+    <w:lsdException w:name="Colorful Shading Accent 3" w:semiHidden="0" w:uiPriority="71" w:unhideWhenUsed="0"/>
+    <w:lsdException w:name="Colorful List Accent 3" w:semiHidden="0" w:uiPriority="72" w:unhideWhenUsed="0"/>
+    <w:lsdException w:name="Colorful Grid Accent 3" w:semiHidden="0" w:uiPriority="73" w:unhideWhenUsed="0"/>
+    <w:lsdException w:name="Light Shading Accent 4" w:semiHidden="0" w:uiPriority="60" w:unhideWhenUsed="0"/>
+    <w:lsdException w:name="Light List Accent 4" w:semiHidden="0" w:uiPriority="61" w:unhideWhenUsed="0"/>
+    <w:lsdException w:name="Light Grid Accent 4" w:semiHidden="0" w:uiPriority="62" w:unhideWhenUsed="0"/>
+    <w:lsdException w:name="Medium Shading 1 Accent 4" w:semiHidden="0" w:uiPriority="63" w:unhideWhenUsed="0"/>
+    <w:lsdException w:name="Medium Shading 2 Accent 4" w:semiHidden="0" w:uiPriority="64" w:unhideWhenUsed="0"/>
+    <w:lsdException w:name="Medium List 1 Accent 4" w:semiHidden="0" w:uiPriority="65" w:unhideWhenUsed="0"/>
+    <w:lsdException w:name="Medium List 2 Accent 4" w:semiHidden="0" w:uiPriority="66" w:unhideWhenUsed="0"/>
+    <w:lsdException w:name="Medium Grid 1 Accent 4" w:semiHidden="0" w:uiPriority="67" w:unhideWhenUsed="0"/>
+    <w:lsdException w:name="Medium Grid 2 Accent 4" w:semiHidden="0" w:uiPriority="68" w:unhideWhenUsed="0"/>
+    <w:lsdException w:name="Medium Grid 3 Accent 4" w:semiHidden="0" w:uiPriority="69" w:unhideWhenUsed="0"/>
+    <w:lsdException w:name="Dark List Accent 4" w:semiHidden="0" w:uiPriority="70" w:unhideWhenUsed="0"/>
+    <w:lsdException w:name="Colorful Shading Accent 4" w:semiHidden="0" w:uiPriority="71" w:unhideWhenUsed="0"/>
+    <w:lsdException w:name="Colorful List Accent 4" w:semiHidden="0" w:uiPriority="72" w:unhideWhenUsed="0"/>
+    <w:lsdException w:name="Colorful Grid Accent 4" w:semiHidden="0" w:uiPriority="73" w:unhideWhenUsed="0"/>
+    <w:lsdException w:name="Light Shading Accent 5" w:semiHidden="0" w:uiPriority="60" w:unhideWhenUsed="0"/>
+    <w:lsdException w:name="Light List Accent 5" w:semiHidden="0" w:uiPriority="61" w:unhideWhenUsed="0"/>
+    <w:lsdException w:name="Light Grid Accent 5" w:semiHidden="0" w:uiPriority="62" w:unhideWhenUsed="0"/>
+    <w:lsdException w:name="Medium Shading 1 Accent 5" w:semiHidden="0" w:uiPriority="63" w:unhideWhenUsed="0"/>
+    <w:lsdException w:name="Medium Shading 2 Accent 5" w:semiHidden="0" w:uiPriority="64" w:unhideWhenUsed="0"/>
+    <w:lsdException w:name="Medium List 1 Accent 5" w:semiHidden="0" w:uiPriority="65" w:unhideWhenUsed="0"/>
+    <w:lsdException w:name="Medium List 2 Accent 5" w:semiHidden="0" w:uiPriority="66" w:unhideWhenUsed="0"/>
+    <w:lsdException w:name="Medium Grid 1 Accent 5" w:semiHidden="0" w:uiPriority="67" w:unhideWhenUsed="0"/>
+    <w:lsdException w:name="Medium Grid 2 Accent 5" w:semiHidden="0" w:uiPriority="68" w:unhideWhenUsed="0"/>
+    <w:lsdException w:name="Medium Grid 3 Accent 5" w:semiHidden="0" w:uiPriority="69" w:unhideWhenUsed="0"/>
+    <w:lsdException w:name="Dark List Accent 5" w:semiHidden="0" w:uiPriority="70" w:unhideWhenUsed="0"/>
+    <w:lsdException w:name="Colorful Shading Accent 5" w:semiHidden="0" w:uiPriority="71" w:unhideWhenUsed="0"/>
+    <w:lsdException w:name="Colorful List Accent 5" w:semiHidden="0" w:uiPriority="72" w:unhideWhenUsed="0"/>
+    <w:lsdException w:name="Colorful Grid Accent 5" w:semiHidden="0" w:uiPriority="73" w:unhideWhenUsed="0"/>
+    <w:lsdException w:name="Light Shading Accent 6" w:semiHidden="0" w:uiPriority="60" w:unhideWhenUsed="0"/>
+    <w:lsdException w:name="Light List Accent 6" w:semiHidden="0" w:uiPriority="61" w:unhideWhenUsed="0"/>
+    <w:lsdException w:name="Light Grid Accent 6" w:semiHidden="0" w:uiPriority="62" w:unhideWhenUsed="0"/>
+    <w:lsdException w:name="Medium Shading 1 Accent 6" w:semiHidden="0" w:uiPriority="63" w:unhideWhenUsed="0"/>
+    <w:lsdException w:name="Medium Shading 2 Accent 6" w:semiHidden="0" w:uiPriority="64" w:unhideWhenUsed="0"/>
+    <w:lsdException w:name="Medium List 1 Accent 6" w:semiHidden="0" w:uiPriority="65" w:unhideWhenUsed="0"/>
+    <w:lsdException w:name="Medium List 2 Accent 6" w:semiHidden="0" w:uiPriority="66" w:unhideWhenUsed="0"/>
+    <w:lsdException w:name="Medium Grid 1 Accent 6" w:semiHidden="0" w:uiPriority="67" w:unhideWhenUsed="0"/>
+    <w:lsdException w:name="Medium Grid 2 Accent 6" w:semiHidden="0" w:uiPriority="68" w:unhideWhenUsed="0"/>
+    <w:lsdException w:name="Medium Grid 3 Accent 6" w:semiHidden="0" w:uiPriority="69" w:unhideWhenUsed="0"/>
+    <w:lsdException w:name="Dark List Accent 6" w:semiHidden="0" w:uiPriority="70" w:unhideWhenUsed="0"/>
+    <w:lsdException w:name="Colorful Shading Accent 6" w:semiHidden="0" w:uiPriority="71" w:unhideWhenUsed="0"/>
+    <w:lsdException w:name="Colorful List Accent 6" w:semiHidden="0" w:uiPriority="72" w:unhideWhenUsed="0"/>
+    <w:lsdException w:name="Colorful Grid Accent 6" w:semiHidden="0" w:uiPriority="73" w:unhideWhenUsed="0"/>
+    <w:lsdException w:name="Subtle Emphasis" w:semiHidden="0" w:uiPriority="19" w:unhideWhenUsed="0" w:qFormat="1"/>
+    <w:lsdException w:name="Intense Emphasis" w:semiHidden="0" w:uiPriority="21" w:unhideWhenUsed="0" w:qFormat="1"/>
+    <w:lsdException w:name="Subtle Reference" w:semiHidden="0" w:uiPriority="31" w:unhideWhenUsed="0" w:qFormat="1"/>
+    <w:lsdException w:name="Intense Reference" w:semiHidden="0" w:uiPriority="32" w:unhideWhenUsed="0" w:qFormat="1"/>
+    <w:lsdException w:name="Book Title" w:semiHidden="0" w:uiPriority="33" w:unhideWhenUsed="0" w:qFormat="1"/>
+    <w:lsdException w:name="Bibliography" w:uiPriority="37"/>
+    <w:lsdException w:name="TOC Heading" w:uiPriority="39" w:qFormat="1"/>
   </w:latentStyles>
   <w:style w:type="paragraph" w:default="1" w:styleId="Normal">
     <w:name w:val="Normal"/>
     <w:qFormat/>
+    <w:rsid w:val="00562543"/>
   </w:style>
   <w:style w:type="character" w:default="1" w:styleId="DefaultParagraphFont">
     <w:name w:val="Default Paragraph Font"/>
@@ -1819,6 +1603,7 @@
     <w:uiPriority w:val="99"/>
     <w:semiHidden/>
     <w:unhideWhenUsed/>
+    <w:qFormat/>
     <w:tblPr>
       <w:tblInd w:w="0" w:type="dxa"/>
       <w:tblCellMar>
@@ -1901,7 +1686,7 @@
       <w:u w:val="single"/>
     </w:rPr>
   </w:style>
-  <w:style w:type="character" w:styleId="UnresolvedMention">
+  <w:style w:type="character" w:customStyle="1" w:styleId="UnresolvedMention">
     <w:name w:val="Unresolved Mention"/>
     <w:basedOn w:val="DefaultParagraphFont"/>
     <w:uiPriority w:val="99"/>
@@ -1911,6 +1696,36 @@
     <w:rPr>
       <w:color w:val="808080"/>
       <w:shd w:val="clear" w:color="auto" w:fill="E6E6E6"/>
+    </w:rPr>
+  </w:style>
+  <w:style w:type="paragraph" w:styleId="BalloonText">
+    <w:name w:val="Balloon Text"/>
+    <w:basedOn w:val="Normal"/>
+    <w:link w:val="BalloonTextChar"/>
+    <w:uiPriority w:val="99"/>
+    <w:semiHidden/>
+    <w:unhideWhenUsed/>
+    <w:rsid w:val="007A237E"/>
+    <w:pPr>
+      <w:spacing w:after="0" w:line="240" w:lineRule="auto"/>
+    </w:pPr>
+    <w:rPr>
+      <w:rFonts w:ascii="Tahoma" w:hAnsi="Tahoma" w:cs="Tahoma"/>
+      <w:sz w:val="16"/>
+      <w:szCs w:val="16"/>
+    </w:rPr>
+  </w:style>
+  <w:style w:type="character" w:customStyle="1" w:styleId="BalloonTextChar">
+    <w:name w:val="Balloon Text Char"/>
+    <w:basedOn w:val="DefaultParagraphFont"/>
+    <w:link w:val="BalloonText"/>
+    <w:uiPriority w:val="99"/>
+    <w:semiHidden/>
+    <w:rsid w:val="007A237E"/>
+    <w:rPr>
+      <w:rFonts w:ascii="Tahoma" w:hAnsi="Tahoma" w:cs="Tahoma"/>
+      <w:sz w:val="16"/>
+      <w:szCs w:val="16"/>
     </w:rPr>
   </w:style>
 </w:styles>
@@ -1959,7 +1774,7 @@
     </a:clrScheme>
     <a:fontScheme name="Office">
       <a:majorFont>
-        <a:latin typeface="Calibri Light" panose="020F0302020204030204"/>
+        <a:latin typeface="Calibri Light"/>
         <a:ea typeface=""/>
         <a:cs typeface=""/>
         <a:font script="Jpan" typeface="游ゴシック Light"/>
@@ -2011,7 +1826,7 @@
         <a:font script="Tfng" typeface="Ebrima"/>
       </a:majorFont>
       <a:minorFont>
-        <a:latin typeface="Calibri" panose="020F0502020204030204"/>
+        <a:latin typeface="Calibri"/>
         <a:ea typeface=""/>
         <a:cs typeface=""/>
         <a:font script="Jpan" typeface="游明朝"/>
@@ -2205,7 +2020,7 @@
   <a:extraClrSchemeLst/>
   <a:extLst>
     <a:ext uri="{05A4C25C-085E-4340-85A3-A5531E510DB2}">
-      <thm15:themeFamily xmlns:thm15="http://schemas.microsoft.com/office/thememl/2012/main" name="Office Theme" id="{62F939B6-93AF-4DB8-9C6B-D6C7DFDC589F}" vid="{4A3C46E8-61CC-4603-A589-7422A47A8E4A}"/>
+      <thm15:themeFamily xmlns:thm15="http://schemas.microsoft.com/office/thememl/2012/main" xmlns="" name="Office Theme" id="{62F939B6-93AF-4DB8-9C6B-D6C7DFDC589F}" vid="{4A3C46E8-61CC-4603-A589-7422A47A8E4A}"/>
     </a:ext>
   </a:extLst>
 </a:theme>

</xml_diff>

<commit_message>
Updated Design document and UI
</commit_message>
<xml_diff>
--- a/Art Assets/Research/Design Documents/Design Document For Monster Miner.docx
+++ b/Art Assets/Research/Design Documents/Design Document For Monster Miner.docx
@@ -1,6 +1,6 @@
 
 <file path=word/document.xml><?xml version="1.0" encoding="utf-8"?>
-<w:document xmlns:ve="http://schemas.openxmlformats.org/markup-compatibility/2006" xmlns:o="urn:schemas-microsoft-com:office:office" xmlns:r="http://schemas.openxmlformats.org/officeDocument/2006/relationships" xmlns:m="http://schemas.openxmlformats.org/officeDocument/2006/math" xmlns:v="urn:schemas-microsoft-com:vml" xmlns:wp="http://schemas.openxmlformats.org/drawingml/2006/wordprocessingDrawing" xmlns:w10="urn:schemas-microsoft-com:office:word" xmlns:w="http://schemas.openxmlformats.org/wordprocessingml/2006/main" xmlns:wne="http://schemas.microsoft.com/office/word/2006/wordml">
+<w:document xmlns:wpc="http://schemas.microsoft.com/office/word/2010/wordprocessingCanvas" xmlns:cx="http://schemas.microsoft.com/office/drawing/2014/chartex" xmlns:cx1="http://schemas.microsoft.com/office/drawing/2015/9/8/chartex" xmlns:cx2="http://schemas.microsoft.com/office/drawing/2015/10/21/chartex" xmlns:cx3="http://schemas.microsoft.com/office/drawing/2016/5/9/chartex" xmlns:cx4="http://schemas.microsoft.com/office/drawing/2016/5/10/chartex" xmlns:cx5="http://schemas.microsoft.com/office/drawing/2016/5/11/chartex" xmlns:cx6="http://schemas.microsoft.com/office/drawing/2016/5/12/chartex" xmlns:cx7="http://schemas.microsoft.com/office/drawing/2016/5/13/chartex" xmlns:cx8="http://schemas.microsoft.com/office/drawing/2016/5/14/chartex" xmlns:mc="http://schemas.openxmlformats.org/markup-compatibility/2006" xmlns:aink="http://schemas.microsoft.com/office/drawing/2016/ink" xmlns:am3d="http://schemas.microsoft.com/office/drawing/2017/model3d" xmlns:o="urn:schemas-microsoft-com:office:office" xmlns:r="http://schemas.openxmlformats.org/officeDocument/2006/relationships" xmlns:m="http://schemas.openxmlformats.org/officeDocument/2006/math" xmlns:v="urn:schemas-microsoft-com:vml" xmlns:wp14="http://schemas.microsoft.com/office/word/2010/wordprocessingDrawing" xmlns:wp="http://schemas.openxmlformats.org/drawingml/2006/wordprocessingDrawing" xmlns:w10="urn:schemas-microsoft-com:office:word" xmlns:w="http://schemas.openxmlformats.org/wordprocessingml/2006/main" xmlns:w14="http://schemas.microsoft.com/office/word/2010/wordml" xmlns:w15="http://schemas.microsoft.com/office/word/2012/wordml" xmlns:w16cid="http://schemas.microsoft.com/office/word/2016/wordml/cid" xmlns:w16se="http://schemas.microsoft.com/office/word/2015/wordml/symex" xmlns:wpg="http://schemas.microsoft.com/office/word/2010/wordprocessingGroup" xmlns:wpi="http://schemas.microsoft.com/office/word/2010/wordprocessingInk" xmlns:wne="http://schemas.microsoft.com/office/word/2006/wordml" xmlns:wps="http://schemas.microsoft.com/office/word/2010/wordprocessingShape" mc:Ignorable="w14 w15 w16se w16cid wp14">
   <w:body>
     <w:p/>
     <w:p>
@@ -53,7 +53,7 @@
           <w:lang w:val="en-GB" w:eastAsia="en-GB"/>
         </w:rPr>
         <w:drawing>
-          <wp:anchor distT="0" distB="0" distL="114300" distR="114300" simplePos="0" relativeHeight="251658240" behindDoc="0" locked="0" layoutInCell="1" allowOverlap="1">
+          <wp:anchor distT="0" distB="0" distL="114300" distR="114300" simplePos="0" relativeHeight="251655680" behindDoc="0" locked="0" layoutInCell="1" allowOverlap="1">
             <wp:simplePos x="0" y="0"/>
             <wp:positionH relativeFrom="margin">
               <wp:align>left</wp:align>
@@ -79,7 +79,7 @@
                     <a:blip r:embed="rId7" cstate="print">
                       <a:extLst>
                         <a:ext uri="{28A0092B-C50C-407E-A947-70E740481C1C}">
-                          <a14:useLocalDpi xmlns:a14="http://schemas.microsoft.com/office/drawing/2010/main" xmlns:wps="http://schemas.microsoft.com/office/word/2010/wordprocessingShape" xmlns:wpi="http://schemas.microsoft.com/office/word/2010/wordprocessingInk" xmlns:wpg="http://schemas.microsoft.com/office/word/2010/wordprocessingGroup" xmlns:w16se="http://schemas.microsoft.com/office/word/2015/wordml/symex" xmlns:w16cid="http://schemas.microsoft.com/office/word/2016/wordml/cid" xmlns:w15="http://schemas.microsoft.com/office/word/2012/wordml" xmlns:w14="http://schemas.microsoft.com/office/word/2010/wordml" xmlns:w="http://schemas.openxmlformats.org/wordprocessingml/2006/main" xmlns:w10="urn:schemas-microsoft-com:office:word" xmlns:wp14="http://schemas.microsoft.com/office/word/2010/wordprocessingDrawing" xmlns:v="urn:schemas-microsoft-com:vml" xmlns:o="urn:schemas-microsoft-com:office:office" xmlns:am3d="http://schemas.microsoft.com/office/drawing/2017/model3d" xmlns:aink="http://schemas.microsoft.com/office/drawing/2016/ink" xmlns:mc="http://schemas.openxmlformats.org/markup-compatibility/2006" xmlns:cx8="http://schemas.microsoft.com/office/drawing/2016/5/14/chartex" xmlns:cx7="http://schemas.microsoft.com/office/drawing/2016/5/13/chartex" xmlns:cx6="http://schemas.microsoft.com/office/drawing/2016/5/12/chartex" xmlns:cx5="http://schemas.microsoft.com/office/drawing/2016/5/11/chartex" xmlns:cx4="http://schemas.microsoft.com/office/drawing/2016/5/10/chartex" xmlns:cx3="http://schemas.microsoft.com/office/drawing/2016/5/9/chartex" xmlns:cx2="http://schemas.microsoft.com/office/drawing/2015/10/21/chartex" xmlns:cx1="http://schemas.microsoft.com/office/drawing/2015/9/8/chartex" xmlns:cx="http://schemas.microsoft.com/office/drawing/2014/chartex" xmlns:wpc="http://schemas.microsoft.com/office/word/2010/wordprocessingCanvas" xmlns="" val="0"/>
+                          <a14:useLocalDpi xmlns:a14="http://schemas.microsoft.com/office/drawing/2010/main" val="0"/>
                         </a:ext>
                       </a:extLst>
                     </a:blip>
@@ -174,7 +174,7 @@
                     <a:blip r:embed="rId8" cstate="print">
                       <a:extLst>
                         <a:ext uri="{28A0092B-C50C-407E-A947-70E740481C1C}">
-                          <a14:useLocalDpi xmlns:a14="http://schemas.microsoft.com/office/drawing/2010/main" xmlns:wps="http://schemas.microsoft.com/office/word/2010/wordprocessingShape" xmlns:wpi="http://schemas.microsoft.com/office/word/2010/wordprocessingInk" xmlns:wpg="http://schemas.microsoft.com/office/word/2010/wordprocessingGroup" xmlns:w16se="http://schemas.microsoft.com/office/word/2015/wordml/symex" xmlns:w16cid="http://schemas.microsoft.com/office/word/2016/wordml/cid" xmlns:w15="http://schemas.microsoft.com/office/word/2012/wordml" xmlns:w14="http://schemas.microsoft.com/office/word/2010/wordml" xmlns:w="http://schemas.openxmlformats.org/wordprocessingml/2006/main" xmlns:w10="urn:schemas-microsoft-com:office:word" xmlns:wp14="http://schemas.microsoft.com/office/word/2010/wordprocessingDrawing" xmlns:v="urn:schemas-microsoft-com:vml" xmlns:o="urn:schemas-microsoft-com:office:office" xmlns:am3d="http://schemas.microsoft.com/office/drawing/2017/model3d" xmlns:aink="http://schemas.microsoft.com/office/drawing/2016/ink" xmlns:mc="http://schemas.openxmlformats.org/markup-compatibility/2006" xmlns:cx8="http://schemas.microsoft.com/office/drawing/2016/5/14/chartex" xmlns:cx7="http://schemas.microsoft.com/office/drawing/2016/5/13/chartex" xmlns:cx6="http://schemas.microsoft.com/office/drawing/2016/5/12/chartex" xmlns:cx5="http://schemas.microsoft.com/office/drawing/2016/5/11/chartex" xmlns:cx4="http://schemas.microsoft.com/office/drawing/2016/5/10/chartex" xmlns:cx3="http://schemas.microsoft.com/office/drawing/2016/5/9/chartex" xmlns:cx2="http://schemas.microsoft.com/office/drawing/2015/10/21/chartex" xmlns:cx1="http://schemas.microsoft.com/office/drawing/2015/9/8/chartex" xmlns:cx="http://schemas.microsoft.com/office/drawing/2014/chartex" xmlns:wpc="http://schemas.microsoft.com/office/word/2010/wordprocessingCanvas" xmlns="" val="0"/>
+                          <a14:useLocalDpi xmlns:a14="http://schemas.microsoft.com/office/drawing/2010/main" val="0"/>
                         </a:ext>
                       </a:extLst>
                     </a:blip>
@@ -237,7 +237,7 @@
           <w:lang w:val="en-GB" w:eastAsia="en-GB"/>
         </w:rPr>
         <w:drawing>
-          <wp:anchor distT="0" distB="0" distL="114300" distR="114300" simplePos="0" relativeHeight="251659264" behindDoc="0" locked="0" layoutInCell="1" allowOverlap="1">
+          <wp:anchor distT="0" distB="0" distL="114300" distR="114300" simplePos="0" relativeHeight="251656704" behindDoc="0" locked="0" layoutInCell="1" allowOverlap="1">
             <wp:simplePos x="0" y="0"/>
             <wp:positionH relativeFrom="margin">
               <wp:align>left</wp:align>
@@ -263,7 +263,7 @@
                     <a:blip r:embed="rId9" cstate="print">
                       <a:extLst>
                         <a:ext uri="{28A0092B-C50C-407E-A947-70E740481C1C}">
-                          <a14:useLocalDpi xmlns:a14="http://schemas.microsoft.com/office/drawing/2010/main" xmlns:wps="http://schemas.microsoft.com/office/word/2010/wordprocessingShape" xmlns:wpi="http://schemas.microsoft.com/office/word/2010/wordprocessingInk" xmlns:wpg="http://schemas.microsoft.com/office/word/2010/wordprocessingGroup" xmlns:w16se="http://schemas.microsoft.com/office/word/2015/wordml/symex" xmlns:w16cid="http://schemas.microsoft.com/office/word/2016/wordml/cid" xmlns:w15="http://schemas.microsoft.com/office/word/2012/wordml" xmlns:w14="http://schemas.microsoft.com/office/word/2010/wordml" xmlns:w="http://schemas.openxmlformats.org/wordprocessingml/2006/main" xmlns:w10="urn:schemas-microsoft-com:office:word" xmlns:wp14="http://schemas.microsoft.com/office/word/2010/wordprocessingDrawing" xmlns:v="urn:schemas-microsoft-com:vml" xmlns:o="urn:schemas-microsoft-com:office:office" xmlns:am3d="http://schemas.microsoft.com/office/drawing/2017/model3d" xmlns:aink="http://schemas.microsoft.com/office/drawing/2016/ink" xmlns:mc="http://schemas.openxmlformats.org/markup-compatibility/2006" xmlns:cx8="http://schemas.microsoft.com/office/drawing/2016/5/14/chartex" xmlns:cx7="http://schemas.microsoft.com/office/drawing/2016/5/13/chartex" xmlns:cx6="http://schemas.microsoft.com/office/drawing/2016/5/12/chartex" xmlns:cx5="http://schemas.microsoft.com/office/drawing/2016/5/11/chartex" xmlns:cx4="http://schemas.microsoft.com/office/drawing/2016/5/10/chartex" xmlns:cx3="http://schemas.microsoft.com/office/drawing/2016/5/9/chartex" xmlns:cx2="http://schemas.microsoft.com/office/drawing/2015/10/21/chartex" xmlns:cx1="http://schemas.microsoft.com/office/drawing/2015/9/8/chartex" xmlns:cx="http://schemas.microsoft.com/office/drawing/2014/chartex" xmlns:wpc="http://schemas.microsoft.com/office/word/2010/wordprocessingCanvas" xmlns="" val="0"/>
+                          <a14:useLocalDpi xmlns:a14="http://schemas.microsoft.com/office/drawing/2010/main" val="0"/>
                         </a:ext>
                       </a:extLst>
                     </a:blip>
@@ -309,7 +309,7 @@
           <w:lang w:val="en-GB" w:eastAsia="en-GB"/>
         </w:rPr>
         <w:drawing>
-          <wp:anchor distT="0" distB="0" distL="114300" distR="114300" simplePos="0" relativeHeight="251660288" behindDoc="0" locked="0" layoutInCell="1" allowOverlap="1">
+          <wp:anchor distT="0" distB="0" distL="114300" distR="114300" simplePos="0" relativeHeight="251658752" behindDoc="0" locked="0" layoutInCell="1" allowOverlap="1">
             <wp:simplePos x="0" y="0"/>
             <wp:positionH relativeFrom="page">
               <wp:posOffset>4105275</wp:posOffset>
@@ -335,7 +335,7 @@
                     <a:blip r:embed="rId10" cstate="print">
                       <a:extLst>
                         <a:ext uri="{28A0092B-C50C-407E-A947-70E740481C1C}">
-                          <a14:useLocalDpi xmlns:a14="http://schemas.microsoft.com/office/drawing/2010/main" xmlns:wps="http://schemas.microsoft.com/office/word/2010/wordprocessingShape" xmlns:wpi="http://schemas.microsoft.com/office/word/2010/wordprocessingInk" xmlns:wpg="http://schemas.microsoft.com/office/word/2010/wordprocessingGroup" xmlns:w16se="http://schemas.microsoft.com/office/word/2015/wordml/symex" xmlns:w16cid="http://schemas.microsoft.com/office/word/2016/wordml/cid" xmlns:w15="http://schemas.microsoft.com/office/word/2012/wordml" xmlns:w14="http://schemas.microsoft.com/office/word/2010/wordml" xmlns:w="http://schemas.openxmlformats.org/wordprocessingml/2006/main" xmlns:w10="urn:schemas-microsoft-com:office:word" xmlns:wp14="http://schemas.microsoft.com/office/word/2010/wordprocessingDrawing" xmlns:v="urn:schemas-microsoft-com:vml" xmlns:o="urn:schemas-microsoft-com:office:office" xmlns:am3d="http://schemas.microsoft.com/office/drawing/2017/model3d" xmlns:aink="http://schemas.microsoft.com/office/drawing/2016/ink" xmlns:mc="http://schemas.openxmlformats.org/markup-compatibility/2006" xmlns:cx8="http://schemas.microsoft.com/office/drawing/2016/5/14/chartex" xmlns:cx7="http://schemas.microsoft.com/office/drawing/2016/5/13/chartex" xmlns:cx6="http://schemas.microsoft.com/office/drawing/2016/5/12/chartex" xmlns:cx5="http://schemas.microsoft.com/office/drawing/2016/5/11/chartex" xmlns:cx4="http://schemas.microsoft.com/office/drawing/2016/5/10/chartex" xmlns:cx3="http://schemas.microsoft.com/office/drawing/2016/5/9/chartex" xmlns:cx2="http://schemas.microsoft.com/office/drawing/2015/10/21/chartex" xmlns:cx1="http://schemas.microsoft.com/office/drawing/2015/9/8/chartex" xmlns:cx="http://schemas.microsoft.com/office/drawing/2014/chartex" xmlns:wpc="http://schemas.microsoft.com/office/word/2010/wordprocessingCanvas" xmlns="" val="0"/>
+                          <a14:useLocalDpi xmlns:a14="http://schemas.microsoft.com/office/drawing/2010/main" val="0"/>
                         </a:ext>
                       </a:extLst>
                     </a:blip>
@@ -413,7 +413,15 @@
     </w:p>
     <w:p>
       <w:r>
-        <w:t>I was given the task to establish the resources we are going to use in our game, what loops they ay have and what they would do for example, how if we were to use wood in our game, what purposes would it have to benefit the player and what resource would it be.</w:t>
+        <w:t xml:space="preserve">I was given the task to establish the resources we are going to use in our game, what loops they </w:t>
+      </w:r>
+      <w:proofErr w:type="spellStart"/>
+      <w:r>
+        <w:t>ay</w:t>
+      </w:r>
+      <w:proofErr w:type="spellEnd"/>
+      <w:r>
+        <w:t xml:space="preserve"> have and what they would do for example, how if we were to use wood in our game, what purposes would it have to benefit the player and what resource would it be.</w:t>
       </w:r>
     </w:p>
     <w:p>
@@ -797,7 +805,21 @@
           <w:rFonts w:eastAsia="Times New Roman" w:cs="Arial"/>
           <w:color w:val="222222"/>
         </w:rPr>
-        <w:t>List of resources that will be in the game;</w:t>
+        <w:t>List of resources that will</w:t>
+      </w:r>
+      <w:r>
+        <w:rPr>
+          <w:rFonts w:eastAsia="Times New Roman" w:cs="Arial"/>
+          <w:color w:val="222222"/>
+        </w:rPr>
+        <w:t xml:space="preserve"> potentially</w:t>
+      </w:r>
+      <w:r>
+        <w:rPr>
+          <w:rFonts w:eastAsia="Times New Roman" w:cs="Arial"/>
+          <w:color w:val="222222"/>
+        </w:rPr>
+        <w:t xml:space="preserve"> be in the game;</w:t>
       </w:r>
     </w:p>
     <w:p>
@@ -1019,65 +1041,904 @@
         </w:rPr>
         <w:t xml:space="preserve"> (iron and mahogany) and once the players have crossed the gating they will then have access to these new materials. </w:t>
       </w:r>
+    </w:p>
+    <w:p>
+      <w:pPr>
+        <w:shd w:val="clear" w:color="auto" w:fill="FFFFFF"/>
+        <w:spacing w:after="60" w:line="240" w:lineRule="auto"/>
+        <w:rPr>
+          <w:rFonts w:eastAsia="Times New Roman" w:cs="Arial"/>
+          <w:b/>
+          <w:color w:val="222222"/>
+          <w:u w:val="single"/>
+        </w:rPr>
+      </w:pPr>
+    </w:p>
+    <w:p>
+      <w:pPr>
+        <w:rPr>
+          <w:b/>
+          <w:u w:val="single"/>
+        </w:rPr>
+      </w:pPr>
+      <w:r>
+        <w:rPr>
+          <w:b/>
+          <w:u w:val="single"/>
+        </w:rPr>
+        <w:t>Options for the transition of NPC’s changing roles;</w:t>
+      </w:r>
+    </w:p>
+    <w:p>
+      <w:r>
+        <w:t>Options;</w:t>
+      </w:r>
+    </w:p>
+    <w:p>
+      <w:r>
+        <w:t xml:space="preserve">Have the NPC’S change their jobs at choice and the models just swap out. This task is more click </w:t>
+      </w:r>
+      <w:r>
+        <w:t>efficient</w:t>
+      </w:r>
+      <w:r>
+        <w:t xml:space="preserve"> to the player, with the player not having to interact with them at all. Although this could also contain an issue within if the player does not </w:t>
+      </w:r>
+      <w:r>
+        <w:t>interact</w:t>
+      </w:r>
+      <w:r>
+        <w:t xml:space="preserve"> with the NPC and the NPC performs an action the player can be left confused if there is not some sort of obvious sign this happened, which </w:t>
+      </w:r>
+      <w:proofErr w:type="spellStart"/>
+      <w:r>
+        <w:t>i</w:t>
+      </w:r>
+      <w:proofErr w:type="spellEnd"/>
+      <w:r>
+        <w:t xml:space="preserve"> would assume would be from assigning the job that needed to be done.</w:t>
+      </w:r>
+    </w:p>
+    <w:p>
+      <w:r>
+        <w:t>Or</w:t>
+      </w:r>
+    </w:p>
+    <w:p>
+      <w:r>
+        <w:t xml:space="preserve">Have NPC’s request to do another job. And you can agree and then assign; If we have it as an assignable task we can </w:t>
+      </w:r>
+      <w:r>
+        <w:t>implement</w:t>
+      </w:r>
+      <w:r>
+        <w:t>, then the characters have more player interaction with the NPC’s, from a design point more interaction with the NPC’s can help the player to become attached to the NPC’s. If that is what we want this would be the correct decision.</w:t>
+      </w:r>
+    </w:p>
+    <w:p>
+      <w:r>
+        <w:t xml:space="preserve">Either make the player interact with the NPC to create </w:t>
+      </w:r>
+      <w:r>
+        <w:t>immersion</w:t>
+      </w:r>
+      <w:r>
+        <w:t xml:space="preserve"> through attachment to your colonists or have the NPC’s change their roles at choice for the sake of convenience and </w:t>
+      </w:r>
+      <w:r>
+        <w:t>efficiency</w:t>
+      </w:r>
+      <w:r>
+        <w:t xml:space="preserve"> and aim to generate other emotions that bring the player back and create </w:t>
+      </w:r>
+      <w:r>
+        <w:t>replay ability</w:t>
+      </w:r>
+      <w:r>
+        <w:t xml:space="preserve"> and emergence.</w:t>
+      </w:r>
+    </w:p>
+    <w:p/>
+    <w:p>
+      <w:pPr>
+        <w:rPr>
+          <w:b/>
+          <w:u w:val="single"/>
+        </w:rPr>
+      </w:pPr>
+      <w:r>
+        <w:rPr>
+          <w:b/>
+          <w:u w:val="single"/>
+        </w:rPr>
+        <w:lastRenderedPageBreak/>
+        <w:t>T</w:t>
+      </w:r>
+      <w:r>
+        <w:rPr>
+          <w:b/>
+          <w:u w:val="single"/>
+        </w:rPr>
+        <w:t>he layout of the UI.</w:t>
+      </w:r>
+    </w:p>
+    <w:p>
+      <w:r>
+        <w:t xml:space="preserve">As the designer for the UI in our game, I had to consider terminology and design terms, using this source from </w:t>
+      </w:r>
+      <w:proofErr w:type="spellStart"/>
+      <w:r>
+        <w:t>Gamasutra</w:t>
+      </w:r>
+      <w:proofErr w:type="spellEnd"/>
+      <w:r>
+        <w:t xml:space="preserve"> I has gathered this useful information to use.</w:t>
+      </w:r>
+    </w:p>
+    <w:p>
+      <w:pPr>
+        <w:pStyle w:val="NormalWeb"/>
+        <w:shd w:val="clear" w:color="auto" w:fill="EEEEEE"/>
+        <w:spacing w:before="0" w:beforeAutospacing="0" w:after="0" w:afterAutospacing="0"/>
+        <w:rPr>
+          <w:rFonts w:ascii="Verdana" w:hAnsi="Verdana"/>
+          <w:color w:val="000000" w:themeColor="text1"/>
+          <w:sz w:val="18"/>
+          <w:szCs w:val="18"/>
+        </w:rPr>
+      </w:pPr>
+      <w:r>
+        <w:rPr>
+          <w:rStyle w:val="Strong"/>
+          <w:rFonts w:ascii="Verdana" w:hAnsi="Verdana"/>
+          <w:i/>
+          <w:iCs/>
+          <w:color w:val="000000" w:themeColor="text1"/>
+          <w:sz w:val="18"/>
+          <w:szCs w:val="18"/>
+          <w:bdr w:val="none" w:sz="0" w:space="0" w:color="auto" w:frame="1"/>
+        </w:rPr>
+        <w:t>Diegetic</w:t>
+      </w:r>
+      <w:r>
+        <w:rPr>
+          <w:rStyle w:val="Emphasis"/>
+          <w:rFonts w:ascii="Verdana" w:hAnsi="Verdana"/>
+          <w:color w:val="000000" w:themeColor="text1"/>
+          <w:sz w:val="18"/>
+          <w:szCs w:val="18"/>
+          <w:bdr w:val="none" w:sz="0" w:space="0" w:color="auto" w:frame="1"/>
+        </w:rPr>
+        <w:t>:</w:t>
+      </w:r>
+      <w:r>
+        <w:rPr>
+          <w:rFonts w:ascii="Verdana" w:hAnsi="Verdana"/>
+          <w:color w:val="000000" w:themeColor="text1"/>
+          <w:sz w:val="18"/>
+          <w:szCs w:val="18"/>
+        </w:rPr>
+        <w:t> Interface that is included in the game world -- i.e., it can be seen and heard by the game characters. Example: the holographic interface in </w:t>
+      </w:r>
+      <w:r>
+        <w:rPr>
+          <w:rStyle w:val="Emphasis"/>
+          <w:rFonts w:ascii="Verdana" w:hAnsi="Verdana"/>
+          <w:color w:val="000000" w:themeColor="text1"/>
+          <w:sz w:val="18"/>
+          <w:szCs w:val="18"/>
+          <w:bdr w:val="none" w:sz="0" w:space="0" w:color="auto" w:frame="1"/>
+        </w:rPr>
+        <w:t>Dead Space</w:t>
+      </w:r>
+      <w:r>
+        <w:rPr>
+          <w:rFonts w:ascii="Verdana" w:hAnsi="Verdana"/>
+          <w:color w:val="000000" w:themeColor="text1"/>
+          <w:sz w:val="18"/>
+          <w:szCs w:val="18"/>
+        </w:rPr>
+        <w:t>.</w:t>
+      </w:r>
+    </w:p>
+    <w:p>
+      <w:pPr>
+        <w:pStyle w:val="NormalWeb"/>
+        <w:shd w:val="clear" w:color="auto" w:fill="EEEEEE"/>
+        <w:spacing w:before="0" w:beforeAutospacing="0" w:after="0" w:afterAutospacing="0"/>
+        <w:rPr>
+          <w:rFonts w:ascii="Verdana" w:hAnsi="Verdana"/>
+          <w:color w:val="000000" w:themeColor="text1"/>
+          <w:sz w:val="18"/>
+          <w:szCs w:val="18"/>
+        </w:rPr>
+      </w:pPr>
+      <w:r>
+        <w:rPr>
+          <w:noProof/>
+        </w:rPr>
+        <w:drawing>
+          <wp:anchor distT="0" distB="0" distL="114300" distR="114300" simplePos="0" relativeHeight="251659776" behindDoc="0" locked="0" layoutInCell="1" allowOverlap="1" wp14:anchorId="1791EF0F">
+            <wp:simplePos x="0" y="0"/>
+            <wp:positionH relativeFrom="column">
+              <wp:posOffset>2124075</wp:posOffset>
+            </wp:positionH>
+            <wp:positionV relativeFrom="paragraph">
+              <wp:posOffset>5080</wp:posOffset>
+            </wp:positionV>
+            <wp:extent cx="3848100" cy="3209925"/>
+            <wp:effectExtent l="0" t="0" r="0" b="0"/>
+            <wp:wrapSquare wrapText="bothSides"/>
+            <wp:docPr id="5" name="Picture 5" descr="https://www.gamasutra.com/db_area/images/feature/4286/terminology.gif"/>
+            <wp:cNvGraphicFramePr>
+              <a:graphicFrameLocks xmlns:a="http://schemas.openxmlformats.org/drawingml/2006/main" noChangeAspect="1"/>
+            </wp:cNvGraphicFramePr>
+            <a:graphic xmlns:a="http://schemas.openxmlformats.org/drawingml/2006/main">
+              <a:graphicData uri="http://schemas.openxmlformats.org/drawingml/2006/picture">
+                <pic:pic xmlns:pic="http://schemas.openxmlformats.org/drawingml/2006/picture">
+                  <pic:nvPicPr>
+                    <pic:cNvPr id="0" name="Picture 1" descr="https://www.gamasutra.com/db_area/images/feature/4286/terminology.gif"/>
+                    <pic:cNvPicPr>
+                      <a:picLocks noChangeAspect="1" noChangeArrowheads="1"/>
+                    </pic:cNvPicPr>
+                  </pic:nvPicPr>
+                  <pic:blipFill>
+                    <a:blip r:embed="rId12">
+                      <a:extLst>
+                        <a:ext uri="{28A0092B-C50C-407E-A947-70E740481C1C}">
+                          <a14:useLocalDpi xmlns:a14="http://schemas.microsoft.com/office/drawing/2010/main" val="0"/>
+                        </a:ext>
+                      </a:extLst>
+                    </a:blip>
+                    <a:srcRect/>
+                    <a:stretch>
+                      <a:fillRect/>
+                    </a:stretch>
+                  </pic:blipFill>
+                  <pic:spPr bwMode="auto">
+                    <a:xfrm>
+                      <a:off x="0" y="0"/>
+                      <a:ext cx="3848100" cy="3209925"/>
+                    </a:xfrm>
+                    <a:prstGeom prst="rect">
+                      <a:avLst/>
+                    </a:prstGeom>
+                    <a:noFill/>
+                    <a:ln>
+                      <a:noFill/>
+                    </a:ln>
+                  </pic:spPr>
+                </pic:pic>
+              </a:graphicData>
+            </a:graphic>
+          </wp:anchor>
+        </w:drawing>
+      </w:r>
+      <w:r>
+        <w:rPr>
+          <w:rStyle w:val="Emphasis"/>
+          <w:rFonts w:ascii="Verdana" w:hAnsi="Verdana"/>
+          <w:b/>
+          <w:bCs/>
+          <w:color w:val="000000" w:themeColor="text1"/>
+          <w:sz w:val="18"/>
+          <w:szCs w:val="18"/>
+          <w:bdr w:val="none" w:sz="0" w:space="0" w:color="auto" w:frame="1"/>
+        </w:rPr>
+        <w:t>Non-diegetic:</w:t>
+      </w:r>
+      <w:r>
+        <w:rPr>
+          <w:rFonts w:ascii="Verdana" w:hAnsi="Verdana"/>
+          <w:color w:val="000000" w:themeColor="text1"/>
+          <w:sz w:val="18"/>
+          <w:szCs w:val="18"/>
+        </w:rPr>
+        <w:t> Interface that is rendered outside the game world, only visible and audible to the players in the real world. Example: most classic heads-up display (HUD) elements.</w:t>
+      </w:r>
+    </w:p>
+    <w:p>
+      <w:pPr>
+        <w:pStyle w:val="NormalWeb"/>
+        <w:shd w:val="clear" w:color="auto" w:fill="EEEEEE"/>
+        <w:spacing w:before="0" w:beforeAutospacing="0" w:after="0" w:afterAutospacing="0"/>
+        <w:rPr>
+          <w:rFonts w:ascii="Verdana" w:hAnsi="Verdana"/>
+          <w:color w:val="000000" w:themeColor="text1"/>
+          <w:sz w:val="18"/>
+          <w:szCs w:val="18"/>
+        </w:rPr>
+      </w:pPr>
+      <w:r>
+        <w:rPr>
+          <w:rStyle w:val="Emphasis"/>
+          <w:rFonts w:ascii="Verdana" w:hAnsi="Verdana"/>
+          <w:b/>
+          <w:bCs/>
+          <w:color w:val="000000" w:themeColor="text1"/>
+          <w:sz w:val="18"/>
+          <w:szCs w:val="18"/>
+          <w:bdr w:val="none" w:sz="0" w:space="0" w:color="auto" w:frame="1"/>
+        </w:rPr>
+        <w:t>Spatial:</w:t>
+      </w:r>
+      <w:r>
+        <w:rPr>
+          <w:rStyle w:val="Emphasis"/>
+          <w:rFonts w:ascii="Verdana" w:hAnsi="Verdana"/>
+          <w:color w:val="000000" w:themeColor="text1"/>
+          <w:sz w:val="18"/>
+          <w:szCs w:val="18"/>
+          <w:bdr w:val="none" w:sz="0" w:space="0" w:color="auto" w:frame="1"/>
+        </w:rPr>
+        <w:t> </w:t>
+      </w:r>
+      <w:r>
+        <w:rPr>
+          <w:rFonts w:ascii="Verdana" w:hAnsi="Verdana"/>
+          <w:color w:val="000000" w:themeColor="text1"/>
+          <w:sz w:val="18"/>
+          <w:szCs w:val="18"/>
+        </w:rPr>
+        <w:t>UI elements presented in the game's 3D space with or without being an entity of the actual game world (diegetic or non-diegetic). The character outlines in </w:t>
+      </w:r>
+      <w:r>
+        <w:rPr>
+          <w:rStyle w:val="Emphasis"/>
+          <w:rFonts w:ascii="Verdana" w:hAnsi="Verdana"/>
+          <w:color w:val="000000" w:themeColor="text1"/>
+          <w:sz w:val="18"/>
+          <w:szCs w:val="18"/>
+          <w:bdr w:val="none" w:sz="0" w:space="0" w:color="auto" w:frame="1"/>
+        </w:rPr>
+        <w:t>Left 4 Dead</w:t>
+      </w:r>
+      <w:r>
+        <w:rPr>
+          <w:rFonts w:ascii="Verdana" w:hAnsi="Verdana"/>
+          <w:color w:val="000000" w:themeColor="text1"/>
+          <w:sz w:val="18"/>
+          <w:szCs w:val="18"/>
+        </w:rPr>
+        <w:t> are an example of non-diegetic spatial UI.</w:t>
+      </w:r>
+    </w:p>
+    <w:p>
+      <w:pPr>
+        <w:pStyle w:val="NormalWeb"/>
+        <w:shd w:val="clear" w:color="auto" w:fill="EEEEEE"/>
+        <w:spacing w:before="0" w:beforeAutospacing="0" w:after="0" w:afterAutospacing="0"/>
+        <w:rPr>
+          <w:rFonts w:ascii="Verdana" w:hAnsi="Verdana"/>
+          <w:color w:val="000000" w:themeColor="text1"/>
+          <w:sz w:val="18"/>
+          <w:szCs w:val="18"/>
+        </w:rPr>
+      </w:pPr>
+      <w:r>
+        <w:rPr>
+          <w:rStyle w:val="Emphasis"/>
+          <w:rFonts w:ascii="Verdana" w:hAnsi="Verdana"/>
+          <w:b/>
+          <w:bCs/>
+          <w:color w:val="000000" w:themeColor="text1"/>
+          <w:sz w:val="18"/>
+          <w:szCs w:val="18"/>
+          <w:bdr w:val="none" w:sz="0" w:space="0" w:color="auto" w:frame="1"/>
+        </w:rPr>
+        <w:t>Meta:</w:t>
+      </w:r>
+      <w:r>
+        <w:rPr>
+          <w:rFonts w:ascii="Verdana" w:hAnsi="Verdana"/>
+          <w:color w:val="000000" w:themeColor="text1"/>
+          <w:sz w:val="18"/>
+          <w:szCs w:val="18"/>
+        </w:rPr>
+        <w:t> Representations can exist in the game world, but aren't necessarily visualized spatially for the player; these are </w:t>
+      </w:r>
+      <w:r>
+        <w:rPr>
+          <w:rStyle w:val="Strong"/>
+          <w:rFonts w:ascii="Verdana" w:hAnsi="Verdana"/>
+          <w:color w:val="000000" w:themeColor="text1"/>
+          <w:sz w:val="18"/>
+          <w:szCs w:val="18"/>
+        </w:rPr>
+        <w:t>meta representations</w:t>
+      </w:r>
+      <w:r>
+        <w:rPr>
+          <w:rFonts w:ascii="Verdana" w:hAnsi="Verdana"/>
+          <w:color w:val="000000" w:themeColor="text1"/>
+          <w:sz w:val="18"/>
+          <w:szCs w:val="18"/>
+        </w:rPr>
+        <w:t>. The most apparent example is effects rendered on the screen, such as blood spatter on the camera to indicate damage.</w:t>
+      </w:r>
+    </w:p>
+    <w:p/>
+    <w:p>
+      <w:pPr>
+        <w:pStyle w:val="NormalWeb"/>
+        <w:shd w:val="clear" w:color="auto" w:fill="EEEEEE"/>
+        <w:spacing w:before="0" w:beforeAutospacing="0" w:after="360" w:afterAutospacing="0"/>
+        <w:rPr>
+          <w:rFonts w:ascii="Verdana" w:hAnsi="Verdana"/>
+          <w:color w:val="000000"/>
+          <w:sz w:val="18"/>
+          <w:szCs w:val="18"/>
+        </w:rPr>
+      </w:pPr>
+      <w:r>
+        <w:rPr>
+          <w:rStyle w:val="Strong"/>
+          <w:rFonts w:ascii="Verdana" w:hAnsi="Verdana"/>
+          <w:color w:val="000000"/>
+          <w:sz w:val="18"/>
+          <w:szCs w:val="18"/>
+        </w:rPr>
+        <w:t xml:space="preserve">Terminology from </w:t>
+      </w:r>
+      <w:proofErr w:type="spellStart"/>
+      <w:r>
+        <w:rPr>
+          <w:rStyle w:val="Strong"/>
+          <w:rFonts w:ascii="Verdana" w:hAnsi="Verdana"/>
+          <w:color w:val="000000"/>
+          <w:sz w:val="18"/>
+          <w:szCs w:val="18"/>
+        </w:rPr>
+        <w:t>Fagerholt</w:t>
+      </w:r>
+      <w:proofErr w:type="spellEnd"/>
+      <w:r>
+        <w:rPr>
+          <w:rStyle w:val="Strong"/>
+          <w:rFonts w:ascii="Verdana" w:hAnsi="Verdana"/>
+          <w:color w:val="000000"/>
+          <w:sz w:val="18"/>
+          <w:szCs w:val="18"/>
+        </w:rPr>
+        <w:t xml:space="preserve">, </w:t>
+      </w:r>
+      <w:proofErr w:type="spellStart"/>
+      <w:r>
+        <w:rPr>
+          <w:rStyle w:val="Strong"/>
+          <w:rFonts w:ascii="Verdana" w:hAnsi="Verdana"/>
+          <w:color w:val="000000"/>
+          <w:sz w:val="18"/>
+          <w:szCs w:val="18"/>
+        </w:rPr>
+        <w:t>Lorentzon</w:t>
+      </w:r>
+      <w:proofErr w:type="spellEnd"/>
+      <w:r>
+        <w:rPr>
+          <w:rStyle w:val="Strong"/>
+          <w:rFonts w:ascii="Verdana" w:hAnsi="Verdana"/>
+          <w:color w:val="000000"/>
+          <w:sz w:val="18"/>
+          <w:szCs w:val="18"/>
+        </w:rPr>
+        <w:t xml:space="preserve"> (2009) "Beyond the HUD - User Interfaces for Increased Player Immersion in FPS Games". Master of Science Thesis, Chalmers University of Technology</w:t>
+      </w:r>
+    </w:p>
+    <w:p>
+      <w:r>
+        <w:t xml:space="preserve">Using this terminology, I can help to establish that our game will use diegetic representations, we will mix U elements like Team Fortress 2 does to allow us to provide lots of information without having to put it all into a HUD. For example, we will use a HUD to display important game information he player will need all the time, but certain information will be accessed via non-diegetic pop-ups over the thing the player would need to access information from. </w:t>
+      </w:r>
+    </w:p>
+    <w:p>
+      <w:r>
+        <w:t>Here are some diagrams of the UI we have planned to hav</w:t>
+      </w:r>
+      <w:r>
+        <w:t>e in the game and where they go, and artwork for the assets.</w:t>
+      </w:r>
+      <w:r>
+        <w:rPr>
+          <w:noProof/>
+        </w:rPr>
+        <w:t xml:space="preserve"> </w:t>
+      </w:r>
+    </w:p>
+    <w:p>
+      <w:r>
+        <w:rPr>
+          <w:noProof/>
+        </w:rPr>
+        <w:drawing>
+          <wp:anchor distT="0" distB="0" distL="114300" distR="114300" simplePos="0" relativeHeight="251669504" behindDoc="0" locked="0" layoutInCell="1" allowOverlap="1">
+            <wp:simplePos x="0" y="0"/>
+            <wp:positionH relativeFrom="column">
+              <wp:posOffset>4552950</wp:posOffset>
+            </wp:positionH>
+            <wp:positionV relativeFrom="paragraph">
+              <wp:posOffset>236220</wp:posOffset>
+            </wp:positionV>
+            <wp:extent cx="1733550" cy="1733550"/>
+            <wp:effectExtent l="0" t="0" r="0" b="0"/>
+            <wp:wrapSquare wrapText="bothSides"/>
+            <wp:docPr id="12" name="Picture 12"/>
+            <wp:cNvGraphicFramePr>
+              <a:graphicFrameLocks xmlns:a="http://schemas.openxmlformats.org/drawingml/2006/main" noChangeAspect="1"/>
+            </wp:cNvGraphicFramePr>
+            <a:graphic xmlns:a="http://schemas.openxmlformats.org/drawingml/2006/main">
+              <a:graphicData uri="http://schemas.openxmlformats.org/drawingml/2006/picture">
+                <pic:pic xmlns:pic="http://schemas.openxmlformats.org/drawingml/2006/picture">
+                  <pic:nvPicPr>
+                    <pic:cNvPr id="12" name="Smith's UI.png"/>
+                    <pic:cNvPicPr/>
+                  </pic:nvPicPr>
+                  <pic:blipFill>
+                    <a:blip r:embed="rId13" cstate="print">
+                      <a:extLst>
+                        <a:ext uri="{28A0092B-C50C-407E-A947-70E740481C1C}">
+                          <a14:useLocalDpi xmlns:a14="http://schemas.microsoft.com/office/drawing/2010/main" val="0"/>
+                        </a:ext>
+                      </a:extLst>
+                    </a:blip>
+                    <a:stretch>
+                      <a:fillRect/>
+                    </a:stretch>
+                  </pic:blipFill>
+                  <pic:spPr>
+                    <a:xfrm>
+                      <a:off x="0" y="0"/>
+                      <a:ext cx="1733550" cy="1733550"/>
+                    </a:xfrm>
+                    <a:prstGeom prst="rect">
+                      <a:avLst/>
+                    </a:prstGeom>
+                  </pic:spPr>
+                </pic:pic>
+              </a:graphicData>
+            </a:graphic>
+            <wp14:sizeRelH relativeFrom="margin">
+              <wp14:pctWidth>0</wp14:pctWidth>
+            </wp14:sizeRelH>
+            <wp14:sizeRelV relativeFrom="margin">
+              <wp14:pctHeight>0</wp14:pctHeight>
+            </wp14:sizeRelV>
+          </wp:anchor>
+        </w:drawing>
+      </w:r>
+      <w:r>
+        <w:rPr>
+          <w:noProof/>
+        </w:rPr>
+        <w:drawing>
+          <wp:anchor distT="0" distB="0" distL="114300" distR="114300" simplePos="0" relativeHeight="251659264" behindDoc="0" locked="0" layoutInCell="1" allowOverlap="1">
+            <wp:simplePos x="0" y="0"/>
+            <wp:positionH relativeFrom="column">
+              <wp:posOffset>1866900</wp:posOffset>
+            </wp:positionH>
+            <wp:positionV relativeFrom="paragraph">
+              <wp:posOffset>7620</wp:posOffset>
+            </wp:positionV>
+            <wp:extent cx="2209800" cy="2209800"/>
+            <wp:effectExtent l="0" t="0" r="0" b="0"/>
+            <wp:wrapSquare wrapText="bothSides"/>
+            <wp:docPr id="11" name="Picture 11"/>
+            <wp:cNvGraphicFramePr>
+              <a:graphicFrameLocks xmlns:a="http://schemas.openxmlformats.org/drawingml/2006/main" noChangeAspect="1"/>
+            </wp:cNvGraphicFramePr>
+            <a:graphic xmlns:a="http://schemas.openxmlformats.org/drawingml/2006/main">
+              <a:graphicData uri="http://schemas.openxmlformats.org/drawingml/2006/picture">
+                <pic:pic xmlns:pic="http://schemas.openxmlformats.org/drawingml/2006/picture">
+                  <pic:nvPicPr>
+                    <pic:cNvPr id="11" name="Smith's UI popout.png"/>
+                    <pic:cNvPicPr/>
+                  </pic:nvPicPr>
+                  <pic:blipFill>
+                    <a:blip r:embed="rId14" cstate="print">
+                      <a:extLst>
+                        <a:ext uri="{28A0092B-C50C-407E-A947-70E740481C1C}">
+                          <a14:useLocalDpi xmlns:a14="http://schemas.microsoft.com/office/drawing/2010/main" val="0"/>
+                        </a:ext>
+                      </a:extLst>
+                    </a:blip>
+                    <a:stretch>
+                      <a:fillRect/>
+                    </a:stretch>
+                  </pic:blipFill>
+                  <pic:spPr>
+                    <a:xfrm>
+                      <a:off x="0" y="0"/>
+                      <a:ext cx="2209800" cy="2209800"/>
+                    </a:xfrm>
+                    <a:prstGeom prst="rect">
+                      <a:avLst/>
+                    </a:prstGeom>
+                  </pic:spPr>
+                </pic:pic>
+              </a:graphicData>
+            </a:graphic>
+            <wp14:sizeRelH relativeFrom="margin">
+              <wp14:pctWidth>0</wp14:pctWidth>
+            </wp14:sizeRelH>
+            <wp14:sizeRelV relativeFrom="margin">
+              <wp14:pctHeight>0</wp14:pctHeight>
+            </wp14:sizeRelV>
+          </wp:anchor>
+        </w:drawing>
+      </w:r>
+      <w:r>
+        <w:rPr>
+          <w:noProof/>
+        </w:rPr>
+        <w:drawing>
+          <wp:anchor distT="0" distB="0" distL="114300" distR="114300" simplePos="0" relativeHeight="251652096" behindDoc="0" locked="0" layoutInCell="1" allowOverlap="1" wp14:anchorId="4A0AA2DF">
+            <wp:simplePos x="0" y="0"/>
+            <wp:positionH relativeFrom="column">
+              <wp:posOffset>-314325</wp:posOffset>
+            </wp:positionH>
+            <wp:positionV relativeFrom="paragraph">
+              <wp:posOffset>7620</wp:posOffset>
+            </wp:positionV>
+            <wp:extent cx="2181225" cy="2181225"/>
+            <wp:effectExtent l="0" t="0" r="0" b="0"/>
+            <wp:wrapSquare wrapText="bothSides"/>
+            <wp:docPr id="10" name="Picture 10"/>
+            <wp:cNvGraphicFramePr>
+              <a:graphicFrameLocks xmlns:a="http://schemas.openxmlformats.org/drawingml/2006/main" noChangeAspect="1"/>
+            </wp:cNvGraphicFramePr>
+            <a:graphic xmlns:a="http://schemas.openxmlformats.org/drawingml/2006/main">
+              <a:graphicData uri="http://schemas.openxmlformats.org/drawingml/2006/picture">
+                <pic:pic xmlns:pic="http://schemas.openxmlformats.org/drawingml/2006/picture">
+                  <pic:nvPicPr>
+                    <pic:cNvPr id="10" name="FarmDropDownUI.png"/>
+                    <pic:cNvPicPr/>
+                  </pic:nvPicPr>
+                  <pic:blipFill>
+                    <a:blip r:embed="rId15" cstate="print">
+                      <a:extLst>
+                        <a:ext uri="{28A0092B-C50C-407E-A947-70E740481C1C}">
+                          <a14:useLocalDpi xmlns:a14="http://schemas.microsoft.com/office/drawing/2010/main" val="0"/>
+                        </a:ext>
+                      </a:extLst>
+                    </a:blip>
+                    <a:stretch>
+                      <a:fillRect/>
+                    </a:stretch>
+                  </pic:blipFill>
+                  <pic:spPr>
+                    <a:xfrm>
+                      <a:off x="0" y="0"/>
+                      <a:ext cx="2181225" cy="2181225"/>
+                    </a:xfrm>
+                    <a:prstGeom prst="rect">
+                      <a:avLst/>
+                    </a:prstGeom>
+                  </pic:spPr>
+                </pic:pic>
+              </a:graphicData>
+            </a:graphic>
+          </wp:anchor>
+        </w:drawing>
+      </w:r>
+    </w:p>
+    <w:p>
+      <w:r>
+        <w:rPr>
+          <w:noProof/>
+        </w:rPr>
+        <w:lastRenderedPageBreak/>
+        <w:drawing>
+          <wp:inline distT="0" distB="0" distL="0" distR="0">
+            <wp:extent cx="5886450" cy="3531870"/>
+            <wp:effectExtent l="0" t="0" r="0" b="0"/>
+            <wp:docPr id="6" name="Picture 6"/>
+            <wp:cNvGraphicFramePr>
+              <a:graphicFrameLocks xmlns:a="http://schemas.openxmlformats.org/drawingml/2006/main" noChangeAspect="1"/>
+            </wp:cNvGraphicFramePr>
+            <a:graphic xmlns:a="http://schemas.openxmlformats.org/drawingml/2006/main">
+              <a:graphicData uri="http://schemas.openxmlformats.org/drawingml/2006/picture">
+                <pic:pic xmlns:pic="http://schemas.openxmlformats.org/drawingml/2006/picture">
+                  <pic:nvPicPr>
+                    <pic:cNvPr id="6" name="20171114_151440.jpg"/>
+                    <pic:cNvPicPr/>
+                  </pic:nvPicPr>
+                  <pic:blipFill>
+                    <a:blip r:embed="rId16" cstate="print">
+                      <a:extLst>
+                        <a:ext uri="{28A0092B-C50C-407E-A947-70E740481C1C}">
+                          <a14:useLocalDpi xmlns:a14="http://schemas.microsoft.com/office/drawing/2010/main" val="0"/>
+                        </a:ext>
+                      </a:extLst>
+                    </a:blip>
+                    <a:stretch>
+                      <a:fillRect/>
+                    </a:stretch>
+                  </pic:blipFill>
+                  <pic:spPr>
+                    <a:xfrm>
+                      <a:off x="0" y="0"/>
+                      <a:ext cx="5918777" cy="3551266"/>
+                    </a:xfrm>
+                    <a:prstGeom prst="rect">
+                      <a:avLst/>
+                    </a:prstGeom>
+                  </pic:spPr>
+                </pic:pic>
+              </a:graphicData>
+            </a:graphic>
+          </wp:inline>
+        </w:drawing>
+      </w:r>
+      <w:r>
+        <w:rPr>
+          <w:noProof/>
+        </w:rPr>
+        <w:drawing>
+          <wp:inline distT="0" distB="0" distL="0" distR="0">
+            <wp:extent cx="5886450" cy="3531870"/>
+            <wp:effectExtent l="0" t="0" r="0" b="0"/>
+            <wp:docPr id="7" name="Picture 7"/>
+            <wp:cNvGraphicFramePr>
+              <a:graphicFrameLocks xmlns:a="http://schemas.openxmlformats.org/drawingml/2006/main" noChangeAspect="1"/>
+            </wp:cNvGraphicFramePr>
+            <a:graphic xmlns:a="http://schemas.openxmlformats.org/drawingml/2006/main">
+              <a:graphicData uri="http://schemas.openxmlformats.org/drawingml/2006/picture">
+                <pic:pic xmlns:pic="http://schemas.openxmlformats.org/drawingml/2006/picture">
+                  <pic:nvPicPr>
+                    <pic:cNvPr id="7" name="20171114_151446.jpg"/>
+                    <pic:cNvPicPr/>
+                  </pic:nvPicPr>
+                  <pic:blipFill>
+                    <a:blip r:embed="rId17" cstate="print">
+                      <a:extLst>
+                        <a:ext uri="{28A0092B-C50C-407E-A947-70E740481C1C}">
+                          <a14:useLocalDpi xmlns:a14="http://schemas.microsoft.com/office/drawing/2010/main" val="0"/>
+                        </a:ext>
+                      </a:extLst>
+                    </a:blip>
+                    <a:stretch>
+                      <a:fillRect/>
+                    </a:stretch>
+                  </pic:blipFill>
+                  <pic:spPr>
+                    <a:xfrm>
+                      <a:off x="0" y="0"/>
+                      <a:ext cx="5931120" cy="3558672"/>
+                    </a:xfrm>
+                    <a:prstGeom prst="rect">
+                      <a:avLst/>
+                    </a:prstGeom>
+                  </pic:spPr>
+                </pic:pic>
+              </a:graphicData>
+            </a:graphic>
+          </wp:inline>
+        </w:drawing>
+      </w:r>
+      <w:r>
+        <w:t xml:space="preserve"> </w:t>
+      </w:r>
+    </w:p>
+    <w:p>
+      <w:r>
+        <w:t>The hunt selected tab will contain the button to order selected hunts and other selected need base information, this will be a slid-able tab on the side of the screen and will automatically slide open when one or a group of dinosaurs has been selected, so that the player can then confirm the hunt.</w:t>
+      </w:r>
+    </w:p>
+    <w:p>
+      <w:r>
+        <w:rPr>
+          <w:noProof/>
+        </w:rPr>
+        <w:lastRenderedPageBreak/>
+        <w:drawing>
+          <wp:inline distT="0" distB="0" distL="0" distR="0">
+            <wp:extent cx="5943600" cy="3566160"/>
+            <wp:effectExtent l="0" t="0" r="0" b="0"/>
+            <wp:docPr id="8" name="Picture 8"/>
+            <wp:cNvGraphicFramePr>
+              <a:graphicFrameLocks xmlns:a="http://schemas.openxmlformats.org/drawingml/2006/main" noChangeAspect="1"/>
+            </wp:cNvGraphicFramePr>
+            <a:graphic xmlns:a="http://schemas.openxmlformats.org/drawingml/2006/main">
+              <a:graphicData uri="http://schemas.openxmlformats.org/drawingml/2006/picture">
+                <pic:pic xmlns:pic="http://schemas.openxmlformats.org/drawingml/2006/picture">
+                  <pic:nvPicPr>
+                    <pic:cNvPr id="8" name="20171114_152647.jpg"/>
+                    <pic:cNvPicPr/>
+                  </pic:nvPicPr>
+                  <pic:blipFill>
+                    <a:blip r:embed="rId18" cstate="print">
+                      <a:extLst>
+                        <a:ext uri="{28A0092B-C50C-407E-A947-70E740481C1C}">
+                          <a14:useLocalDpi xmlns:a14="http://schemas.microsoft.com/office/drawing/2010/main" val="0"/>
+                        </a:ext>
+                      </a:extLst>
+                    </a:blip>
+                    <a:stretch>
+                      <a:fillRect/>
+                    </a:stretch>
+                  </pic:blipFill>
+                  <pic:spPr>
+                    <a:xfrm>
+                      <a:off x="0" y="0"/>
+                      <a:ext cx="5943600" cy="3566160"/>
+                    </a:xfrm>
+                    <a:prstGeom prst="rect">
+                      <a:avLst/>
+                    </a:prstGeom>
+                  </pic:spPr>
+                </pic:pic>
+              </a:graphicData>
+            </a:graphic>
+          </wp:inline>
+        </w:drawing>
+      </w:r>
+    </w:p>
+    <w:p>
+      <w:r>
+        <w:t>These show the fixed UI that is around the HUD and the accessible UI planned to appear and how it will, when a building is clicked on and a job is confirmed, a timer will appear counting down attached to the “info bar” it will display the time left but also have a visual countdown of the bar slowly changing color like this.</w:t>
+      </w:r>
+    </w:p>
+    <w:p>
+      <w:r>
+        <w:rPr>
+          <w:noProof/>
+        </w:rPr>
+        <w:drawing>
+          <wp:inline distT="0" distB="0" distL="0" distR="0">
+            <wp:extent cx="5943600" cy="2708910"/>
+            <wp:effectExtent l="0" t="0" r="0" b="0"/>
+            <wp:docPr id="9" name="Picture 9"/>
+            <wp:cNvGraphicFramePr>
+              <a:graphicFrameLocks xmlns:a="http://schemas.openxmlformats.org/drawingml/2006/main" noChangeAspect="1"/>
+            </wp:cNvGraphicFramePr>
+            <a:graphic xmlns:a="http://schemas.openxmlformats.org/drawingml/2006/main">
+              <a:graphicData uri="http://schemas.openxmlformats.org/drawingml/2006/picture">
+                <pic:pic xmlns:pic="http://schemas.openxmlformats.org/drawingml/2006/picture">
+                  <pic:nvPicPr>
+                    <pic:cNvPr id="9" name="20171114_155154.jpg"/>
+                    <pic:cNvPicPr/>
+                  </pic:nvPicPr>
+                  <pic:blipFill rotWithShape="1">
+                    <a:blip r:embed="rId19" cstate="print">
+                      <a:extLst>
+                        <a:ext uri="{28A0092B-C50C-407E-A947-70E740481C1C}">
+                          <a14:useLocalDpi xmlns:a14="http://schemas.microsoft.com/office/drawing/2010/main" val="0"/>
+                        </a:ext>
+                      </a:extLst>
+                    </a:blip>
+                    <a:srcRect t="24039"/>
+                    <a:stretch/>
+                  </pic:blipFill>
+                  <pic:spPr bwMode="auto">
+                    <a:xfrm>
+                      <a:off x="0" y="0"/>
+                      <a:ext cx="5943600" cy="2708910"/>
+                    </a:xfrm>
+                    <a:prstGeom prst="rect">
+                      <a:avLst/>
+                    </a:prstGeom>
+                    <a:ln>
+                      <a:noFill/>
+                    </a:ln>
+                    <a:extLst>
+                      <a:ext uri="{53640926-AAD7-44D8-BBD7-CCE9431645EC}">
+                        <a14:shadowObscured xmlns:a14="http://schemas.microsoft.com/office/drawing/2010/main"/>
+                      </a:ext>
+                    </a:extLst>
+                  </pic:spPr>
+                </pic:pic>
+              </a:graphicData>
+            </a:graphic>
+          </wp:inline>
+        </w:drawing>
+      </w:r>
+    </w:p>
+    <w:p>
       <w:bookmarkStart w:id="0" w:name="_GoBack"/>
       <w:bookmarkEnd w:id="0"/>
     </w:p>
-    <w:p>
-      <w:pPr>
-        <w:shd w:val="clear" w:color="auto" w:fill="FFFFFF"/>
-        <w:spacing w:after="60" w:line="240" w:lineRule="auto"/>
-        <w:rPr>
-          <w:rFonts w:eastAsia="Times New Roman" w:cs="Arial"/>
-          <w:b/>
-          <w:color w:val="222222"/>
-          <w:u w:val="single"/>
-        </w:rPr>
-      </w:pPr>
-    </w:p>
-    <w:p>
-      <w:pPr>
-        <w:rPr>
-          <w:b/>
-          <w:u w:val="single"/>
-        </w:rPr>
-      </w:pPr>
-      <w:r>
-        <w:rPr>
-          <w:b/>
-          <w:u w:val="single"/>
-        </w:rPr>
-        <w:t>Options for the transition of NPC’s changing roles;</w:t>
-      </w:r>
-    </w:p>
-    <w:p>
-      <w:r>
-        <w:t>Options;</w:t>
-      </w:r>
-    </w:p>
-    <w:p>
-      <w:r>
-        <w:t>Have the NPC’S change their jobs at choice and the models just swap out. This task is more click efficent to the player, with the player not having to interact with them at all. Although this could also contain an issue within if the player does not iteract with the NPC and the NPC performs an action the player can be left confused if there is not some sort of obvious sign this happened, which i would assume would be from assigning the job that needed to be done.</w:t>
-      </w:r>
-    </w:p>
-    <w:p>
-      <w:r>
-        <w:t>Or</w:t>
-      </w:r>
-    </w:p>
-    <w:p>
-      <w:r>
-        <w:t>Have NPC’s request to do another job. And you can agree and then assign; If we have it as an assignable task we can impliment, then the characters have more player interaction with the NPC’s, from a design point more interaction with the NPC’s can help the player to become attached to the NPC’s. If that is what we want this would be the correct decision.</w:t>
-      </w:r>
-    </w:p>
-    <w:p>
-      <w:r>
-        <w:t>Either make the player interact with the NPC to create emmersion through attachment to your colonists or have the NPC’s change their roles at choice for the sake of convenience and efficentness and aim to generate other emotions that bring the player back and create replayability and emergence.</w:t>
-      </w:r>
-    </w:p>
-    <w:p/>
     <w:p/>
     <w:sectPr>
-      <w:headerReference w:type="default" r:id="rId12"/>
+      <w:headerReference w:type="default" r:id="rId20"/>
       <w:pgSz w:w="12240" w:h="15840"/>
       <w:pgMar w:top="1440" w:right="1440" w:bottom="1440" w:left="1440" w:header="720" w:footer="720" w:gutter="0"/>
       <w:cols w:space="720"/>
@@ -1088,7 +1949,7 @@
 </file>
 
 <file path=word/endnotes.xml><?xml version="1.0" encoding="utf-8"?>
-<w:endnotes xmlns:ve="http://schemas.openxmlformats.org/markup-compatibility/2006" xmlns:o="urn:schemas-microsoft-com:office:office" xmlns:r="http://schemas.openxmlformats.org/officeDocument/2006/relationships" xmlns:m="http://schemas.openxmlformats.org/officeDocument/2006/math" xmlns:v="urn:schemas-microsoft-com:vml" xmlns:wp="http://schemas.openxmlformats.org/drawingml/2006/wordprocessingDrawing" xmlns:w10="urn:schemas-microsoft-com:office:word" xmlns:w="http://schemas.openxmlformats.org/wordprocessingml/2006/main" xmlns:wne="http://schemas.microsoft.com/office/word/2006/wordml">
+<w:endnotes xmlns:wpc="http://schemas.microsoft.com/office/word/2010/wordprocessingCanvas" xmlns:cx="http://schemas.microsoft.com/office/drawing/2014/chartex" xmlns:cx1="http://schemas.microsoft.com/office/drawing/2015/9/8/chartex" xmlns:cx2="http://schemas.microsoft.com/office/drawing/2015/10/21/chartex" xmlns:cx3="http://schemas.microsoft.com/office/drawing/2016/5/9/chartex" xmlns:cx4="http://schemas.microsoft.com/office/drawing/2016/5/10/chartex" xmlns:cx5="http://schemas.microsoft.com/office/drawing/2016/5/11/chartex" xmlns:cx6="http://schemas.microsoft.com/office/drawing/2016/5/12/chartex" xmlns:cx7="http://schemas.microsoft.com/office/drawing/2016/5/13/chartex" xmlns:cx8="http://schemas.microsoft.com/office/drawing/2016/5/14/chartex" xmlns:mc="http://schemas.openxmlformats.org/markup-compatibility/2006" xmlns:aink="http://schemas.microsoft.com/office/drawing/2016/ink" xmlns:am3d="http://schemas.microsoft.com/office/drawing/2017/model3d" xmlns:o="urn:schemas-microsoft-com:office:office" xmlns:r="http://schemas.openxmlformats.org/officeDocument/2006/relationships" xmlns:m="http://schemas.openxmlformats.org/officeDocument/2006/math" xmlns:v="urn:schemas-microsoft-com:vml" xmlns:wp14="http://schemas.microsoft.com/office/word/2010/wordprocessingDrawing" xmlns:wp="http://schemas.openxmlformats.org/drawingml/2006/wordprocessingDrawing" xmlns:w10="urn:schemas-microsoft-com:office:word" xmlns:w="http://schemas.openxmlformats.org/wordprocessingml/2006/main" xmlns:w14="http://schemas.microsoft.com/office/word/2010/wordml" xmlns:w15="http://schemas.microsoft.com/office/word/2012/wordml" xmlns:w16cid="http://schemas.microsoft.com/office/word/2016/wordml/cid" xmlns:w16se="http://schemas.microsoft.com/office/word/2015/wordml/symex" xmlns:wpg="http://schemas.microsoft.com/office/word/2010/wordprocessingGroup" xmlns:wpi="http://schemas.microsoft.com/office/word/2010/wordprocessingInk" xmlns:wne="http://schemas.microsoft.com/office/word/2006/wordml" xmlns:wps="http://schemas.microsoft.com/office/word/2010/wordprocessingShape" mc:Ignorable="w14 w15 w16se w16cid wp14">
   <w:endnote w:type="separator" w:id="-1">
     <w:p>
       <w:pPr>
@@ -1113,7 +1974,7 @@
 </file>
 
 <file path=word/footnotes.xml><?xml version="1.0" encoding="utf-8"?>
-<w:footnotes xmlns:ve="http://schemas.openxmlformats.org/markup-compatibility/2006" xmlns:o="urn:schemas-microsoft-com:office:office" xmlns:r="http://schemas.openxmlformats.org/officeDocument/2006/relationships" xmlns:m="http://schemas.openxmlformats.org/officeDocument/2006/math" xmlns:v="urn:schemas-microsoft-com:vml" xmlns:wp="http://schemas.openxmlformats.org/drawingml/2006/wordprocessingDrawing" xmlns:w10="urn:schemas-microsoft-com:office:word" xmlns:w="http://schemas.openxmlformats.org/wordprocessingml/2006/main" xmlns:wne="http://schemas.microsoft.com/office/word/2006/wordml">
+<w:footnotes xmlns:wpc="http://schemas.microsoft.com/office/word/2010/wordprocessingCanvas" xmlns:cx="http://schemas.microsoft.com/office/drawing/2014/chartex" xmlns:cx1="http://schemas.microsoft.com/office/drawing/2015/9/8/chartex" xmlns:cx2="http://schemas.microsoft.com/office/drawing/2015/10/21/chartex" xmlns:cx3="http://schemas.microsoft.com/office/drawing/2016/5/9/chartex" xmlns:cx4="http://schemas.microsoft.com/office/drawing/2016/5/10/chartex" xmlns:cx5="http://schemas.microsoft.com/office/drawing/2016/5/11/chartex" xmlns:cx6="http://schemas.microsoft.com/office/drawing/2016/5/12/chartex" xmlns:cx7="http://schemas.microsoft.com/office/drawing/2016/5/13/chartex" xmlns:cx8="http://schemas.microsoft.com/office/drawing/2016/5/14/chartex" xmlns:mc="http://schemas.openxmlformats.org/markup-compatibility/2006" xmlns:aink="http://schemas.microsoft.com/office/drawing/2016/ink" xmlns:am3d="http://schemas.microsoft.com/office/drawing/2017/model3d" xmlns:o="urn:schemas-microsoft-com:office:office" xmlns:r="http://schemas.openxmlformats.org/officeDocument/2006/relationships" xmlns:m="http://schemas.openxmlformats.org/officeDocument/2006/math" xmlns:v="urn:schemas-microsoft-com:vml" xmlns:wp14="http://schemas.microsoft.com/office/word/2010/wordprocessingDrawing" xmlns:wp="http://schemas.openxmlformats.org/drawingml/2006/wordprocessingDrawing" xmlns:w10="urn:schemas-microsoft-com:office:word" xmlns:w="http://schemas.openxmlformats.org/wordprocessingml/2006/main" xmlns:w14="http://schemas.microsoft.com/office/word/2010/wordml" xmlns:w15="http://schemas.microsoft.com/office/word/2012/wordml" xmlns:w16cid="http://schemas.microsoft.com/office/word/2016/wordml/cid" xmlns:w16se="http://schemas.microsoft.com/office/word/2015/wordml/symex" xmlns:wpg="http://schemas.microsoft.com/office/word/2010/wordprocessingGroup" xmlns:wpi="http://schemas.microsoft.com/office/word/2010/wordprocessingInk" xmlns:wne="http://schemas.microsoft.com/office/word/2006/wordml" xmlns:wps="http://schemas.microsoft.com/office/word/2010/wordprocessingShape" mc:Ignorable="w14 w15 w16se w16cid wp14">
   <w:footnote w:type="separator" w:id="-1">
     <w:p>
       <w:pPr>
@@ -1138,7 +1999,7 @@
 </file>
 
 <file path=word/header1.xml><?xml version="1.0" encoding="utf-8"?>
-<w:hdr xmlns:ve="http://schemas.openxmlformats.org/markup-compatibility/2006" xmlns:o="urn:schemas-microsoft-com:office:office" xmlns:r="http://schemas.openxmlformats.org/officeDocument/2006/relationships" xmlns:m="http://schemas.openxmlformats.org/officeDocument/2006/math" xmlns:v="urn:schemas-microsoft-com:vml" xmlns:wp="http://schemas.openxmlformats.org/drawingml/2006/wordprocessingDrawing" xmlns:w10="urn:schemas-microsoft-com:office:word" xmlns:w="http://schemas.openxmlformats.org/wordprocessingml/2006/main" xmlns:wne="http://schemas.microsoft.com/office/word/2006/wordml">
+<w:hdr xmlns:wpc="http://schemas.microsoft.com/office/word/2010/wordprocessingCanvas" xmlns:cx="http://schemas.microsoft.com/office/drawing/2014/chartex" xmlns:cx1="http://schemas.microsoft.com/office/drawing/2015/9/8/chartex" xmlns:cx2="http://schemas.microsoft.com/office/drawing/2015/10/21/chartex" xmlns:cx3="http://schemas.microsoft.com/office/drawing/2016/5/9/chartex" xmlns:cx4="http://schemas.microsoft.com/office/drawing/2016/5/10/chartex" xmlns:cx5="http://schemas.microsoft.com/office/drawing/2016/5/11/chartex" xmlns:cx6="http://schemas.microsoft.com/office/drawing/2016/5/12/chartex" xmlns:cx7="http://schemas.microsoft.com/office/drawing/2016/5/13/chartex" xmlns:cx8="http://schemas.microsoft.com/office/drawing/2016/5/14/chartex" xmlns:mc="http://schemas.openxmlformats.org/markup-compatibility/2006" xmlns:aink="http://schemas.microsoft.com/office/drawing/2016/ink" xmlns:am3d="http://schemas.microsoft.com/office/drawing/2017/model3d" xmlns:o="urn:schemas-microsoft-com:office:office" xmlns:r="http://schemas.openxmlformats.org/officeDocument/2006/relationships" xmlns:m="http://schemas.openxmlformats.org/officeDocument/2006/math" xmlns:v="urn:schemas-microsoft-com:vml" xmlns:wp14="http://schemas.microsoft.com/office/word/2010/wordprocessingDrawing" xmlns:wp="http://schemas.openxmlformats.org/drawingml/2006/wordprocessingDrawing" xmlns:w10="urn:schemas-microsoft-com:office:word" xmlns:w="http://schemas.openxmlformats.org/wordprocessingml/2006/main" xmlns:w14="http://schemas.microsoft.com/office/word/2010/wordml" xmlns:w15="http://schemas.microsoft.com/office/word/2012/wordml" xmlns:w16cid="http://schemas.microsoft.com/office/word/2016/wordml/cid" xmlns:w16se="http://schemas.microsoft.com/office/word/2015/wordml/symex" xmlns:wpg="http://schemas.microsoft.com/office/word/2010/wordprocessingGroup" xmlns:wpi="http://schemas.microsoft.com/office/word/2010/wordprocessingInk" xmlns:wne="http://schemas.microsoft.com/office/word/2006/wordml" xmlns:wps="http://schemas.microsoft.com/office/word/2010/wordprocessingShape" mc:Ignorable="w14 w15 w16se w16cid wp14">
   <w:p>
     <w:pPr>
       <w:pStyle w:val="Header"/>
@@ -1159,8 +2020,8 @@
 </file>
 
 <file path=word/numbering.xml><?xml version="1.0" encoding="utf-8"?>
-<w:numbering xmlns:ve="http://schemas.openxmlformats.org/markup-compatibility/2006" xmlns:o="urn:schemas-microsoft-com:office:office" xmlns:r="http://schemas.openxmlformats.org/officeDocument/2006/relationships" xmlns:m="http://schemas.openxmlformats.org/officeDocument/2006/math" xmlns:v="urn:schemas-microsoft-com:vml" xmlns:wp="http://schemas.openxmlformats.org/drawingml/2006/wordprocessingDrawing" xmlns:w10="urn:schemas-microsoft-com:office:word" xmlns:w="http://schemas.openxmlformats.org/wordprocessingml/2006/main" xmlns:wne="http://schemas.microsoft.com/office/word/2006/wordml">
-  <w:abstractNum w:abstractNumId="0">
+<w:numbering xmlns:wpc="http://schemas.microsoft.com/office/word/2010/wordprocessingCanvas" xmlns:cx="http://schemas.microsoft.com/office/drawing/2014/chartex" xmlns:cx1="http://schemas.microsoft.com/office/drawing/2015/9/8/chartex" xmlns:cx2="http://schemas.microsoft.com/office/drawing/2015/10/21/chartex" xmlns:cx3="http://schemas.microsoft.com/office/drawing/2016/5/9/chartex" xmlns:cx4="http://schemas.microsoft.com/office/drawing/2016/5/10/chartex" xmlns:cx5="http://schemas.microsoft.com/office/drawing/2016/5/11/chartex" xmlns:cx6="http://schemas.microsoft.com/office/drawing/2016/5/12/chartex" xmlns:cx7="http://schemas.microsoft.com/office/drawing/2016/5/13/chartex" xmlns:cx8="http://schemas.microsoft.com/office/drawing/2016/5/14/chartex" xmlns:mc="http://schemas.openxmlformats.org/markup-compatibility/2006" xmlns:aink="http://schemas.microsoft.com/office/drawing/2016/ink" xmlns:am3d="http://schemas.microsoft.com/office/drawing/2017/model3d" xmlns:o="urn:schemas-microsoft-com:office:office" xmlns:r="http://schemas.openxmlformats.org/officeDocument/2006/relationships" xmlns:m="http://schemas.openxmlformats.org/officeDocument/2006/math" xmlns:v="urn:schemas-microsoft-com:vml" xmlns:wp14="http://schemas.microsoft.com/office/word/2010/wordprocessingDrawing" xmlns:wp="http://schemas.openxmlformats.org/drawingml/2006/wordprocessingDrawing" xmlns:w10="urn:schemas-microsoft-com:office:word" xmlns:w="http://schemas.openxmlformats.org/wordprocessingml/2006/main" xmlns:w14="http://schemas.microsoft.com/office/word/2010/wordml" xmlns:w15="http://schemas.microsoft.com/office/word/2012/wordml" xmlns:w16cid="http://schemas.microsoft.com/office/word/2016/wordml/cid" xmlns:w16se="http://schemas.microsoft.com/office/word/2015/wordml/symex" xmlns:wpg="http://schemas.microsoft.com/office/word/2010/wordprocessingGroup" xmlns:wpi="http://schemas.microsoft.com/office/word/2010/wordprocessingInk" xmlns:wne="http://schemas.microsoft.com/office/word/2006/wordml" xmlns:wps="http://schemas.microsoft.com/office/word/2010/wordprocessingShape" mc:Ignorable="w14 w15 w16se w16cid wp14">
+  <w:abstractNum w:abstractNumId="0" w15:restartNumberingAfterBreak="0">
     <w:nsid w:val="206B54EF"/>
     <w:multiLevelType w:val="multilevel"/>
     <w:tmpl w:val="19541042"/>
@@ -1309,7 +2170,7 @@
       </w:rPr>
     </w:lvl>
   </w:abstractNum>
-  <w:abstractNum w:abstractNumId="1">
+  <w:abstractNum w:abstractNumId="1" w15:restartNumberingAfterBreak="0">
     <w:nsid w:val="39C62C78"/>
     <w:multiLevelType w:val="hybridMultilevel"/>
     <w:tmpl w:val="BAD06602"/>
@@ -1432,7 +2293,7 @@
 </file>
 
 <file path=word/styles.xml><?xml version="1.0" encoding="utf-8"?>
-<w:styles xmlns:r="http://schemas.openxmlformats.org/officeDocument/2006/relationships" xmlns:w="http://schemas.openxmlformats.org/wordprocessingml/2006/main">
+<w:styles xmlns:mc="http://schemas.openxmlformats.org/markup-compatibility/2006" xmlns:r="http://schemas.openxmlformats.org/officeDocument/2006/relationships" xmlns:w="http://schemas.openxmlformats.org/wordprocessingml/2006/main" xmlns:w14="http://schemas.microsoft.com/office/word/2010/wordml" xmlns:w15="http://schemas.microsoft.com/office/word/2012/wordml" xmlns:w16cid="http://schemas.microsoft.com/office/word/2016/wordml/cid" xmlns:w16se="http://schemas.microsoft.com/office/word/2015/wordml/symex" mc:Ignorable="w14 w15 w16se w16cid">
   <w:docDefaults>
     <w:rPrDefault>
       <w:rPr>
@@ -1448,144 +2309,382 @@
       </w:pPr>
     </w:pPrDefault>
   </w:docDefaults>
-  <w:latentStyles w:defLockedState="0" w:defUIPriority="99" w:defSemiHidden="1" w:defUnhideWhenUsed="1" w:defQFormat="0" w:count="267">
-    <w:lsdException w:name="Normal" w:semiHidden="0" w:uiPriority="0" w:unhideWhenUsed="0" w:qFormat="1"/>
-    <w:lsdException w:name="heading 1" w:semiHidden="0" w:uiPriority="9" w:unhideWhenUsed="0" w:qFormat="1"/>
-    <w:lsdException w:name="heading 2" w:uiPriority="9" w:qFormat="1"/>
-    <w:lsdException w:name="heading 3" w:uiPriority="9" w:qFormat="1"/>
-    <w:lsdException w:name="heading 4" w:uiPriority="9" w:qFormat="1"/>
-    <w:lsdException w:name="heading 5" w:uiPriority="9" w:qFormat="1"/>
-    <w:lsdException w:name="heading 6" w:uiPriority="9" w:qFormat="1"/>
-    <w:lsdException w:name="heading 7" w:uiPriority="9" w:qFormat="1"/>
-    <w:lsdException w:name="heading 8" w:uiPriority="9" w:qFormat="1"/>
-    <w:lsdException w:name="heading 9" w:uiPriority="9" w:qFormat="1"/>
-    <w:lsdException w:name="toc 1" w:uiPriority="39"/>
-    <w:lsdException w:name="toc 2" w:uiPriority="39"/>
-    <w:lsdException w:name="toc 3" w:uiPriority="39"/>
-    <w:lsdException w:name="toc 4" w:uiPriority="39"/>
-    <w:lsdException w:name="toc 5" w:uiPriority="39"/>
-    <w:lsdException w:name="toc 6" w:uiPriority="39"/>
-    <w:lsdException w:name="toc 7" w:uiPriority="39"/>
-    <w:lsdException w:name="toc 8" w:uiPriority="39"/>
-    <w:lsdException w:name="toc 9" w:uiPriority="39"/>
-    <w:lsdException w:name="caption" w:uiPriority="35" w:qFormat="1"/>
-    <w:lsdException w:name="Title" w:semiHidden="0" w:uiPriority="10" w:unhideWhenUsed="0" w:qFormat="1"/>
-    <w:lsdException w:name="Default Paragraph Font" w:uiPriority="1"/>
-    <w:lsdException w:name="Subtitle" w:semiHidden="0" w:uiPriority="11" w:unhideWhenUsed="0" w:qFormat="1"/>
-    <w:lsdException w:name="Strong" w:semiHidden="0" w:uiPriority="22" w:unhideWhenUsed="0" w:qFormat="1"/>
-    <w:lsdException w:name="Emphasis" w:semiHidden="0" w:uiPriority="20" w:unhideWhenUsed="0" w:qFormat="1"/>
-    <w:lsdException w:name="Table Grid" w:semiHidden="0" w:uiPriority="39" w:unhideWhenUsed="0"/>
-    <w:lsdException w:name="Placeholder Text" w:unhideWhenUsed="0"/>
-    <w:lsdException w:name="No Spacing" w:semiHidden="0" w:uiPriority="1" w:unhideWhenUsed="0" w:qFormat="1"/>
-    <w:lsdException w:name="Light Shading" w:semiHidden="0" w:uiPriority="60" w:unhideWhenUsed="0"/>
-    <w:lsdException w:name="Light List" w:semiHidden="0" w:uiPriority="61" w:unhideWhenUsed="0"/>
-    <w:lsdException w:name="Light Grid" w:semiHidden="0" w:uiPriority="62" w:unhideWhenUsed="0"/>
-    <w:lsdException w:name="Medium Shading 1" w:semiHidden="0" w:uiPriority="63" w:unhideWhenUsed="0"/>
-    <w:lsdException w:name="Medium Shading 2" w:semiHidden="0" w:uiPriority="64" w:unhideWhenUsed="0"/>
-    <w:lsdException w:name="Medium List 1" w:semiHidden="0" w:uiPriority="65" w:unhideWhenUsed="0"/>
-    <w:lsdException w:name="Medium List 2" w:semiHidden="0" w:uiPriority="66" w:unhideWhenUsed="0"/>
-    <w:lsdException w:name="Medium Grid 1" w:semiHidden="0" w:uiPriority="67" w:unhideWhenUsed="0"/>
-    <w:lsdException w:name="Medium Grid 2" w:semiHidden="0" w:uiPriority="68" w:unhideWhenUsed="0"/>
-    <w:lsdException w:name="Medium Grid 3" w:semiHidden="0" w:uiPriority="69" w:unhideWhenUsed="0"/>
-    <w:lsdException w:name="Dark List" w:semiHidden="0" w:uiPriority="70" w:unhideWhenUsed="0"/>
-    <w:lsdException w:name="Colorful Shading" w:semiHidden="0" w:uiPriority="71" w:unhideWhenUsed="0"/>
-    <w:lsdException w:name="Colorful List" w:semiHidden="0" w:uiPriority="72" w:unhideWhenUsed="0"/>
-    <w:lsdException w:name="Colorful Grid" w:semiHidden="0" w:uiPriority="73" w:unhideWhenUsed="0"/>
-    <w:lsdException w:name="Light Shading Accent 1" w:semiHidden="0" w:uiPriority="60" w:unhideWhenUsed="0"/>
-    <w:lsdException w:name="Light List Accent 1" w:semiHidden="0" w:uiPriority="61" w:unhideWhenUsed="0"/>
-    <w:lsdException w:name="Light Grid Accent 1" w:semiHidden="0" w:uiPriority="62" w:unhideWhenUsed="0"/>
-    <w:lsdException w:name="Medium Shading 1 Accent 1" w:semiHidden="0" w:uiPriority="63" w:unhideWhenUsed="0"/>
-    <w:lsdException w:name="Medium Shading 2 Accent 1" w:semiHidden="0" w:uiPriority="64" w:unhideWhenUsed="0"/>
-    <w:lsdException w:name="Medium List 1 Accent 1" w:semiHidden="0" w:uiPriority="65" w:unhideWhenUsed="0"/>
-    <w:lsdException w:name="Revision" w:unhideWhenUsed="0"/>
-    <w:lsdException w:name="List Paragraph" w:semiHidden="0" w:uiPriority="34" w:unhideWhenUsed="0" w:qFormat="1"/>
-    <w:lsdException w:name="Quote" w:semiHidden="0" w:uiPriority="29" w:unhideWhenUsed="0" w:qFormat="1"/>
-    <w:lsdException w:name="Intense Quote" w:semiHidden="0" w:uiPriority="30" w:unhideWhenUsed="0" w:qFormat="1"/>
-    <w:lsdException w:name="Medium List 2 Accent 1" w:semiHidden="0" w:uiPriority="66" w:unhideWhenUsed="0"/>
-    <w:lsdException w:name="Medium Grid 1 Accent 1" w:semiHidden="0" w:uiPriority="67" w:unhideWhenUsed="0"/>
-    <w:lsdException w:name="Medium Grid 2 Accent 1" w:semiHidden="0" w:uiPriority="68" w:unhideWhenUsed="0"/>
-    <w:lsdException w:name="Medium Grid 3 Accent 1" w:semiHidden="0" w:uiPriority="69" w:unhideWhenUsed="0"/>
-    <w:lsdException w:name="Dark List Accent 1" w:semiHidden="0" w:uiPriority="70" w:unhideWhenUsed="0"/>
-    <w:lsdException w:name="Colorful Shading Accent 1" w:semiHidden="0" w:uiPriority="71" w:unhideWhenUsed="0"/>
-    <w:lsdException w:name="Colorful List Accent 1" w:semiHidden="0" w:uiPriority="72" w:unhideWhenUsed="0"/>
-    <w:lsdException w:name="Colorful Grid Accent 1" w:semiHidden="0" w:uiPriority="73" w:unhideWhenUsed="0"/>
-    <w:lsdException w:name="Light Shading Accent 2" w:semiHidden="0" w:uiPriority="60" w:unhideWhenUsed="0"/>
-    <w:lsdException w:name="Light List Accent 2" w:semiHidden="0" w:uiPriority="61" w:unhideWhenUsed="0"/>
-    <w:lsdException w:name="Light Grid Accent 2" w:semiHidden="0" w:uiPriority="62" w:unhideWhenUsed="0"/>
-    <w:lsdException w:name="Medium Shading 1 Accent 2" w:semiHidden="0" w:uiPriority="63" w:unhideWhenUsed="0"/>
-    <w:lsdException w:name="Medium Shading 2 Accent 2" w:semiHidden="0" w:uiPriority="64" w:unhideWhenUsed="0"/>
-    <w:lsdException w:name="Medium List 1 Accent 2" w:semiHidden="0" w:uiPriority="65" w:unhideWhenUsed="0"/>
-    <w:lsdException w:name="Medium List 2 Accent 2" w:semiHidden="0" w:uiPriority="66" w:unhideWhenUsed="0"/>
-    <w:lsdException w:name="Medium Grid 1 Accent 2" w:semiHidden="0" w:uiPriority="67" w:unhideWhenUsed="0"/>
-    <w:lsdException w:name="Medium Grid 2 Accent 2" w:semiHidden="0" w:uiPriority="68" w:unhideWhenUsed="0"/>
-    <w:lsdException w:name="Medium Grid 3 Accent 2" w:semiHidden="0" w:uiPriority="69" w:unhideWhenUsed="0"/>
-    <w:lsdException w:name="Dark List Accent 2" w:semiHidden="0" w:uiPriority="70" w:unhideWhenUsed="0"/>
-    <w:lsdException w:name="Colorful Shading Accent 2" w:semiHidden="0" w:uiPriority="71" w:unhideWhenUsed="0"/>
-    <w:lsdException w:name="Colorful List Accent 2" w:semiHidden="0" w:uiPriority="72" w:unhideWhenUsed="0"/>
-    <w:lsdException w:name="Colorful Grid Accent 2" w:semiHidden="0" w:uiPriority="73" w:unhideWhenUsed="0"/>
-    <w:lsdException w:name="Light Shading Accent 3" w:semiHidden="0" w:uiPriority="60" w:unhideWhenUsed="0"/>
-    <w:lsdException w:name="Light List Accent 3" w:semiHidden="0" w:uiPriority="61" w:unhideWhenUsed="0"/>
-    <w:lsdException w:name="Light Grid Accent 3" w:semiHidden="0" w:uiPriority="62" w:unhideWhenUsed="0"/>
-    <w:lsdException w:name="Medium Shading 1 Accent 3" w:semiHidden="0" w:uiPriority="63" w:unhideWhenUsed="0"/>
-    <w:lsdException w:name="Medium Shading 2 Accent 3" w:semiHidden="0" w:uiPriority="64" w:unhideWhenUsed="0"/>
-    <w:lsdException w:name="Medium List 1 Accent 3" w:semiHidden="0" w:uiPriority="65" w:unhideWhenUsed="0"/>
-    <w:lsdException w:name="Medium List 2 Accent 3" w:semiHidden="0" w:uiPriority="66" w:unhideWhenUsed="0"/>
-    <w:lsdException w:name="Medium Grid 1 Accent 3" w:semiHidden="0" w:uiPriority="67" w:unhideWhenUsed="0"/>
-    <w:lsdException w:name="Medium Grid 2 Accent 3" w:semiHidden="0" w:uiPriority="68" w:unhideWhenUsed="0"/>
-    <w:lsdException w:name="Medium Grid 3 Accent 3" w:semiHidden="0" w:uiPriority="69" w:unhideWhenUsed="0"/>
-    <w:lsdException w:name="Dark List Accent 3" w:semiHidden="0" w:uiPriority="70" w:unhideWhenUsed="0"/>
-    <w:lsdException w:name="Colorful Shading Accent 3" w:semiHidden="0" w:uiPriority="71" w:unhideWhenUsed="0"/>
-    <w:lsdException w:name="Colorful List Accent 3" w:semiHidden="0" w:uiPriority="72" w:unhideWhenUsed="0"/>
-    <w:lsdException w:name="Colorful Grid Accent 3" w:semiHidden="0" w:uiPriority="73" w:unhideWhenUsed="0"/>
-    <w:lsdException w:name="Light Shading Accent 4" w:semiHidden="0" w:uiPriority="60" w:unhideWhenUsed="0"/>
-    <w:lsdException w:name="Light List Accent 4" w:semiHidden="0" w:uiPriority="61" w:unhideWhenUsed="0"/>
-    <w:lsdException w:name="Light Grid Accent 4" w:semiHidden="0" w:uiPriority="62" w:unhideWhenUsed="0"/>
-    <w:lsdException w:name="Medium Shading 1 Accent 4" w:semiHidden="0" w:uiPriority="63" w:unhideWhenUsed="0"/>
-    <w:lsdException w:name="Medium Shading 2 Accent 4" w:semiHidden="0" w:uiPriority="64" w:unhideWhenUsed="0"/>
-    <w:lsdException w:name="Medium List 1 Accent 4" w:semiHidden="0" w:uiPriority="65" w:unhideWhenUsed="0"/>
-    <w:lsdException w:name="Medium List 2 Accent 4" w:semiHidden="0" w:uiPriority="66" w:unhideWhenUsed="0"/>
-    <w:lsdException w:name="Medium Grid 1 Accent 4" w:semiHidden="0" w:uiPriority="67" w:unhideWhenUsed="0"/>
-    <w:lsdException w:name="Medium Grid 2 Accent 4" w:semiHidden="0" w:uiPriority="68" w:unhideWhenUsed="0"/>
-    <w:lsdException w:name="Medium Grid 3 Accent 4" w:semiHidden="0" w:uiPriority="69" w:unhideWhenUsed="0"/>
-    <w:lsdException w:name="Dark List Accent 4" w:semiHidden="0" w:uiPriority="70" w:unhideWhenUsed="0"/>
-    <w:lsdException w:name="Colorful Shading Accent 4" w:semiHidden="0" w:uiPriority="71" w:unhideWhenUsed="0"/>
-    <w:lsdException w:name="Colorful List Accent 4" w:semiHidden="0" w:uiPriority="72" w:unhideWhenUsed="0"/>
-    <w:lsdException w:name="Colorful Grid Accent 4" w:semiHidden="0" w:uiPriority="73" w:unhideWhenUsed="0"/>
-    <w:lsdException w:name="Light Shading Accent 5" w:semiHidden="0" w:uiPriority="60" w:unhideWhenUsed="0"/>
-    <w:lsdException w:name="Light List Accent 5" w:semiHidden="0" w:uiPriority="61" w:unhideWhenUsed="0"/>
-    <w:lsdException w:name="Light Grid Accent 5" w:semiHidden="0" w:uiPriority="62" w:unhideWhenUsed="0"/>
-    <w:lsdException w:name="Medium Shading 1 Accent 5" w:semiHidden="0" w:uiPriority="63" w:unhideWhenUsed="0"/>
-    <w:lsdException w:name="Medium Shading 2 Accent 5" w:semiHidden="0" w:uiPriority="64" w:unhideWhenUsed="0"/>
-    <w:lsdException w:name="Medium List 1 Accent 5" w:semiHidden="0" w:uiPriority="65" w:unhideWhenUsed="0"/>
-    <w:lsdException w:name="Medium List 2 Accent 5" w:semiHidden="0" w:uiPriority="66" w:unhideWhenUsed="0"/>
-    <w:lsdException w:name="Medium Grid 1 Accent 5" w:semiHidden="0" w:uiPriority="67" w:unhideWhenUsed="0"/>
-    <w:lsdException w:name="Medium Grid 2 Accent 5" w:semiHidden="0" w:uiPriority="68" w:unhideWhenUsed="0"/>
-    <w:lsdException w:name="Medium Grid 3 Accent 5" w:semiHidden="0" w:uiPriority="69" w:unhideWhenUsed="0"/>
-    <w:lsdException w:name="Dark List Accent 5" w:semiHidden="0" w:uiPriority="70" w:unhideWhenUsed="0"/>
-    <w:lsdException w:name="Colorful Shading Accent 5" w:semiHidden="0" w:uiPriority="71" w:unhideWhenUsed="0"/>
-    <w:lsdException w:name="Colorful List Accent 5" w:semiHidden="0" w:uiPriority="72" w:unhideWhenUsed="0"/>
-    <w:lsdException w:name="Colorful Grid Accent 5" w:semiHidden="0" w:uiPriority="73" w:unhideWhenUsed="0"/>
-    <w:lsdException w:name="Light Shading Accent 6" w:semiHidden="0" w:uiPriority="60" w:unhideWhenUsed="0"/>
-    <w:lsdException w:name="Light List Accent 6" w:semiHidden="0" w:uiPriority="61" w:unhideWhenUsed="0"/>
-    <w:lsdException w:name="Light Grid Accent 6" w:semiHidden="0" w:uiPriority="62" w:unhideWhenUsed="0"/>
-    <w:lsdException w:name="Medium Shading 1 Accent 6" w:semiHidden="0" w:uiPriority="63" w:unhideWhenUsed="0"/>
-    <w:lsdException w:name="Medium Shading 2 Accent 6" w:semiHidden="0" w:uiPriority="64" w:unhideWhenUsed="0"/>
-    <w:lsdException w:name="Medium List 1 Accent 6" w:semiHidden="0" w:uiPriority="65" w:unhideWhenUsed="0"/>
-    <w:lsdException w:name="Medium List 2 Accent 6" w:semiHidden="0" w:uiPriority="66" w:unhideWhenUsed="0"/>
-    <w:lsdException w:name="Medium Grid 1 Accent 6" w:semiHidden="0" w:uiPriority="67" w:unhideWhenUsed="0"/>
-    <w:lsdException w:name="Medium Grid 2 Accent 6" w:semiHidden="0" w:uiPriority="68" w:unhideWhenUsed="0"/>
-    <w:lsdException w:name="Medium Grid 3 Accent 6" w:semiHidden="0" w:uiPriority="69" w:unhideWhenUsed="0"/>
-    <w:lsdException w:name="Dark List Accent 6" w:semiHidden="0" w:uiPriority="70" w:unhideWhenUsed="0"/>
-    <w:lsdException w:name="Colorful Shading Accent 6" w:semiHidden="0" w:uiPriority="71" w:unhideWhenUsed="0"/>
-    <w:lsdException w:name="Colorful List Accent 6" w:semiHidden="0" w:uiPriority="72" w:unhideWhenUsed="0"/>
-    <w:lsdException w:name="Colorful Grid Accent 6" w:semiHidden="0" w:uiPriority="73" w:unhideWhenUsed="0"/>
-    <w:lsdException w:name="Subtle Emphasis" w:semiHidden="0" w:uiPriority="19" w:unhideWhenUsed="0" w:qFormat="1"/>
-    <w:lsdException w:name="Intense Emphasis" w:semiHidden="0" w:uiPriority="21" w:unhideWhenUsed="0" w:qFormat="1"/>
-    <w:lsdException w:name="Subtle Reference" w:semiHidden="0" w:uiPriority="31" w:unhideWhenUsed="0" w:qFormat="1"/>
-    <w:lsdException w:name="Intense Reference" w:semiHidden="0" w:uiPriority="32" w:unhideWhenUsed="0" w:qFormat="1"/>
-    <w:lsdException w:name="Book Title" w:semiHidden="0" w:uiPriority="33" w:unhideWhenUsed="0" w:qFormat="1"/>
-    <w:lsdException w:name="Bibliography" w:uiPriority="37"/>
-    <w:lsdException w:name="TOC Heading" w:uiPriority="39" w:qFormat="1"/>
+  <w:latentStyles w:defLockedState="0" w:defUIPriority="99" w:defSemiHidden="0" w:defUnhideWhenUsed="0" w:defQFormat="0" w:count="375">
+    <w:lsdException w:name="Normal" w:uiPriority="0" w:qFormat="1"/>
+    <w:lsdException w:name="heading 1" w:uiPriority="9" w:qFormat="1"/>
+    <w:lsdException w:name="heading 2" w:semiHidden="1" w:uiPriority="9" w:unhideWhenUsed="1" w:qFormat="1"/>
+    <w:lsdException w:name="heading 3" w:semiHidden="1" w:uiPriority="9" w:unhideWhenUsed="1" w:qFormat="1"/>
+    <w:lsdException w:name="heading 4" w:semiHidden="1" w:uiPriority="9" w:unhideWhenUsed="1" w:qFormat="1"/>
+    <w:lsdException w:name="heading 5" w:semiHidden="1" w:uiPriority="9" w:unhideWhenUsed="1" w:qFormat="1"/>
+    <w:lsdException w:name="heading 6" w:semiHidden="1" w:uiPriority="9" w:unhideWhenUsed="1" w:qFormat="1"/>
+    <w:lsdException w:name="heading 7" w:semiHidden="1" w:uiPriority="9" w:unhideWhenUsed="1" w:qFormat="1"/>
+    <w:lsdException w:name="heading 8" w:semiHidden="1" w:uiPriority="9" w:unhideWhenUsed="1" w:qFormat="1"/>
+    <w:lsdException w:name="heading 9" w:semiHidden="1" w:uiPriority="9" w:unhideWhenUsed="1" w:qFormat="1"/>
+    <w:lsdException w:name="index 1" w:semiHidden="1" w:unhideWhenUsed="1"/>
+    <w:lsdException w:name="index 2" w:semiHidden="1" w:unhideWhenUsed="1"/>
+    <w:lsdException w:name="index 3" w:semiHidden="1" w:unhideWhenUsed="1"/>
+    <w:lsdException w:name="index 4" w:semiHidden="1" w:unhideWhenUsed="1"/>
+    <w:lsdException w:name="index 5" w:semiHidden="1" w:unhideWhenUsed="1"/>
+    <w:lsdException w:name="index 6" w:semiHidden="1" w:unhideWhenUsed="1"/>
+    <w:lsdException w:name="index 7" w:semiHidden="1" w:unhideWhenUsed="1"/>
+    <w:lsdException w:name="index 8" w:semiHidden="1" w:unhideWhenUsed="1"/>
+    <w:lsdException w:name="index 9" w:semiHidden="1" w:unhideWhenUsed="1"/>
+    <w:lsdException w:name="toc 1" w:semiHidden="1" w:uiPriority="39" w:unhideWhenUsed="1"/>
+    <w:lsdException w:name="toc 2" w:semiHidden="1" w:uiPriority="39" w:unhideWhenUsed="1"/>
+    <w:lsdException w:name="toc 3" w:semiHidden="1" w:uiPriority="39" w:unhideWhenUsed="1"/>
+    <w:lsdException w:name="toc 4" w:semiHidden="1" w:uiPriority="39" w:unhideWhenUsed="1"/>
+    <w:lsdException w:name="toc 5" w:semiHidden="1" w:uiPriority="39" w:unhideWhenUsed="1"/>
+    <w:lsdException w:name="toc 6" w:semiHidden="1" w:uiPriority="39" w:unhideWhenUsed="1"/>
+    <w:lsdException w:name="toc 7" w:semiHidden="1" w:uiPriority="39" w:unhideWhenUsed="1"/>
+    <w:lsdException w:name="toc 8" w:semiHidden="1" w:uiPriority="39" w:unhideWhenUsed="1"/>
+    <w:lsdException w:name="toc 9" w:semiHidden="1" w:uiPriority="39" w:unhideWhenUsed="1"/>
+    <w:lsdException w:name="Normal Indent" w:semiHidden="1" w:unhideWhenUsed="1"/>
+    <w:lsdException w:name="footnote text" w:semiHidden="1" w:unhideWhenUsed="1"/>
+    <w:lsdException w:name="annotation text" w:semiHidden="1" w:unhideWhenUsed="1"/>
+    <w:lsdException w:name="header" w:semiHidden="1" w:unhideWhenUsed="1"/>
+    <w:lsdException w:name="footer" w:semiHidden="1" w:unhideWhenUsed="1"/>
+    <w:lsdException w:name="index heading" w:semiHidden="1" w:unhideWhenUsed="1"/>
+    <w:lsdException w:name="caption" w:semiHidden="1" w:uiPriority="35" w:unhideWhenUsed="1" w:qFormat="1"/>
+    <w:lsdException w:name="table of figures" w:semiHidden="1" w:unhideWhenUsed="1"/>
+    <w:lsdException w:name="envelope address" w:semiHidden="1" w:unhideWhenUsed="1"/>
+    <w:lsdException w:name="envelope return" w:semiHidden="1" w:unhideWhenUsed="1"/>
+    <w:lsdException w:name="footnote reference" w:semiHidden="1" w:unhideWhenUsed="1"/>
+    <w:lsdException w:name="annotation reference" w:semiHidden="1" w:unhideWhenUsed="1"/>
+    <w:lsdException w:name="line number" w:semiHidden="1" w:unhideWhenUsed="1"/>
+    <w:lsdException w:name="page number" w:semiHidden="1" w:unhideWhenUsed="1"/>
+    <w:lsdException w:name="endnote reference" w:semiHidden="1" w:unhideWhenUsed="1"/>
+    <w:lsdException w:name="endnote text" w:semiHidden="1" w:unhideWhenUsed="1"/>
+    <w:lsdException w:name="table of authorities" w:semiHidden="1" w:unhideWhenUsed="1"/>
+    <w:lsdException w:name="macro" w:semiHidden="1" w:unhideWhenUsed="1"/>
+    <w:lsdException w:name="toa heading" w:semiHidden="1" w:unhideWhenUsed="1"/>
+    <w:lsdException w:name="List" w:semiHidden="1" w:unhideWhenUsed="1"/>
+    <w:lsdException w:name="List Bullet" w:semiHidden="1" w:unhideWhenUsed="1"/>
+    <w:lsdException w:name="List Number" w:semiHidden="1" w:unhideWhenUsed="1"/>
+    <w:lsdException w:name="List 2" w:semiHidden="1" w:unhideWhenUsed="1"/>
+    <w:lsdException w:name="List 3" w:semiHidden="1" w:unhideWhenUsed="1"/>
+    <w:lsdException w:name="List 4" w:semiHidden="1" w:unhideWhenUsed="1"/>
+    <w:lsdException w:name="List 5" w:semiHidden="1" w:unhideWhenUsed="1"/>
+    <w:lsdException w:name="List Bullet 2" w:semiHidden="1" w:unhideWhenUsed="1"/>
+    <w:lsdException w:name="List Bullet 3" w:semiHidden="1" w:unhideWhenUsed="1"/>
+    <w:lsdException w:name="List Bullet 4" w:semiHidden="1" w:unhideWhenUsed="1"/>
+    <w:lsdException w:name="List Bullet 5" w:semiHidden="1" w:unhideWhenUsed="1"/>
+    <w:lsdException w:name="List Number 2" w:semiHidden="1" w:unhideWhenUsed="1"/>
+    <w:lsdException w:name="List Number 3" w:semiHidden="1" w:unhideWhenUsed="1"/>
+    <w:lsdException w:name="List Number 4" w:semiHidden="1" w:unhideWhenUsed="1"/>
+    <w:lsdException w:name="List Number 5" w:semiHidden="1" w:unhideWhenUsed="1"/>
+    <w:lsdException w:name="Title" w:uiPriority="10" w:qFormat="1"/>
+    <w:lsdException w:name="Closing" w:semiHidden="1" w:unhideWhenUsed="1"/>
+    <w:lsdException w:name="Signature" w:semiHidden="1" w:unhideWhenUsed="1"/>
+    <w:lsdException w:name="Default Paragraph Font" w:semiHidden="1" w:uiPriority="1" w:unhideWhenUsed="1"/>
+    <w:lsdException w:name="Body Text" w:semiHidden="1" w:unhideWhenUsed="1"/>
+    <w:lsdException w:name="Body Text Indent" w:semiHidden="1" w:unhideWhenUsed="1"/>
+    <w:lsdException w:name="List Continue" w:semiHidden="1" w:unhideWhenUsed="1"/>
+    <w:lsdException w:name="List Continue 2" w:semiHidden="1" w:unhideWhenUsed="1"/>
+    <w:lsdException w:name="List Continue 3" w:semiHidden="1" w:unhideWhenUsed="1"/>
+    <w:lsdException w:name="List Continue 4" w:semiHidden="1" w:unhideWhenUsed="1"/>
+    <w:lsdException w:name="List Continue 5" w:semiHidden="1" w:unhideWhenUsed="1"/>
+    <w:lsdException w:name="Message Header" w:semiHidden="1" w:unhideWhenUsed="1"/>
+    <w:lsdException w:name="Subtitle" w:uiPriority="11" w:qFormat="1"/>
+    <w:lsdException w:name="Salutation" w:semiHidden="1" w:unhideWhenUsed="1"/>
+    <w:lsdException w:name="Date" w:semiHidden="1" w:unhideWhenUsed="1"/>
+    <w:lsdException w:name="Body Text First Indent" w:semiHidden="1" w:unhideWhenUsed="1"/>
+    <w:lsdException w:name="Body Text First Indent 2" w:semiHidden="1" w:unhideWhenUsed="1"/>
+    <w:lsdException w:name="Note Heading" w:semiHidden="1" w:unhideWhenUsed="1"/>
+    <w:lsdException w:name="Body Text 2" w:semiHidden="1" w:unhideWhenUsed="1"/>
+    <w:lsdException w:name="Body Text 3" w:semiHidden="1" w:unhideWhenUsed="1"/>
+    <w:lsdException w:name="Body Text Indent 2" w:semiHidden="1" w:unhideWhenUsed="1"/>
+    <w:lsdException w:name="Body Text Indent 3" w:semiHidden="1" w:unhideWhenUsed="1"/>
+    <w:lsdException w:name="Block Text" w:semiHidden="1" w:unhideWhenUsed="1"/>
+    <w:lsdException w:name="Hyperlink" w:semiHidden="1" w:unhideWhenUsed="1"/>
+    <w:lsdException w:name="FollowedHyperlink" w:semiHidden="1" w:unhideWhenUsed="1"/>
+    <w:lsdException w:name="Strong" w:uiPriority="22" w:qFormat="1"/>
+    <w:lsdException w:name="Emphasis" w:uiPriority="20" w:qFormat="1"/>
+    <w:lsdException w:name="Document Map" w:semiHidden="1" w:unhideWhenUsed="1"/>
+    <w:lsdException w:name="Plain Text" w:semiHidden="1" w:unhideWhenUsed="1"/>
+    <w:lsdException w:name="E-mail Signature" w:semiHidden="1" w:unhideWhenUsed="1"/>
+    <w:lsdException w:name="HTML Top of Form" w:semiHidden="1" w:unhideWhenUsed="1"/>
+    <w:lsdException w:name="HTML Bottom of Form" w:semiHidden="1" w:unhideWhenUsed="1"/>
+    <w:lsdException w:name="Normal (Web)" w:semiHidden="1" w:unhideWhenUsed="1"/>
+    <w:lsdException w:name="HTML Acronym" w:semiHidden="1" w:unhideWhenUsed="1"/>
+    <w:lsdException w:name="HTML Address" w:semiHidden="1" w:unhideWhenUsed="1"/>
+    <w:lsdException w:name="HTML Cite" w:semiHidden="1" w:unhideWhenUsed="1"/>
+    <w:lsdException w:name="HTML Code" w:semiHidden="1" w:unhideWhenUsed="1"/>
+    <w:lsdException w:name="HTML Definition" w:semiHidden="1" w:unhideWhenUsed="1"/>
+    <w:lsdException w:name="HTML Keyboard" w:semiHidden="1" w:unhideWhenUsed="1"/>
+    <w:lsdException w:name="HTML Preformatted" w:semiHidden="1" w:unhideWhenUsed="1"/>
+    <w:lsdException w:name="HTML Sample" w:semiHidden="1" w:unhideWhenUsed="1"/>
+    <w:lsdException w:name="HTML Typewriter" w:semiHidden="1" w:unhideWhenUsed="1"/>
+    <w:lsdException w:name="HTML Variable" w:semiHidden="1" w:unhideWhenUsed="1"/>
+    <w:lsdException w:name="Normal Table" w:semiHidden="1" w:unhideWhenUsed="1"/>
+    <w:lsdException w:name="annotation subject" w:semiHidden="1" w:unhideWhenUsed="1"/>
+    <w:lsdException w:name="No List" w:semiHidden="1" w:unhideWhenUsed="1"/>
+    <w:lsdException w:name="Outline List 1" w:semiHidden="1" w:unhideWhenUsed="1"/>
+    <w:lsdException w:name="Outline List 2" w:semiHidden="1" w:unhideWhenUsed="1"/>
+    <w:lsdException w:name="Outline List 3" w:semiHidden="1" w:unhideWhenUsed="1"/>
+    <w:lsdException w:name="Table Simple 1" w:semiHidden="1" w:unhideWhenUsed="1"/>
+    <w:lsdException w:name="Table Simple 2" w:semiHidden="1" w:unhideWhenUsed="1"/>
+    <w:lsdException w:name="Table Simple 3" w:semiHidden="1" w:unhideWhenUsed="1"/>
+    <w:lsdException w:name="Table Classic 1" w:semiHidden="1" w:unhideWhenUsed="1"/>
+    <w:lsdException w:name="Table Classic 2" w:semiHidden="1" w:unhideWhenUsed="1"/>
+    <w:lsdException w:name="Table Classic 3" w:semiHidden="1" w:unhideWhenUsed="1"/>
+    <w:lsdException w:name="Table Classic 4" w:semiHidden="1" w:unhideWhenUsed="1"/>
+    <w:lsdException w:name="Table Colorful 1" w:semiHidden="1" w:unhideWhenUsed="1"/>
+    <w:lsdException w:name="Table Colorful 2" w:semiHidden="1" w:unhideWhenUsed="1"/>
+    <w:lsdException w:name="Table Colorful 3" w:semiHidden="1" w:unhideWhenUsed="1"/>
+    <w:lsdException w:name="Table Columns 1" w:semiHidden="1" w:unhideWhenUsed="1"/>
+    <w:lsdException w:name="Table Columns 2" w:semiHidden="1" w:unhideWhenUsed="1"/>
+    <w:lsdException w:name="Table Columns 3" w:semiHidden="1" w:unhideWhenUsed="1"/>
+    <w:lsdException w:name="Table Columns 4" w:semiHidden="1" w:unhideWhenUsed="1"/>
+    <w:lsdException w:name="Table Columns 5" w:semiHidden="1" w:unhideWhenUsed="1"/>
+    <w:lsdException w:name="Table Grid 1" w:semiHidden="1" w:unhideWhenUsed="1"/>
+    <w:lsdException w:name="Table Grid 2" w:semiHidden="1" w:unhideWhenUsed="1"/>
+    <w:lsdException w:name="Table Grid 3" w:semiHidden="1" w:unhideWhenUsed="1"/>
+    <w:lsdException w:name="Table Grid 4" w:semiHidden="1" w:unhideWhenUsed="1"/>
+    <w:lsdException w:name="Table Grid 5" w:semiHidden="1" w:unhideWhenUsed="1"/>
+    <w:lsdException w:name="Table Grid 6" w:semiHidden="1" w:unhideWhenUsed="1"/>
+    <w:lsdException w:name="Table Grid 7" w:semiHidden="1" w:unhideWhenUsed="1"/>
+    <w:lsdException w:name="Table Grid 8" w:semiHidden="1" w:unhideWhenUsed="1"/>
+    <w:lsdException w:name="Table List 1" w:semiHidden="1" w:unhideWhenUsed="1"/>
+    <w:lsdException w:name="Table List 2" w:semiHidden="1" w:unhideWhenUsed="1"/>
+    <w:lsdException w:name="Table List 3" w:semiHidden="1" w:unhideWhenUsed="1"/>
+    <w:lsdException w:name="Table List 4" w:semiHidden="1" w:unhideWhenUsed="1"/>
+    <w:lsdException w:name="Table List 5" w:semiHidden="1" w:unhideWhenUsed="1"/>
+    <w:lsdException w:name="Table List 6" w:semiHidden="1" w:unhideWhenUsed="1"/>
+    <w:lsdException w:name="Table List 7" w:semiHidden="1" w:unhideWhenUsed="1"/>
+    <w:lsdException w:name="Table List 8" w:semiHidden="1" w:unhideWhenUsed="1"/>
+    <w:lsdException w:name="Table 3D effects 1" w:semiHidden="1" w:unhideWhenUsed="1"/>
+    <w:lsdException w:name="Table 3D effects 2" w:semiHidden="1" w:unhideWhenUsed="1"/>
+    <w:lsdException w:name="Table 3D effects 3" w:semiHidden="1" w:unhideWhenUsed="1"/>
+    <w:lsdException w:name="Table Contemporary" w:semiHidden="1" w:unhideWhenUsed="1"/>
+    <w:lsdException w:name="Table Elegant" w:semiHidden="1" w:unhideWhenUsed="1"/>
+    <w:lsdException w:name="Table Professional" w:semiHidden="1" w:unhideWhenUsed="1"/>
+    <w:lsdException w:name="Table Subtle 1" w:semiHidden="1" w:unhideWhenUsed="1"/>
+    <w:lsdException w:name="Table Subtle 2" w:semiHidden="1" w:unhideWhenUsed="1"/>
+    <w:lsdException w:name="Table Web 1" w:semiHidden="1" w:unhideWhenUsed="1"/>
+    <w:lsdException w:name="Table Web 2" w:semiHidden="1" w:unhideWhenUsed="1"/>
+    <w:lsdException w:name="Table Web 3" w:semiHidden="1" w:unhideWhenUsed="1"/>
+    <w:lsdException w:name="Balloon Text" w:semiHidden="1" w:unhideWhenUsed="1"/>
+    <w:lsdException w:name="Table Grid" w:uiPriority="39"/>
+    <w:lsdException w:name="Table Theme" w:semiHidden="1" w:unhideWhenUsed="1"/>
+    <w:lsdException w:name="Placeholder Text" w:semiHidden="1"/>
+    <w:lsdException w:name="No Spacing" w:uiPriority="1" w:qFormat="1"/>
+    <w:lsdException w:name="Light Shading" w:uiPriority="60"/>
+    <w:lsdException w:name="Light List" w:uiPriority="61"/>
+    <w:lsdException w:name="Light Grid" w:uiPriority="62"/>
+    <w:lsdException w:name="Medium Shading 1" w:uiPriority="63"/>
+    <w:lsdException w:name="Medium Shading 2" w:uiPriority="64"/>
+    <w:lsdException w:name="Medium List 1" w:uiPriority="65"/>
+    <w:lsdException w:name="Medium List 2" w:uiPriority="66"/>
+    <w:lsdException w:name="Medium Grid 1" w:uiPriority="67"/>
+    <w:lsdException w:name="Medium Grid 2" w:uiPriority="68"/>
+    <w:lsdException w:name="Medium Grid 3" w:uiPriority="69"/>
+    <w:lsdException w:name="Dark List" w:uiPriority="70"/>
+    <w:lsdException w:name="Colorful Shading" w:uiPriority="71"/>
+    <w:lsdException w:name="Colorful List" w:uiPriority="72"/>
+    <w:lsdException w:name="Colorful Grid" w:uiPriority="73"/>
+    <w:lsdException w:name="Light Shading Accent 1" w:uiPriority="60"/>
+    <w:lsdException w:name="Light List Accent 1" w:uiPriority="61"/>
+    <w:lsdException w:name="Light Grid Accent 1" w:uiPriority="62"/>
+    <w:lsdException w:name="Medium Shading 1 Accent 1" w:uiPriority="63"/>
+    <w:lsdException w:name="Medium Shading 2 Accent 1" w:uiPriority="64"/>
+    <w:lsdException w:name="Medium List 1 Accent 1" w:uiPriority="65"/>
+    <w:lsdException w:name="Revision" w:semiHidden="1"/>
+    <w:lsdException w:name="List Paragraph" w:uiPriority="34" w:qFormat="1"/>
+    <w:lsdException w:name="Quote" w:uiPriority="29" w:qFormat="1"/>
+    <w:lsdException w:name="Intense Quote" w:uiPriority="30" w:qFormat="1"/>
+    <w:lsdException w:name="Medium List 2 Accent 1" w:uiPriority="66"/>
+    <w:lsdException w:name="Medium Grid 1 Accent 1" w:uiPriority="67"/>
+    <w:lsdException w:name="Medium Grid 2 Accent 1" w:uiPriority="68"/>
+    <w:lsdException w:name="Medium Grid 3 Accent 1" w:uiPriority="69"/>
+    <w:lsdException w:name="Dark List Accent 1" w:uiPriority="70"/>
+    <w:lsdException w:name="Colorful Shading Accent 1" w:uiPriority="71"/>
+    <w:lsdException w:name="Colorful List Accent 1" w:uiPriority="72"/>
+    <w:lsdException w:name="Colorful Grid Accent 1" w:uiPriority="73"/>
+    <w:lsdException w:name="Light Shading Accent 2" w:uiPriority="60"/>
+    <w:lsdException w:name="Light List Accent 2" w:uiPriority="61"/>
+    <w:lsdException w:name="Light Grid Accent 2" w:uiPriority="62"/>
+    <w:lsdException w:name="Medium Shading 1 Accent 2" w:uiPriority="63"/>
+    <w:lsdException w:name="Medium Shading 2 Accent 2" w:uiPriority="64"/>
+    <w:lsdException w:name="Medium List 1 Accent 2" w:uiPriority="65"/>
+    <w:lsdException w:name="Medium List 2 Accent 2" w:uiPriority="66"/>
+    <w:lsdException w:name="Medium Grid 1 Accent 2" w:uiPriority="67"/>
+    <w:lsdException w:name="Medium Grid 2 Accent 2" w:uiPriority="68"/>
+    <w:lsdException w:name="Medium Grid 3 Accent 2" w:uiPriority="69"/>
+    <w:lsdException w:name="Dark List Accent 2" w:uiPriority="70"/>
+    <w:lsdException w:name="Colorful Shading Accent 2" w:uiPriority="71"/>
+    <w:lsdException w:name="Colorful List Accent 2" w:uiPriority="72"/>
+    <w:lsdException w:name="Colorful Grid Accent 2" w:uiPriority="73"/>
+    <w:lsdException w:name="Light Shading Accent 3" w:uiPriority="60"/>
+    <w:lsdException w:name="Light List Accent 3" w:uiPriority="61"/>
+    <w:lsdException w:name="Light Grid Accent 3" w:uiPriority="62"/>
+    <w:lsdException w:name="Medium Shading 1 Accent 3" w:uiPriority="63"/>
+    <w:lsdException w:name="Medium Shading 2 Accent 3" w:uiPriority="64"/>
+    <w:lsdException w:name="Medium List 1 Accent 3" w:uiPriority="65"/>
+    <w:lsdException w:name="Medium List 2 Accent 3" w:uiPriority="66"/>
+    <w:lsdException w:name="Medium Grid 1 Accent 3" w:uiPriority="67"/>
+    <w:lsdException w:name="Medium Grid 2 Accent 3" w:uiPriority="68"/>
+    <w:lsdException w:name="Medium Grid 3 Accent 3" w:uiPriority="69"/>
+    <w:lsdException w:name="Dark List Accent 3" w:uiPriority="70"/>
+    <w:lsdException w:name="Colorful Shading Accent 3" w:uiPriority="71"/>
+    <w:lsdException w:name="Colorful List Accent 3" w:uiPriority="72"/>
+    <w:lsdException w:name="Colorful Grid Accent 3" w:uiPriority="73"/>
+    <w:lsdException w:name="Light Shading Accent 4" w:uiPriority="60"/>
+    <w:lsdException w:name="Light List Accent 4" w:uiPriority="61"/>
+    <w:lsdException w:name="Light Grid Accent 4" w:uiPriority="62"/>
+    <w:lsdException w:name="Medium Shading 1 Accent 4" w:uiPriority="63"/>
+    <w:lsdException w:name="Medium Shading 2 Accent 4" w:uiPriority="64"/>
+    <w:lsdException w:name="Medium List 1 Accent 4" w:uiPriority="65"/>
+    <w:lsdException w:name="Medium List 2 Accent 4" w:uiPriority="66"/>
+    <w:lsdException w:name="Medium Grid 1 Accent 4" w:uiPriority="67"/>
+    <w:lsdException w:name="Medium Grid 2 Accent 4" w:uiPriority="68"/>
+    <w:lsdException w:name="Medium Grid 3 Accent 4" w:uiPriority="69"/>
+    <w:lsdException w:name="Dark List Accent 4" w:uiPriority="70"/>
+    <w:lsdException w:name="Colorful Shading Accent 4" w:uiPriority="71"/>
+    <w:lsdException w:name="Colorful List Accent 4" w:uiPriority="72"/>
+    <w:lsdException w:name="Colorful Grid Accent 4" w:uiPriority="73"/>
+    <w:lsdException w:name="Light Shading Accent 5" w:uiPriority="60"/>
+    <w:lsdException w:name="Light List Accent 5" w:uiPriority="61"/>
+    <w:lsdException w:name="Light Grid Accent 5" w:uiPriority="62"/>
+    <w:lsdException w:name="Medium Shading 1 Accent 5" w:uiPriority="63"/>
+    <w:lsdException w:name="Medium Shading 2 Accent 5" w:uiPriority="64"/>
+    <w:lsdException w:name="Medium List 1 Accent 5" w:uiPriority="65"/>
+    <w:lsdException w:name="Medium List 2 Accent 5" w:uiPriority="66"/>
+    <w:lsdException w:name="Medium Grid 1 Accent 5" w:uiPriority="67"/>
+    <w:lsdException w:name="Medium Grid 2 Accent 5" w:uiPriority="68"/>
+    <w:lsdException w:name="Medium Grid 3 Accent 5" w:uiPriority="69"/>
+    <w:lsdException w:name="Dark List Accent 5" w:uiPriority="70"/>
+    <w:lsdException w:name="Colorful Shading Accent 5" w:uiPriority="71"/>
+    <w:lsdException w:name="Colorful List Accent 5" w:uiPriority="72"/>
+    <w:lsdException w:name="Colorful Grid Accent 5" w:uiPriority="73"/>
+    <w:lsdException w:name="Light Shading Accent 6" w:uiPriority="60"/>
+    <w:lsdException w:name="Light List Accent 6" w:uiPriority="61"/>
+    <w:lsdException w:name="Light Grid Accent 6" w:uiPriority="62"/>
+    <w:lsdException w:name="Medium Shading 1 Accent 6" w:uiPriority="63"/>
+    <w:lsdException w:name="Medium Shading 2 Accent 6" w:uiPriority="64"/>
+    <w:lsdException w:name="Medium List 1 Accent 6" w:uiPriority="65"/>
+    <w:lsdException w:name="Medium List 2 Accent 6" w:uiPriority="66"/>
+    <w:lsdException w:name="Medium Grid 1 Accent 6" w:uiPriority="67"/>
+    <w:lsdException w:name="Medium Grid 2 Accent 6" w:uiPriority="68"/>
+    <w:lsdException w:name="Medium Grid 3 Accent 6" w:uiPriority="69"/>
+    <w:lsdException w:name="Dark List Accent 6" w:uiPriority="70"/>
+    <w:lsdException w:name="Colorful Shading Accent 6" w:uiPriority="71"/>
+    <w:lsdException w:name="Colorful List Accent 6" w:uiPriority="72"/>
+    <w:lsdException w:name="Colorful Grid Accent 6" w:uiPriority="73"/>
+    <w:lsdException w:name="Subtle Emphasis" w:uiPriority="19" w:qFormat="1"/>
+    <w:lsdException w:name="Intense Emphasis" w:uiPriority="21" w:qFormat="1"/>
+    <w:lsdException w:name="Subtle Reference" w:uiPriority="31" w:qFormat="1"/>
+    <w:lsdException w:name="Intense Reference" w:uiPriority="32" w:qFormat="1"/>
+    <w:lsdException w:name="Book Title" w:uiPriority="33" w:qFormat="1"/>
+    <w:lsdException w:name="Bibliography" w:semiHidden="1" w:uiPriority="37" w:unhideWhenUsed="1"/>
+    <w:lsdException w:name="TOC Heading" w:semiHidden="1" w:uiPriority="39" w:unhideWhenUsed="1" w:qFormat="1"/>
+    <w:lsdException w:name="Plain Table 1" w:uiPriority="41"/>
+    <w:lsdException w:name="Plain Table 2" w:uiPriority="42"/>
+    <w:lsdException w:name="Plain Table 3" w:uiPriority="43"/>
+    <w:lsdException w:name="Plain Table 4" w:uiPriority="44"/>
+    <w:lsdException w:name="Plain Table 5" w:uiPriority="45"/>
+    <w:lsdException w:name="Grid Table Light" w:uiPriority="40"/>
+    <w:lsdException w:name="Grid Table 1 Light" w:uiPriority="46"/>
+    <w:lsdException w:name="Grid Table 2" w:uiPriority="47"/>
+    <w:lsdException w:name="Grid Table 3" w:uiPriority="48"/>
+    <w:lsdException w:name="Grid Table 4" w:uiPriority="49"/>
+    <w:lsdException w:name="Grid Table 5 Dark" w:uiPriority="50"/>
+    <w:lsdException w:name="Grid Table 6 Colorful" w:uiPriority="51"/>
+    <w:lsdException w:name="Grid Table 7 Colorful" w:uiPriority="52"/>
+    <w:lsdException w:name="Grid Table 1 Light Accent 1" w:uiPriority="46"/>
+    <w:lsdException w:name="Grid Table 2 Accent 1" w:uiPriority="47"/>
+    <w:lsdException w:name="Grid Table 3 Accent 1" w:uiPriority="48"/>
+    <w:lsdException w:name="Grid Table 4 Accent 1" w:uiPriority="49"/>
+    <w:lsdException w:name="Grid Table 5 Dark Accent 1" w:uiPriority="50"/>
+    <w:lsdException w:name="Grid Table 6 Colorful Accent 1" w:uiPriority="51"/>
+    <w:lsdException w:name="Grid Table 7 Colorful Accent 1" w:uiPriority="52"/>
+    <w:lsdException w:name="Grid Table 1 Light Accent 2" w:uiPriority="46"/>
+    <w:lsdException w:name="Grid Table 2 Accent 2" w:uiPriority="47"/>
+    <w:lsdException w:name="Grid Table 3 Accent 2" w:uiPriority="48"/>
+    <w:lsdException w:name="Grid Table 4 Accent 2" w:uiPriority="49"/>
+    <w:lsdException w:name="Grid Table 5 Dark Accent 2" w:uiPriority="50"/>
+    <w:lsdException w:name="Grid Table 6 Colorful Accent 2" w:uiPriority="51"/>
+    <w:lsdException w:name="Grid Table 7 Colorful Accent 2" w:uiPriority="52"/>
+    <w:lsdException w:name="Grid Table 1 Light Accent 3" w:uiPriority="46"/>
+    <w:lsdException w:name="Grid Table 2 Accent 3" w:uiPriority="47"/>
+    <w:lsdException w:name="Grid Table 3 Accent 3" w:uiPriority="48"/>
+    <w:lsdException w:name="Grid Table 4 Accent 3" w:uiPriority="49"/>
+    <w:lsdException w:name="Grid Table 5 Dark Accent 3" w:uiPriority="50"/>
+    <w:lsdException w:name="Grid Table 6 Colorful Accent 3" w:uiPriority="51"/>
+    <w:lsdException w:name="Grid Table 7 Colorful Accent 3" w:uiPriority="52"/>
+    <w:lsdException w:name="Grid Table 1 Light Accent 4" w:uiPriority="46"/>
+    <w:lsdException w:name="Grid Table 2 Accent 4" w:uiPriority="47"/>
+    <w:lsdException w:name="Grid Table 3 Accent 4" w:uiPriority="48"/>
+    <w:lsdException w:name="Grid Table 4 Accent 4" w:uiPriority="49"/>
+    <w:lsdException w:name="Grid Table 5 Dark Accent 4" w:uiPriority="50"/>
+    <w:lsdException w:name="Grid Table 6 Colorful Accent 4" w:uiPriority="51"/>
+    <w:lsdException w:name="Grid Table 7 Colorful Accent 4" w:uiPriority="52"/>
+    <w:lsdException w:name="Grid Table 1 Light Accent 5" w:uiPriority="46"/>
+    <w:lsdException w:name="Grid Table 2 Accent 5" w:uiPriority="47"/>
+    <w:lsdException w:name="Grid Table 3 Accent 5" w:uiPriority="48"/>
+    <w:lsdException w:name="Grid Table 4 Accent 5" w:uiPriority="49"/>
+    <w:lsdException w:name="Grid Table 5 Dark Accent 5" w:uiPriority="50"/>
+    <w:lsdException w:name="Grid Table 6 Colorful Accent 5" w:uiPriority="51"/>
+    <w:lsdException w:name="Grid Table 7 Colorful Accent 5" w:uiPriority="52"/>
+    <w:lsdException w:name="Grid Table 1 Light Accent 6" w:uiPriority="46"/>
+    <w:lsdException w:name="Grid Table 2 Accent 6" w:uiPriority="47"/>
+    <w:lsdException w:name="Grid Table 3 Accent 6" w:uiPriority="48"/>
+    <w:lsdException w:name="Grid Table 4 Accent 6" w:uiPriority="49"/>
+    <w:lsdException w:name="Grid Table 5 Dark Accent 6" w:uiPriority="50"/>
+    <w:lsdException w:name="Grid Table 6 Colorful Accent 6" w:uiPriority="51"/>
+    <w:lsdException w:name="Grid Table 7 Colorful Accent 6" w:uiPriority="52"/>
+    <w:lsdException w:name="List Table 1 Light" w:uiPriority="46"/>
+    <w:lsdException w:name="List Table 2" w:uiPriority="47"/>
+    <w:lsdException w:name="List Table 3" w:uiPriority="48"/>
+    <w:lsdException w:name="List Table 4" w:uiPriority="49"/>
+    <w:lsdException w:name="List Table 5 Dark" w:uiPriority="50"/>
+    <w:lsdException w:name="List Table 6 Colorful" w:uiPriority="51"/>
+    <w:lsdException w:name="List Table 7 Colorful" w:uiPriority="52"/>
+    <w:lsdException w:name="List Table 1 Light Accent 1" w:uiPriority="46"/>
+    <w:lsdException w:name="List Table 2 Accent 1" w:uiPriority="47"/>
+    <w:lsdException w:name="List Table 3 Accent 1" w:uiPriority="48"/>
+    <w:lsdException w:name="List Table 4 Accent 1" w:uiPriority="49"/>
+    <w:lsdException w:name="List Table 5 Dark Accent 1" w:uiPriority="50"/>
+    <w:lsdException w:name="List Table 6 Colorful Accent 1" w:uiPriority="51"/>
+    <w:lsdException w:name="List Table 7 Colorful Accent 1" w:uiPriority="52"/>
+    <w:lsdException w:name="List Table 1 Light Accent 2" w:uiPriority="46"/>
+    <w:lsdException w:name="List Table 2 Accent 2" w:uiPriority="47"/>
+    <w:lsdException w:name="List Table 3 Accent 2" w:uiPriority="48"/>
+    <w:lsdException w:name="List Table 4 Accent 2" w:uiPriority="49"/>
+    <w:lsdException w:name="List Table 5 Dark Accent 2" w:uiPriority="50"/>
+    <w:lsdException w:name="List Table 6 Colorful Accent 2" w:uiPriority="51"/>
+    <w:lsdException w:name="List Table 7 Colorful Accent 2" w:uiPriority="52"/>
+    <w:lsdException w:name="List Table 1 Light Accent 3" w:uiPriority="46"/>
+    <w:lsdException w:name="List Table 2 Accent 3" w:uiPriority="47"/>
+    <w:lsdException w:name="List Table 3 Accent 3" w:uiPriority="48"/>
+    <w:lsdException w:name="List Table 4 Accent 3" w:uiPriority="49"/>
+    <w:lsdException w:name="List Table 5 Dark Accent 3" w:uiPriority="50"/>
+    <w:lsdException w:name="List Table 6 Colorful Accent 3" w:uiPriority="51"/>
+    <w:lsdException w:name="List Table 7 Colorful Accent 3" w:uiPriority="52"/>
+    <w:lsdException w:name="List Table 1 Light Accent 4" w:uiPriority="46"/>
+    <w:lsdException w:name="List Table 2 Accent 4" w:uiPriority="47"/>
+    <w:lsdException w:name="List Table 3 Accent 4" w:uiPriority="48"/>
+    <w:lsdException w:name="List Table 4 Accent 4" w:uiPriority="49"/>
+    <w:lsdException w:name="List Table 5 Dark Accent 4" w:uiPriority="50"/>
+    <w:lsdException w:name="List Table 6 Colorful Accent 4" w:uiPriority="51"/>
+    <w:lsdException w:name="List Table 7 Colorful Accent 4" w:uiPriority="52"/>
+    <w:lsdException w:name="List Table 1 Light Accent 5" w:uiPriority="46"/>
+    <w:lsdException w:name="List Table 2 Accent 5" w:uiPriority="47"/>
+    <w:lsdException w:name="List Table 3 Accent 5" w:uiPriority="48"/>
+    <w:lsdException w:name="List Table 4 Accent 5" w:uiPriority="49"/>
+    <w:lsdException w:name="List Table 5 Dark Accent 5" w:uiPriority="50"/>
+    <w:lsdException w:name="List Table 6 Colorful Accent 5" w:uiPriority="51"/>
+    <w:lsdException w:name="List Table 7 Colorful Accent 5" w:uiPriority="52"/>
+    <w:lsdException w:name="List Table 1 Light Accent 6" w:uiPriority="46"/>
+    <w:lsdException w:name="List Table 2 Accent 6" w:uiPriority="47"/>
+    <w:lsdException w:name="List Table 3 Accent 6" w:uiPriority="48"/>
+    <w:lsdException w:name="List Table 4 Accent 6" w:uiPriority="49"/>
+    <w:lsdException w:name="List Table 5 Dark Accent 6" w:uiPriority="50"/>
+    <w:lsdException w:name="List Table 6 Colorful Accent 6" w:uiPriority="51"/>
+    <w:lsdException w:name="List Table 7 Colorful Accent 6" w:uiPriority="52"/>
+    <w:lsdException w:name="Mention" w:semiHidden="1" w:unhideWhenUsed="1"/>
+    <w:lsdException w:name="Smart Hyperlink" w:semiHidden="1" w:unhideWhenUsed="1"/>
+    <w:lsdException w:name="Hashtag" w:semiHidden="1" w:unhideWhenUsed="1"/>
+    <w:lsdException w:name="Unresolved Mention" w:semiHidden="1" w:unhideWhenUsed="1"/>
   </w:latentStyles>
   <w:style w:type="paragraph" w:default="1" w:styleId="Normal">
     <w:name w:val="Normal"/>
@@ -1603,7 +2702,6 @@
     <w:uiPriority w:val="99"/>
     <w:semiHidden/>
     <w:unhideWhenUsed/>
-    <w:qFormat/>
     <w:tblPr>
       <w:tblInd w:w="0" w:type="dxa"/>
       <w:tblCellMar>
@@ -1686,8 +2784,8 @@
       <w:u w:val="single"/>
     </w:rPr>
   </w:style>
-  <w:style w:type="character" w:customStyle="1" w:styleId="UnresolvedMention">
-    <w:name w:val="Unresolved Mention"/>
+  <w:style w:type="character" w:customStyle="1" w:styleId="UnresolvedMention1">
+    <w:name w:val="Unresolved Mention1"/>
     <w:basedOn w:val="DefaultParagraphFont"/>
     <w:uiPriority w:val="99"/>
     <w:semiHidden/>
@@ -1726,6 +2824,44 @@
       <w:rFonts w:ascii="Tahoma" w:hAnsi="Tahoma" w:cs="Tahoma"/>
       <w:sz w:val="16"/>
       <w:szCs w:val="16"/>
+    </w:rPr>
+  </w:style>
+  <w:style w:type="paragraph" w:styleId="NormalWeb">
+    <w:name w:val="Normal (Web)"/>
+    <w:basedOn w:val="Normal"/>
+    <w:uiPriority w:val="99"/>
+    <w:semiHidden/>
+    <w:unhideWhenUsed/>
+    <w:rsid w:val="005154B5"/>
+    <w:pPr>
+      <w:spacing w:before="100" w:beforeAutospacing="1" w:after="100" w:afterAutospacing="1" w:line="240" w:lineRule="auto"/>
+    </w:pPr>
+    <w:rPr>
+      <w:rFonts w:ascii="Times New Roman" w:eastAsia="Times New Roman" w:hAnsi="Times New Roman" w:cs="Times New Roman"/>
+      <w:sz w:val="24"/>
+      <w:szCs w:val="24"/>
+    </w:rPr>
+  </w:style>
+  <w:style w:type="character" w:styleId="Emphasis">
+    <w:name w:val="Emphasis"/>
+    <w:basedOn w:val="DefaultParagraphFont"/>
+    <w:uiPriority w:val="20"/>
+    <w:qFormat/>
+    <w:rsid w:val="005154B5"/>
+    <w:rPr>
+      <w:i/>
+      <w:iCs/>
+    </w:rPr>
+  </w:style>
+  <w:style w:type="character" w:styleId="Strong">
+    <w:name w:val="Strong"/>
+    <w:basedOn w:val="DefaultParagraphFont"/>
+    <w:uiPriority w:val="22"/>
+    <w:qFormat/>
+    <w:rsid w:val="005154B5"/>
+    <w:rPr>
+      <w:b/>
+      <w:bCs/>
     </w:rPr>
   </w:style>
 </w:styles>
@@ -2020,7 +3156,7 @@
   <a:extraClrSchemeLst/>
   <a:extLst>
     <a:ext uri="{05A4C25C-085E-4340-85A3-A5531E510DB2}">
-      <thm15:themeFamily xmlns:thm15="http://schemas.microsoft.com/office/thememl/2012/main" xmlns="" name="Office Theme" id="{62F939B6-93AF-4DB8-9C6B-D6C7DFDC589F}" vid="{4A3C46E8-61CC-4603-A589-7422A47A8E4A}"/>
+      <thm15:themeFamily xmlns:thm15="http://schemas.microsoft.com/office/thememl/2012/main" name="Office Theme" id="{62F939B6-93AF-4DB8-9C6B-D6C7DFDC589F}" vid="{4A3C46E8-61CC-4603-A589-7422A47A8E4A}"/>
     </a:ext>
   </a:extLst>
 </a:theme>

</xml_diff>